<commit_message>
add prediction lm for tolerance fig 5
</commit_message>
<xml_diff>
--- a/text/JEB/secondSubmission/Article_resubmission.docx
+++ b/text/JEB/secondSubmission/Article_resubmission.docx
@@ -5,310 +5,50 @@
     <w:p>
       <w:pPr>
         <w:pStyle w:val="Heading1"/>
+        <w:spacing w:lineRule="auto" w:line="276" w:before="0" w:after="432"/>
+        <w:jc w:val="both"/>
+        <w:rPr/>
+      </w:pPr>
+      <w:r>
+        <w:rPr/>
+        <w:t xml:space="preserve">Decoupling of resistance and tolerance </w:t>
+      </w:r>
+      <w:r>
+        <w:rPr>
+          <w:sz w:val="28"/>
+          <w:szCs w:val="28"/>
+        </w:rPr>
+        <w:t>against one of</w:t>
+      </w:r>
+      <w:r>
+        <w:rPr/>
+        <w:t xml:space="preserve"> two related parasites (</w:t>
+      </w:r>
+      <w:r>
+        <w:rPr>
+          <w:i/>
+          <w:iCs/>
+        </w:rPr>
+        <w:t>Eimeria</w:t>
+      </w:r>
+      <w:r>
+        <w:rPr/>
+        <w:t>)</w:t>
+      </w:r>
+      <w:r>
+        <w:rPr>
+          <w:color w:val="000000"/>
+        </w:rPr>
+        <w:t xml:space="preserve"> in mice</w:t>
+      </w:r>
+    </w:p>
+    <w:p>
+      <w:pPr>
+        <w:pStyle w:val="Heading1"/>
         <w:spacing w:lineRule="auto" w:line="276" w:before="0" w:after="115"/>
         <w:jc w:val="both"/>
         <w:rPr/>
       </w:pPr>
-      <w:r>
-        <w:rPr/>
-        <w:t xml:space="preserve">Decoupling of resistance and tolerance </w:t>
-      </w:r>
-      <w:r>
-        <w:rPr>
-          <w:sz w:val="28"/>
-          <w:szCs w:val="28"/>
-        </w:rPr>
-        <w:t>against one of</w:t>
-      </w:r>
-      <w:r>
-        <w:rPr/>
-        <w:t xml:space="preserve"> two related parasites (</w:t>
-      </w:r>
-      <w:r>
-        <w:rPr>
-          <w:i/>
-          <w:iCs/>
-        </w:rPr>
-        <w:t>Eimeria</w:t>
-      </w:r>
-      <w:r>
-        <w:rPr/>
-        <w:t>)</w:t>
-      </w:r>
-      <w:r>
-        <w:rPr>
-          <w:color w:val="000000"/>
-        </w:rPr>
-        <w:t xml:space="preserve"> in mice</w:t>
-      </w:r>
-    </w:p>
-    <w:p>
-      <w:pPr>
-        <w:pStyle w:val="Heading1"/>
-        <w:spacing w:lineRule="auto" w:line="276" w:before="0" w:after="120"/>
-        <w:jc w:val="both"/>
-        <w:rPr/>
-      </w:pPr>
-      <w:r>
-        <w:rPr>
-          <w:b w:val="false"/>
-          <w:color w:val="000000"/>
-          <w:sz w:val="20"/>
-          <w:szCs w:val="20"/>
-        </w:rPr>
-        <w:t>Alice Balard</w:t>
-      </w:r>
-      <w:r>
-        <w:rPr>
-          <w:b w:val="false"/>
-          <w:color w:val="000000"/>
-          <w:sz w:val="20"/>
-          <w:szCs w:val="20"/>
-          <w:vertAlign w:val="superscript"/>
-        </w:rPr>
-        <w:t>1,2</w:t>
-      </w:r>
-      <w:r>
-        <w:rPr>
-          <w:b w:val="false"/>
-          <w:color w:val="000000"/>
-          <w:sz w:val="20"/>
-          <w:szCs w:val="20"/>
-        </w:rPr>
-        <w:t>, Víctor Hugo Jarquín-Díaz</w:t>
-      </w:r>
-      <w:r>
-        <w:rPr>
-          <w:b w:val="false"/>
-          <w:color w:val="000000"/>
-          <w:sz w:val="20"/>
-          <w:szCs w:val="20"/>
-          <w:vertAlign w:val="superscript"/>
-        </w:rPr>
-        <w:t>1,2</w:t>
-      </w:r>
-      <w:r>
-        <w:rPr>
-          <w:b w:val="false"/>
-          <w:color w:val="000000"/>
-          <w:sz w:val="20"/>
-          <w:szCs w:val="20"/>
-        </w:rPr>
-        <w:t>, Jenny Jost</w:t>
-      </w:r>
-      <w:r>
-        <w:rPr>
-          <w:b w:val="false"/>
-          <w:color w:val="000000"/>
-          <w:sz w:val="20"/>
-          <w:szCs w:val="20"/>
-          <w:vertAlign w:val="superscript"/>
-        </w:rPr>
-        <w:t>1</w:t>
-      </w:r>
-      <w:r>
-        <w:rPr>
-          <w:b w:val="false"/>
-          <w:color w:val="000000"/>
-          <w:sz w:val="20"/>
-          <w:szCs w:val="20"/>
-        </w:rPr>
-        <w:t>, Vivian Mittné</w:t>
-      </w:r>
-      <w:r>
-        <w:rPr>
-          <w:b w:val="false"/>
-          <w:color w:val="000000"/>
-          <w:sz w:val="20"/>
-          <w:szCs w:val="20"/>
-          <w:vertAlign w:val="superscript"/>
-        </w:rPr>
-        <w:t>1</w:t>
-      </w:r>
-      <w:r>
-        <w:rPr>
-          <w:b w:val="false"/>
-          <w:color w:val="000000"/>
-          <w:sz w:val="20"/>
-          <w:szCs w:val="20"/>
-        </w:rPr>
-        <w:t>, Francisca Böhning</w:t>
-      </w:r>
-      <w:r>
-        <w:rPr>
-          <w:b w:val="false"/>
-          <w:color w:val="000000"/>
-          <w:sz w:val="20"/>
-          <w:szCs w:val="20"/>
-          <w:vertAlign w:val="superscript"/>
-        </w:rPr>
-        <w:t>1</w:t>
-      </w:r>
-      <w:r>
-        <w:rPr>
-          <w:b w:val="false"/>
-          <w:color w:val="000000"/>
-          <w:sz w:val="20"/>
-          <w:szCs w:val="20"/>
-        </w:rPr>
-        <w:t>, Ľudovít Ďureje</w:t>
-      </w:r>
-      <w:r>
-        <w:rPr>
-          <w:b w:val="false"/>
-          <w:color w:val="000000"/>
-          <w:sz w:val="20"/>
-          <w:szCs w:val="20"/>
-          <w:vertAlign w:val="superscript"/>
-        </w:rPr>
-        <w:t>3</w:t>
-      </w:r>
-      <w:r>
-        <w:rPr>
-          <w:b w:val="false"/>
-          <w:color w:val="000000"/>
-          <w:sz w:val="20"/>
-          <w:szCs w:val="20"/>
-        </w:rPr>
-        <w:t>, Jaroslav Piálek</w:t>
-      </w:r>
-      <w:r>
-        <w:rPr>
-          <w:b w:val="false"/>
-          <w:color w:val="000000"/>
-          <w:sz w:val="20"/>
-          <w:szCs w:val="20"/>
-          <w:vertAlign w:val="superscript"/>
-        </w:rPr>
-        <w:t>3</w:t>
-      </w:r>
-      <w:r>
-        <w:rPr>
-          <w:b w:val="false"/>
-          <w:color w:val="000000"/>
-          <w:sz w:val="20"/>
-          <w:szCs w:val="20"/>
-        </w:rPr>
-        <w:t>, Emanuel Heitlinger</w:t>
-      </w:r>
-      <w:r>
-        <w:rPr>
-          <w:b w:val="false"/>
-          <w:color w:val="000000"/>
-          <w:sz w:val="20"/>
-          <w:szCs w:val="20"/>
-          <w:vertAlign w:val="superscript"/>
-        </w:rPr>
-        <w:t>1,2</w:t>
-      </w:r>
-    </w:p>
-    <w:p>
-      <w:pPr>
-        <w:pStyle w:val="Normal"/>
-        <w:keepNext w:val="true"/>
-        <w:keepLines/>
-        <w:spacing w:lineRule="auto" w:line="276"/>
-        <w:rPr/>
-      </w:pPr>
-      <w:r>
-        <w:rPr>
-          <w:i/>
-          <w:color w:val="000000"/>
-          <w:sz w:val="20"/>
-          <w:szCs w:val="20"/>
-          <w:vertAlign w:val="superscript"/>
-        </w:rPr>
-        <w:tab/>
-        <w:t xml:space="preserve">1 </w:t>
-      </w:r>
-      <w:r>
-        <w:rPr>
-          <w:i/>
-          <w:color w:val="000000"/>
-          <w:sz w:val="20"/>
-          <w:szCs w:val="20"/>
-        </w:rPr>
-        <w:t>Institute for Biology. Department of Molecular Parasitology. Humboldt University Berlin (HU). Philippstr. 13, Haus 14, 10115, Berlin, Germany</w:t>
-      </w:r>
-    </w:p>
-    <w:p>
-      <w:pPr>
-        <w:pStyle w:val="Normal"/>
-        <w:spacing w:lineRule="auto" w:line="276"/>
-        <w:rPr/>
-      </w:pPr>
-      <w:r>
-        <w:rPr>
-          <w:i/>
-          <w:color w:val="000000"/>
-          <w:sz w:val="20"/>
-          <w:szCs w:val="20"/>
-          <w:vertAlign w:val="superscript"/>
-        </w:rPr>
-        <w:tab/>
-        <w:t xml:space="preserve">2 </w:t>
-      </w:r>
-      <w:r>
-        <w:rPr>
-          <w:i/>
-          <w:color w:val="000000"/>
-          <w:sz w:val="20"/>
-          <w:szCs w:val="20"/>
-        </w:rPr>
-        <w:t>Leibniz-Institut für Zoo- und Wildtierforschung (IZW) im Forschungsverbund Berlin e.V.. Alfred-Kowalke-Straße 17, 10315, Berlin, Germany</w:t>
-      </w:r>
-    </w:p>
-    <w:p>
-      <w:pPr>
-        <w:pStyle w:val="Normal"/>
-        <w:spacing w:lineRule="auto" w:line="276"/>
-        <w:rPr/>
-      </w:pPr>
-      <w:r>
-        <w:rPr>
-          <w:i/>
-          <w:color w:val="000000"/>
-          <w:sz w:val="20"/>
-          <w:szCs w:val="20"/>
-          <w:vertAlign w:val="superscript"/>
-        </w:rPr>
-        <w:tab/>
-        <w:t xml:space="preserve">3 </w:t>
-      </w:r>
-      <w:r>
-        <w:rPr>
-          <w:i/>
-          <w:color w:val="000000"/>
-          <w:sz w:val="20"/>
-          <w:szCs w:val="20"/>
-        </w:rPr>
-        <w:t>Research Facility Studenec, Institute of Vertebrate Biology, Czech Academy of Sciences, Květná 8, 603 65 Brno, Czech Republic</w:t>
-      </w:r>
-    </w:p>
-    <w:p>
-      <w:pPr>
-        <w:pStyle w:val="Heading1"/>
-        <w:spacing w:before="0" w:after="120"/>
-        <w:jc w:val="both"/>
-        <w:rPr>
-          <w:sz w:val="20"/>
-          <w:szCs w:val="20"/>
-        </w:rPr>
-      </w:pPr>
-      <w:r>
-        <w:rPr>
-          <w:sz w:val="20"/>
-          <w:szCs w:val="20"/>
-        </w:rPr>
-      </w:r>
-    </w:p>
-    <w:p>
-      <w:pPr>
-        <w:pStyle w:val="Heading1"/>
-        <w:spacing w:before="0" w:after="120"/>
-        <w:jc w:val="both"/>
-        <w:rPr/>
-      </w:pPr>
       <w:bookmarkStart w:id="0" w:name="_600ehky6rge8"/>
       <w:bookmarkEnd w:id="0"/>
       <w:r>
@@ -321,6 +61,7 @@
         <w:pStyle w:val="Normal"/>
         <w:rPr/>
       </w:pPr>
+      <w:commentRangeStart w:id="0"/>
       <w:r>
         <w:rPr>
           <w:color w:val="000000"/>
@@ -406,15 +147,22 @@
     <w:p>
       <w:pPr>
         <w:pStyle w:val="Normal"/>
-        <w:rPr>
-          <w:color w:val="000000"/>
-        </w:rPr>
+        <w:rPr/>
       </w:pPr>
       <w:r>
         <w:rPr>
           <w:color w:val="000000"/>
         </w:rPr>
         <w:t xml:space="preserve">Findings of resistance in natural populations of hybrid mice have to be interpreted carefully in this context. Resistance and tolerance have to be studied in conjunction. </w:t>
+      </w:r>
+      <w:commentRangeEnd w:id="0"/>
+      <w:r>
+        <w:commentReference w:id="0"/>
+      </w:r>
+      <w:r>
+        <w:rPr>
+          <w:color w:val="000000"/>
+        </w:rPr>
       </w:r>
     </w:p>
     <w:p>
@@ -1659,7 +1407,20 @@
         <w:rPr>
           <w:color w:val="000000"/>
         </w:rPr>
-        <w:t xml:space="preserve">. As a proxy we used the number of oocysts per gram of feces (OPG) at the day of maximal shedding. This measure is tightly correlated with the sum of oocysts shed throughout the experiment (Pearson correlation coefficient 0.91). </w:t>
+        <w:t xml:space="preserve">. As a proxy we used the </w:t>
+      </w:r>
+      <w:r>
+        <w:rPr>
+          <w:color w:val="000000"/>
+          <w:highlight w:val="yellow"/>
+        </w:rPr>
+        <w:t>(inverse of)</w:t>
+      </w:r>
+      <w:r>
+        <w:rPr>
+          <w:color w:val="000000"/>
+        </w:rPr>
+        <w:t xml:space="preserve"> number of oocysts per gram of feces (OPG) at the day of maximal shedding. This measure is tightly correlated with the sum of oocysts shed throughout the experiment (Pearson correlation coefficient 0.91). </w:t>
       </w:r>
     </w:p>
     <w:p>
@@ -1713,37 +1474,52 @@
     </w:p>
     <w:p>
       <w:pPr>
-        <w:pStyle w:val="TextBody"/>
-        <w:spacing w:lineRule="auto" w:line="480"/>
-        <w:rPr/>
-      </w:pPr>
-      <w:r>
-        <w:rPr/>
-        <w:t xml:space="preserve">We defined a tolerance index for each individual, describing how its health varied with infection intensity, between day 0 of infection (weight = 100%, parasite intensity = 0 oocyst per mouse gram) and highest impact (weight = maximum weight loss relative to day 0, parasite intensity = maximum parasite number per gram of feces). This index was then standardised by log10 transformation, after addition of 1e-8 to the ratio to avoid infinite values. The obtained log10 transformed ratio that ranged between </w:t>
-      </w:r>
-      <w:bookmarkStart w:id="6" w:name="rstudio_console_output1"/>
-      <w:bookmarkEnd w:id="6"/>
-      <w:r>
-        <w:rPr/>
-        <w:t>-8 (high tolerant) and -5.6 (low tolerant) was divided by the negative constant -8 to obtained a final index positively correlated with tolerance:</w:t>
-      </w:r>
-    </w:p>
-    <w:p>
-      <w:pPr>
         <w:pStyle w:val="Normal"/>
-        <w:ind w:left="720" w:right="0" w:hanging="0"/>
+        <w:rPr>
+          <w:rFonts w:ascii="Arial" w:hAnsi="Arial"/>
+          <w:i w:val="false"/>
+          <w:i w:val="false"/>
+          <w:iCs w:val="false"/>
+          <w:highlight w:val="yellow"/>
+        </w:rPr>
+      </w:pPr>
+      <w:commentRangeStart w:id="1"/>
+      <w:r>
+        <w:rPr>
+          <w:rFonts w:eastAsia="Century Schoolbook" w:cs="Century Schoolbook" w:ascii="Arial" w:hAnsi="Arial"/>
+          <w:i w:val="false"/>
+          <w:iCs w:val="false"/>
+          <w:color w:val="000000"/>
+          <w:highlight w:val="yellow"/>
+        </w:rPr>
+        <w:t>Tolerance at the genotype level fig 5</w:t>
+      </w:r>
+      <w:commentRangeEnd w:id="1"/>
+      <w:r>
+        <w:commentReference w:id="1"/>
+      </w:r>
+      <w:r>
+        <w:rPr>
+          <w:rFonts w:eastAsia="Century Schoolbook" w:cs="Century Schoolbook" w:ascii="Arial" w:hAnsi="Arial"/>
+          <w:i w:val="false"/>
+          <w:iCs w:val="false"/>
+          <w:color w:val="000000"/>
+          <w:highlight w:val="yellow"/>
+        </w:rPr>
+      </w:r>
+    </w:p>
+    <w:p>
+      <w:pPr>
+        <w:pStyle w:val="Normal"/>
         <w:rPr>
           <w:rFonts w:ascii="Century Schoolbook" w:hAnsi="Century Schoolbook" w:eastAsia="Century Schoolbook" w:cs="Century Schoolbook"/>
           <w:i/>
           <w:i/>
-        </w:rPr>
-      </w:pPr>
-      <w:r>
-        <w:rPr>
-          <w:rFonts w:eastAsia="Century Schoolbook" w:cs="Century Schoolbook" w:ascii="Century Schoolbook" w:hAnsi="Century Schoolbook"/>
-          <w:i/>
-        </w:rPr>
-        <w:t>Tolerance index = (log10(maximum relative weight loss / maximum number of oocysts per gram of feces + 1e-8) / -8</w:t>
+          <w:color w:val="000000"/>
+        </w:rPr>
+      </w:pPr>
+      <w:r>
+        <w:rPr/>
       </w:r>
     </w:p>
     <w:p>
@@ -1754,8 +1530,8 @@
           <w:sz w:val="24"/>
         </w:rPr>
       </w:pPr>
-      <w:bookmarkStart w:id="7" w:name="_mpf3d7k8xfch"/>
-      <w:bookmarkEnd w:id="7"/>
+      <w:bookmarkStart w:id="6" w:name="_mpf3d7k8xfch"/>
+      <w:bookmarkEnd w:id="6"/>
       <w:r>
         <w:rPr>
           <w:sz w:val="24"/>
@@ -1785,13 +1561,44 @@
         <w:rPr>
           <w:rFonts w:eastAsia="Century Schoolbook" w:cs="Century Schoolbook"/>
         </w:rPr>
-        <w:t>gram of feces</w:t>
-      </w:r>
-      <w:r>
-        <w:rPr>
-          <w:color w:val="000000"/>
-        </w:rPr>
-        <w:t>, maximum weight loss relative to day 0, and tolerance index were selected based on log likelihood and AIC criteria</w:t>
+        <w:t xml:space="preserve">gram of feces </w:t>
+      </w:r>
+      <w:r>
+        <w:rPr>
+          <w:rFonts w:eastAsia="Century Schoolbook" w:cs="Century Schoolbook"/>
+        </w:rPr>
+        <w:t xml:space="preserve">(distribution: </w:t>
+      </w:r>
+      <w:r>
+        <w:rPr>
+          <w:rFonts w:eastAsia="Century Schoolbook" w:cs="Century Schoolbook"/>
+          <w:color w:val="000000"/>
+        </w:rPr>
+        <w:t xml:space="preserve">negative binomia) </w:t>
+      </w:r>
+      <w:r>
+        <w:rPr>
+          <w:rFonts w:eastAsia="Century Schoolbook" w:cs="Century Schoolbook"/>
+        </w:rPr>
+        <w:t>and</w:t>
+      </w:r>
+      <w:r>
+        <w:rPr>
+          <w:color w:val="000000"/>
+        </w:rPr>
+        <w:t xml:space="preserve"> maximum weight loss relative to day 0 </w:t>
+      </w:r>
+      <w:r>
+        <w:rPr>
+          <w:color w:val="000000"/>
+        </w:rPr>
+        <w:t>(distribution: Weibull)</w:t>
+      </w:r>
+      <w:r>
+        <w:rPr>
+          <w:color w:val="000000"/>
+        </w:rPr>
+        <w:t xml:space="preserve"> were selected based on log likelihood and AIC criteria</w:t>
       </w:r>
       <w:r>
         <w:rPr>
@@ -1804,38 +1611,195 @@
         <w:rPr>
           <w:color w:val="000000"/>
         </w:rPr>
-        <w:t xml:space="preserve">and by comparing goodness-of-fits plots (density, CDF, Q-Q, P-P plots) between usual distributions (R packages MASS (Venables &amp; Ripley, 2002) and fitdistrplus (Delignette-Muller &amp; Dutang, 2015)). The negative binomial, Weibull, and normal distribution were the most adequate to describe the </w:t>
-      </w:r>
-      <w:r>
-        <w:rPr/>
-        <w:t>peak of oocysts per gram of feces</w:t>
-      </w:r>
-      <w:r>
-        <w:rPr>
-          <w:color w:val="000000"/>
-        </w:rPr>
-        <w:t xml:space="preserve">, impact on host health, and </w:t>
-      </w:r>
-      <w:r>
-        <w:rPr/>
-        <w:t>t</w:t>
-      </w:r>
-      <w:r>
-        <w:rPr>
-          <w:color w:val="000000"/>
-        </w:rPr>
-        <w:t>olerance index, respectively</w:t>
+        <w:t>and by comparing goodness-of-fits plots (density, CDF, Q-Q, P-P plots) between usual distributions (R packages MASS (Venables &amp; Ripley, 2002) and fitdistrplus (Delignette-Muller &amp; Dutang, 2015)). For modelling the maximum weight loss relative to day 0, we added 0.01 to the raw value as the Weibull distribution regression requires positive values.</w:t>
+      </w:r>
+    </w:p>
+    <w:p>
+      <w:pPr>
+        <w:pStyle w:val="Normal"/>
+        <w:rPr>
+          <w:highlight w:val="yellow"/>
+        </w:rPr>
+      </w:pPr>
+      <w:r>
+        <w:rPr>
+          <w:color w:val="000000"/>
+          <w:highlight w:val="yellow"/>
+        </w:rPr>
+        <w:t>FIRST</w:t>
+      </w:r>
+    </w:p>
+    <w:p>
+      <w:pPr>
+        <w:pStyle w:val="Normal"/>
+        <w:rPr/>
+      </w:pPr>
+      <w:r>
+        <w:rPr>
+          <w:color w:val="000000"/>
+        </w:rPr>
+        <w:t xml:space="preserve">We tested the effects of mouse subspecies (Mmd or Mmm), </w:t>
+      </w:r>
+      <w:r>
+        <w:rPr>
+          <w:i/>
+          <w:color w:val="000000"/>
+        </w:rPr>
+        <w:t xml:space="preserve">Eimeria </w:t>
+      </w:r>
+      <w:r>
+        <w:rPr>
+          <w:color w:val="000000"/>
+        </w:rPr>
+        <w:t>species (</w:t>
+      </w:r>
+      <w:r>
+        <w:rPr>
+          <w:i/>
+          <w:color w:val="000000"/>
+        </w:rPr>
+        <w:t>E. ferrisi</w:t>
+      </w:r>
+      <w:r>
+        <w:rPr>
+          <w:color w:val="000000"/>
+        </w:rPr>
+        <w:t xml:space="preserve"> or </w:t>
+      </w:r>
+      <w:r>
+        <w:rPr>
+          <w:i/>
+          <w:color w:val="000000"/>
+        </w:rPr>
+        <w:t>E. falciformis</w:t>
+      </w:r>
+      <w:r>
+        <w:rPr>
+          <w:color w:val="000000"/>
+        </w:rPr>
+        <w:t xml:space="preserve">) and their interaction on our </w:t>
+      </w:r>
+      <w:r>
+        <w:rPr>
+          <w:color w:val="000000"/>
+        </w:rPr>
+        <w:t>two</w:t>
+      </w:r>
+      <w:r>
+        <w:rPr>
+          <w:color w:val="000000"/>
+        </w:rPr>
+        <w:t xml:space="preserve"> response variables using (generalised) linear models. </w:t>
+      </w:r>
+      <w:commentRangeStart w:id="2"/>
+      <w:r>
+        <w:rPr>
+          <w:color w:val="000000"/>
+          <w:highlight w:val="yellow"/>
+        </w:rPr>
+        <w:t xml:space="preserve">To assess the stability of our results across mouse strains and </w:t>
+      </w:r>
+      <w:r>
+        <w:rPr>
+          <w:i/>
+          <w:color w:val="000000"/>
+          <w:highlight w:val="yellow"/>
+        </w:rPr>
+        <w:t xml:space="preserve">Eimeria </w:t>
+      </w:r>
+      <w:r>
+        <w:rPr>
+          <w:color w:val="000000"/>
+          <w:highlight w:val="yellow"/>
+        </w:rPr>
+        <w:t>isolates</w:t>
+      </w:r>
+      <w:r>
+        <w:rPr>
+          <w:color w:val="000000"/>
+          <w:highlight w:val="yellow"/>
+        </w:rPr>
+      </w:r>
+      <w:commentRangeEnd w:id="2"/>
+      <w:r>
+        <w:commentReference w:id="2"/>
+      </w:r>
+      <w:r>
+        <w:rPr>
+          <w:color w:val="000000"/>
+        </w:rPr>
+        <w:t xml:space="preserve">, we also tested the effects of mouse strain (N=4), parasite isolate (N=3) and their interaction separately using the same models. To test the significance of the marginal contribution to each parameter to the full model, each parameter (mouse subspecies, </w:t>
+      </w:r>
+      <w:r>
+        <w:rPr>
+          <w:i/>
+          <w:color w:val="000000"/>
+        </w:rPr>
+        <w:t xml:space="preserve">Eimeria </w:t>
+      </w:r>
+      <w:r>
+        <w:rPr>
+          <w:color w:val="000000"/>
+        </w:rPr>
+        <w:t xml:space="preserve">species, and their interaction in the first case; mouse strain, </w:t>
+      </w:r>
+      <w:r>
+        <w:rPr>
+          <w:i/>
+          <w:color w:val="000000"/>
+        </w:rPr>
+        <w:t xml:space="preserve">Eimeria </w:t>
+      </w:r>
+      <w:r>
+        <w:rPr>
+          <w:color w:val="000000"/>
+        </w:rPr>
+        <w:t>isolate, and their interaction in the second case) was removed from the full model, and the difference between full model and sub-model was assessed using likelihood ratio tests (G). Post-hoc multiple comparison tests (Tukey Multiple Comparisons of Means) were then performed to test the significant difference of each host-parasite combination against all others in the most detailed model with the mouse strains and the parasite isolates as predictors.</w:t>
+      </w:r>
+    </w:p>
+    <w:p>
+      <w:pPr>
+        <w:pStyle w:val="Normal"/>
+        <w:rPr>
+          <w:highlight w:val="yellow"/>
+        </w:rPr>
+      </w:pPr>
+      <w:r>
+        <w:rPr>
+          <w:color w:val="000000"/>
+          <w:highlight w:val="yellow"/>
+        </w:rPr>
+        <w:t>THEN: DVP</w:t>
+      </w:r>
+    </w:p>
+    <w:p>
+      <w:pPr>
+        <w:pStyle w:val="Normal"/>
+        <w:rPr/>
+      </w:pPr>
+      <w:r>
+        <w:rPr>
+          <w:strike/>
+        </w:rPr>
+        <w:t xml:space="preserve">We then compared the coupling between proxies of resistance and tolerance between mouse subspecies. Using the resistance index and tolerance index defined above, we fitted a linear model to explain the variation of tolerance with resistance, </w:t>
+      </w:r>
+      <w:r>
+        <w:rPr>
+          <w:i/>
+          <w:strike/>
+        </w:rPr>
+        <w:t xml:space="preserve">Eimeria </w:t>
+      </w:r>
+      <w:r>
+        <w:rPr>
+          <w:strike/>
+        </w:rPr>
+        <w:t>species and their interaction</w:t>
       </w:r>
       <w:r>
         <w:rPr/>
         <w:t>.</w:t>
       </w:r>
-      <w:r>
-        <w:rPr>
-          <w:color w:val="000000"/>
-        </w:rPr>
-        <w:t xml:space="preserve"> For modelling the impact on host health, we added 0.01 to the raw value as the Weibull distribution regression requires positive values.</w:t>
-      </w:r>
     </w:p>
     <w:p>
       <w:pPr>
@@ -1845,135 +1809,50 @@
       <w:r>
         <w:rPr>
           <w:color w:val="000000"/>
-        </w:rPr>
-        <w:t xml:space="preserve">We tested the effects of mouse subspecies (Mmd or Mmm), </w:t>
-      </w:r>
-      <w:r>
-        <w:rPr>
-          <w:i/>
-          <w:color w:val="000000"/>
+          <w:lang w:val="en-GB"/>
+        </w:rPr>
+        <w:t xml:space="preserve">To verify the absence of impact of both previous contamination by </w:t>
+      </w:r>
+      <w:r>
+        <w:rPr>
+          <w:i/>
+          <w:iCs/>
+          <w:color w:val="000000"/>
+          <w:lang w:val="en-GB"/>
         </w:rPr>
         <w:t xml:space="preserve">Eimeria </w:t>
       </w:r>
       <w:r>
         <w:rPr>
           <w:color w:val="000000"/>
-        </w:rPr>
-        <w:t>species (</w:t>
-      </w:r>
-      <w:r>
-        <w:rPr>
-          <w:i/>
-          <w:color w:val="000000"/>
-        </w:rPr>
-        <w:t>E. ferrisi</w:t>
-      </w:r>
-      <w:r>
-        <w:rPr>
-          <w:color w:val="000000"/>
-        </w:rPr>
-        <w:t xml:space="preserve"> or </w:t>
-      </w:r>
-      <w:r>
-        <w:rPr>
-          <w:i/>
-          <w:color w:val="000000"/>
-        </w:rPr>
-        <w:t>E. falciformis</w:t>
-      </w:r>
-      <w:r>
-        <w:rPr>
-          <w:color w:val="000000"/>
-        </w:rPr>
-        <w:t xml:space="preserve">) and their interaction on our three response variables using (generalised) linear models. To assess the stability of our results across mouse strains and </w:t>
-      </w:r>
-      <w:r>
-        <w:rPr>
-          <w:i/>
-          <w:color w:val="000000"/>
-        </w:rPr>
-        <w:t xml:space="preserve">Eimeria </w:t>
-      </w:r>
-      <w:r>
-        <w:rPr>
-          <w:color w:val="000000"/>
-        </w:rPr>
-        <w:t xml:space="preserve">isolates, we also tested the effects of mouse strain (N=4), parasite isolate (N=3) and their interaction separately using the same models. To test the significance of the marginal contribution to each parameter to the full model, each parameter (mouse subspecies, </w:t>
-      </w:r>
-      <w:r>
-        <w:rPr>
-          <w:i/>
-          <w:color w:val="000000"/>
-        </w:rPr>
-        <w:t xml:space="preserve">Eimeria </w:t>
-      </w:r>
-      <w:r>
-        <w:rPr>
-          <w:color w:val="000000"/>
-        </w:rPr>
-        <w:t xml:space="preserve">species, and their interaction in the first case; mouse strain, </w:t>
-      </w:r>
-      <w:r>
-        <w:rPr>
-          <w:i/>
-          <w:color w:val="000000"/>
-        </w:rPr>
-        <w:t xml:space="preserve">Eimeria </w:t>
-      </w:r>
-      <w:r>
-        <w:rPr>
-          <w:color w:val="000000"/>
-        </w:rPr>
-        <w:t>isolate, and their interaction in the second case) was removed from the full model, and the difference between full model and sub-model was assessed using likelihood ratio tests (G). Post-hoc multiple comparison tests (Tukey Multiple Comparisons of Means) were then performed to test the significant difference of each host-parasite combination against all others in the most detailed model with the mouse strains and the parasite isolates as predictors.</w:t>
-      </w:r>
-    </w:p>
-    <w:p>
-      <w:pPr>
-        <w:pStyle w:val="Normal"/>
-        <w:rPr/>
-      </w:pPr>
-      <w:r>
-        <w:rPr/>
-        <w:t xml:space="preserve">We then compared the coupling between proxies of resistance and tolerance between mouse subspecies. Using the resistance index and tolerance index defined above, we fitted a linear model to explain the variation of tolerance with resistance, </w:t>
-      </w:r>
-      <w:r>
-        <w:rPr>
-          <w:i/>
-        </w:rPr>
-        <w:t xml:space="preserve">Eimeria </w:t>
-      </w:r>
-      <w:r>
-        <w:rPr/>
-        <w:t>species and their interaction.</w:t>
-      </w:r>
-    </w:p>
-    <w:p>
-      <w:pPr>
-        <w:pStyle w:val="Normal"/>
-        <w:rPr/>
-      </w:pPr>
-      <w:r>
-        <w:rPr>
-          <w:color w:val="000000"/>
-          <w:lang w:val="en-GB"/>
-        </w:rPr>
-        <w:t xml:space="preserve">To verify the absence of impact of both previous contamination by </w:t>
-      </w:r>
-      <w:r>
-        <w:rPr>
-          <w:i/>
-          <w:iCs/>
-          <w:color w:val="000000"/>
-          <w:lang w:val="en-GB"/>
-        </w:rPr>
-        <w:t xml:space="preserve">Eimeria </w:t>
-      </w:r>
-      <w:r>
-        <w:rPr>
-          <w:color w:val="000000"/>
-          <w:lang w:val="en-GB"/>
-        </w:rPr>
-        <w:t>and anthelminthic treatment on our results, we performed different analyses (modeling of resistance, impact on health, tolerance at the host subspecies/parasite species level, as well as linear regression of the tolerance index with the resistance index, see below) on a dataset excluding the 22 mice treated by anthelminthics and the 9 mice showing contaminant infections. The results obtained in this conservative dataset are congruent with the results revealed in all mice, thus we consid</w:t>
+          <w:lang w:val="en-GB"/>
+        </w:rPr>
+        <w:t xml:space="preserve">and anthelminthic treatment on our results, we performed different analyses (modeling of resistance, </w:t>
+      </w:r>
+      <w:commentRangeStart w:id="3"/>
+      <w:r>
+        <w:rPr>
+          <w:color w:val="000000"/>
+          <w:lang w:val="en-GB"/>
+        </w:rPr>
+        <w:t xml:space="preserve">impact on health </w:t>
+      </w:r>
+      <w:r>
+        <w:rPr>
+          <w:color w:val="000000"/>
+          <w:lang w:val="en-GB"/>
+        </w:rPr>
+      </w:r>
+      <w:commentRangeEnd w:id="3"/>
+      <w:r>
+        <w:commentReference w:id="3"/>
+      </w:r>
+      <w:r>
+        <w:rPr>
+          <w:color w:val="000000"/>
+          <w:lang w:val="en-GB"/>
+        </w:rPr>
+        <w:t>at the host subspecies/parasite species level, as well as linear regression of the tolerance index with the resistance index, see below) on a dataset excluding the 22 mice treated by anthelminthics and the 9 mice showing contaminant infections. The results obtained in this conservative dataset are congruent with the results revealed in all mice, thus we consid</w:t>
       </w:r>
       <w:r>
         <w:rPr>
@@ -1986,7 +1865,25 @@
           <w:b/>
           <w:lang w:val="en-GB"/>
         </w:rPr>
-        <w:t>Supplementary Material S1</w:t>
+        <w:t>Supplementary Material S</w:t>
+      </w:r>
+      <w:commentRangeStart w:id="4"/>
+      <w:r>
+        <w:rPr>
+          <w:b/>
+          <w:lang w:val="en-GB"/>
+        </w:rPr>
+        <w:t>1</w:t>
+      </w:r>
+      <w:r>
+        <w:rPr>
+          <w:b/>
+          <w:lang w:val="en-GB"/>
+        </w:rPr>
+      </w:r>
+      <w:commentRangeEnd w:id="4"/>
+      <w:r>
+        <w:commentReference w:id="4"/>
       </w:r>
       <w:r>
         <w:rPr>
@@ -2031,8 +1928,8 @@
         <w:jc w:val="both"/>
         <w:rPr/>
       </w:pPr>
-      <w:bookmarkStart w:id="8" w:name="_2s8eyo1"/>
-      <w:bookmarkEnd w:id="8"/>
+      <w:bookmarkStart w:id="7" w:name="_2s8eyo1"/>
+      <w:bookmarkEnd w:id="7"/>
       <w:r>
         <w:rPr/>
         <w:t>Results</w:t>
@@ -2044,8 +1941,8 @@
         <w:jc w:val="both"/>
         <w:rPr/>
       </w:pPr>
-      <w:bookmarkStart w:id="9" w:name="_17dp8vu"/>
-      <w:bookmarkEnd w:id="9"/>
+      <w:bookmarkStart w:id="8" w:name="_17dp8vu"/>
+      <w:bookmarkEnd w:id="8"/>
       <w:r>
         <w:rPr/>
         <w:t>General parasitology</w:t>
@@ -2157,6 +2054,29 @@
       <w:r>
         <w:rPr/>
         <w:t>isolate Brandenburg139 had liquid diarrhea in the peak shedding day, making its feces not collectable. These mice were assessed as missing data for both resistance and following tolerance measurements.</w:t>
+      </w:r>
+    </w:p>
+    <w:p>
+      <w:pPr>
+        <w:pStyle w:val="Normal"/>
+        <w:rPr/>
+      </w:pPr>
+      <w:r>
+        <w:rPr/>
+      </w:r>
+    </w:p>
+    <w:p>
+      <w:pPr>
+        <w:pStyle w:val="Normal"/>
+        <w:rPr>
+          <w:highlight w:val="yellow"/>
+        </w:rPr>
+      </w:pPr>
+      <w:r>
+        <w:rPr>
+          <w:highlight w:val="yellow"/>
+        </w:rPr>
+        <w:t>ALL DOWN THERE: add strains/isolate level for Eferrisi</w:t>
       </w:r>
     </w:p>
     <w:p>
@@ -2399,7 +2319,7 @@
         </w:rPr>
         <w:t xml:space="preserve">Figure 3A; </w:t>
       </w:r>
-      <w:bookmarkStart w:id="10" w:name="__DdeLink__4137_1213221753"/>
+      <w:bookmarkStart w:id="9" w:name="__DdeLink__4137_1213221753"/>
       <w:r>
         <w:rPr>
           <w:b/>
@@ -2408,29 +2328,9 @@
           <w:sz w:val="24"/>
           <w:szCs w:val="24"/>
         </w:rPr>
-        <w:t xml:space="preserve">Supplementary </w:t>
-      </w:r>
-      <w:r>
-        <w:rPr>
-          <w:b/>
-          <w:bCs/>
-          <w:color w:val="000000"/>
-          <w:sz w:val="24"/>
-          <w:szCs w:val="24"/>
-        </w:rPr>
-        <w:t xml:space="preserve">Table </w:t>
-      </w:r>
-      <w:r>
-        <w:rPr>
-          <w:b/>
-          <w:bCs/>
-          <w:color w:val="000000"/>
-          <w:sz w:val="24"/>
-          <w:szCs w:val="24"/>
-        </w:rPr>
-        <w:t>S1</w:t>
-      </w:r>
-      <w:bookmarkEnd w:id="10"/>
+        <w:t>Supplementary Table S1</w:t>
+      </w:r>
+      <w:bookmarkEnd w:id="9"/>
       <w:r>
         <w:rPr>
           <w:color w:val="000000"/>
@@ -2622,7 +2522,131 @@
           <w:sz w:val="24"/>
           <w:szCs w:val="24"/>
         </w:rPr>
-        <w:t xml:space="preserve">Supplementary </w:t>
+        <w:t>Supplementary Table S2</w:t>
+      </w:r>
+      <w:r>
+        <w:rPr>
+          <w:sz w:val="24"/>
+          <w:szCs w:val="24"/>
+        </w:rPr>
+        <w:t>).</w:t>
+      </w:r>
+    </w:p>
+    <w:p>
+      <w:pPr>
+        <w:pStyle w:val="Heading2"/>
+        <w:jc w:val="both"/>
+        <w:rPr/>
+      </w:pPr>
+      <w:r>
+        <w:rPr/>
+        <w:t xml:space="preserve">Health of </w:t>
+      </w:r>
+      <w:r>
+        <w:rPr>
+          <w:i/>
+          <w:iCs/>
+        </w:rPr>
+        <w:t>M. m. musculus</w:t>
+      </w:r>
+      <w:r>
+        <w:rPr/>
+        <w:t xml:space="preserve"> is more affected by </w:t>
+      </w:r>
+      <w:r>
+        <w:rPr>
+          <w:i/>
+          <w:iCs/>
+        </w:rPr>
+        <w:t>E. falciformis</w:t>
+      </w:r>
+      <w:r>
+        <w:rPr/>
+        <w:t xml:space="preserve"> than by </w:t>
+      </w:r>
+      <w:r>
+        <w:rPr>
+          <w:i/>
+          <w:iCs/>
+        </w:rPr>
+        <w:t>E. ferrisi</w:t>
+      </w:r>
+    </w:p>
+    <w:p>
+      <w:pPr>
+        <w:pStyle w:val="Normal"/>
+        <w:rPr/>
+      </w:pPr>
+      <w:r>
+        <w:rPr>
+          <w:color w:val="000000"/>
+        </w:rPr>
+        <w:t>Analysing the weight loss upon infection as a proxy for impact on host health of the full dataset (N = 108), we found statistically significant differences both between the mouse subspecies (</w:t>
+      </w:r>
+      <w:r>
+        <w:rPr/>
+        <w:t xml:space="preserve">LRT: G = 10, df = 2, P </w:t>
+      </w:r>
+      <w:r>
+        <w:rPr>
+          <w:color w:val="000000"/>
+        </w:rPr>
+        <w:t>&lt; 0.01</w:t>
+      </w:r>
+      <w:r>
+        <w:rPr/>
+        <w:t xml:space="preserve">) </w:t>
+      </w:r>
+      <w:r>
+        <w:rPr>
+          <w:color w:val="000000"/>
+        </w:rPr>
+        <w:t xml:space="preserve">and between the parasite species (LRT: G = 18.6, df = 2, P &lt; 0.001). Post-hoc multiple comparison tests showed that Mmd lost less weight than Mmm when infected by </w:t>
+      </w:r>
+      <w:r>
+        <w:rPr>
+          <w:i/>
+          <w:color w:val="000000"/>
+        </w:rPr>
+        <w:t>E. falciformis</w:t>
+      </w:r>
+      <w:r>
+        <w:rPr>
+          <w:color w:val="000000"/>
+        </w:rPr>
+        <w:t xml:space="preserve"> (9.3% vs 18.7%), and Mmm lost more weight when infected by </w:t>
+      </w:r>
+      <w:r>
+        <w:rPr>
+          <w:i/>
+          <w:color w:val="000000"/>
+        </w:rPr>
+        <w:t>E. falciformis</w:t>
+      </w:r>
+      <w:r>
+        <w:rPr>
+          <w:color w:val="000000"/>
+        </w:rPr>
+        <w:t xml:space="preserve"> than by </w:t>
+      </w:r>
+      <w:r>
+        <w:rPr>
+          <w:i/>
+          <w:color w:val="000000"/>
+        </w:rPr>
+        <w:t xml:space="preserve">E. ferrisi </w:t>
+      </w:r>
+      <w:r>
+        <w:rPr>
+          <w:color w:val="000000"/>
+        </w:rPr>
+        <w:t>(</w:t>
+      </w:r>
+      <w:r>
+        <w:rPr>
+          <w:b/>
+        </w:rPr>
+        <w:t xml:space="preserve">Figure 3B; </w:t>
       </w:r>
       <w:r>
         <w:rPr>
@@ -2632,7 +2656,122 @@
           <w:sz w:val="24"/>
           <w:szCs w:val="24"/>
         </w:rPr>
-        <w:t xml:space="preserve">Table </w:t>
+        <w:t>Supplementary Table S3</w:t>
+      </w:r>
+      <w:r>
+        <w:rPr>
+          <w:color w:val="000000"/>
+        </w:rPr>
+        <w:t>).</w:t>
+      </w:r>
+    </w:p>
+    <w:p>
+      <w:pPr>
+        <w:pStyle w:val="Normal"/>
+        <w:rPr/>
+      </w:pPr>
+      <w:r>
+        <w:rPr>
+          <w:color w:val="000000"/>
+        </w:rPr>
+        <w:t xml:space="preserve">Then we modelled maximum weight loss separating </w:t>
+      </w:r>
+      <w:r>
+        <w:rPr>
+          <w:i/>
+          <w:color w:val="000000"/>
+        </w:rPr>
+        <w:t>Eimeria </w:t>
+      </w:r>
+      <w:r>
+        <w:rPr>
+          <w:color w:val="000000"/>
+        </w:rPr>
+        <w:t>by isolates (instead of species) and mice by strains (instead of subspecies). We found differences between parasite isolates (</w:t>
+      </w:r>
+      <w:r>
+        <w:rPr/>
+        <w:t xml:space="preserve">LRT: G = 30.7, df = 8, P </w:t>
+      </w:r>
+      <w:r>
+        <w:rPr>
+          <w:color w:val="000000"/>
+        </w:rPr>
+        <w:t>&lt; 0.001</w:t>
+      </w:r>
+      <w:r>
+        <w:rPr/>
+        <w:t xml:space="preserve">) and mouse strains </w:t>
+      </w:r>
+      <w:r>
+        <w:rPr>
+          <w:color w:val="000000"/>
+        </w:rPr>
+        <w:t>(</w:t>
+      </w:r>
+      <w:r>
+        <w:rPr/>
+        <w:t xml:space="preserve">LRT: G = 23, df = 9, P </w:t>
+      </w:r>
+      <w:r>
+        <w:rPr>
+          <w:color w:val="000000"/>
+        </w:rPr>
+        <w:t>&lt; 0.01)</w:t>
+      </w:r>
+      <w:r>
+        <w:rPr/>
+        <w:t xml:space="preserve">. Notably, PWD (Mmm) mice infected with </w:t>
+      </w:r>
+      <w:r>
+        <w:rPr>
+          <w:color w:val="000000"/>
+        </w:rPr>
+        <w:t xml:space="preserve">Brandenburg64 </w:t>
+      </w:r>
+      <w:r>
+        <w:rPr/>
+        <w:t>(</w:t>
+      </w:r>
+      <w:r>
+        <w:rPr>
+          <w:i/>
+          <w:color w:val="000000"/>
+        </w:rPr>
+        <w:t>E. ferrisi</w:t>
+      </w:r>
+      <w:r>
+        <w:rPr/>
+        <w:t>) lost significantly more weight than STRA mice (Mmd) infected with the same isolate, following the pattern described at the mouse subspecies-parasite species level (</w:t>
+      </w:r>
+      <w:r>
+        <w:rPr>
+          <w:color w:val="000000"/>
+        </w:rPr>
+        <w:t xml:space="preserve">Mmd losing less weight than Mmm when infected by </w:t>
+      </w:r>
+      <w:r>
+        <w:rPr>
+          <w:i/>
+          <w:color w:val="000000"/>
+        </w:rPr>
+        <w:t>E. ferrisi</w:t>
+      </w:r>
+      <w:r>
+        <w:rPr/>
+        <w:t xml:space="preserve">). </w:t>
+      </w:r>
+      <w:r>
+        <w:rPr>
+          <w:color w:val="000000"/>
+        </w:rPr>
+        <w:t>Overall, we did not find any significant difference between mouse strains of the same subspecies within a given parasite species infection or between parasite isolates of the same species within a given mouse strain (</w:t>
+      </w:r>
+      <w:r>
+        <w:rPr>
+          <w:b/>
+        </w:rPr>
+        <w:t xml:space="preserve">Figure 4B; </w:t>
       </w:r>
       <w:r>
         <w:rPr>
@@ -2642,323 +2781,27 @@
           <w:sz w:val="24"/>
           <w:szCs w:val="24"/>
         </w:rPr>
-        <w:t>S2</w:t>
-      </w:r>
-      <w:r>
-        <w:rPr>
-          <w:sz w:val="24"/>
-          <w:szCs w:val="24"/>
-        </w:rPr>
+        <w:t>Supplementary Table S4</w:t>
+      </w:r>
+      <w:r>
+        <w:rPr/>
         <w:t>).</w:t>
       </w:r>
     </w:p>
     <w:p>
       <w:pPr>
-        <w:pStyle w:val="Heading2"/>
-        <w:jc w:val="both"/>
-        <w:rPr/>
-      </w:pPr>
-      <w:r>
-        <w:rPr/>
-        <w:t xml:space="preserve">Health of </w:t>
-      </w:r>
-      <w:r>
-        <w:rPr>
-          <w:i/>
-          <w:iCs/>
-        </w:rPr>
-        <w:t>M. m. musculus</w:t>
-      </w:r>
-      <w:r>
-        <w:rPr/>
-        <w:t xml:space="preserve"> is more affected by </w:t>
-      </w:r>
-      <w:r>
-        <w:rPr>
-          <w:i/>
-          <w:iCs/>
-        </w:rPr>
-        <w:t>E. falciformis</w:t>
-      </w:r>
-      <w:r>
-        <w:rPr/>
-        <w:t xml:space="preserve"> than by </w:t>
-      </w:r>
-      <w:r>
-        <w:rPr>
-          <w:i/>
-          <w:iCs/>
-        </w:rPr>
-        <w:t>E. ferrisi</w:t>
-      </w:r>
-    </w:p>
-    <w:p>
-      <w:pPr>
         <w:pStyle w:val="Normal"/>
-        <w:rPr/>
-      </w:pPr>
-      <w:r>
-        <w:rPr>
-          <w:color w:val="000000"/>
-        </w:rPr>
-        <w:t>Analysing the weight loss upon infection as a proxy for impact on host health of the full dataset (N = 108), we found statistically significant differences both between the mouse subspecies (</w:t>
-      </w:r>
-      <w:r>
-        <w:rPr/>
-        <w:t xml:space="preserve">LRT: G = 10, df = 2, P </w:t>
-      </w:r>
-      <w:r>
-        <w:rPr>
-          <w:color w:val="000000"/>
-        </w:rPr>
-        <w:t>&lt; 0.01</w:t>
-      </w:r>
-      <w:r>
-        <w:rPr/>
-        <w:t xml:space="preserve">) </w:t>
-      </w:r>
-      <w:r>
-        <w:rPr>
-          <w:color w:val="000000"/>
-        </w:rPr>
-        <w:t xml:space="preserve">and between the parasite species (LRT: G = 18.6, df = 2, P &lt; 0.001). Post-hoc multiple comparison tests showed that Mmd lost less weight than Mmm when infected by </w:t>
-      </w:r>
-      <w:r>
-        <w:rPr>
-          <w:i/>
-          <w:color w:val="000000"/>
-        </w:rPr>
-        <w:t>E. falciformis</w:t>
-      </w:r>
-      <w:r>
-        <w:rPr>
-          <w:color w:val="000000"/>
-        </w:rPr>
-        <w:t xml:space="preserve"> (9.3% vs 18.7%), and Mmm lost more weight when infected by </w:t>
-      </w:r>
-      <w:r>
-        <w:rPr>
-          <w:i/>
-          <w:color w:val="000000"/>
-        </w:rPr>
-        <w:t>E. falciformis</w:t>
-      </w:r>
-      <w:r>
-        <w:rPr>
-          <w:color w:val="000000"/>
-        </w:rPr>
-        <w:t xml:space="preserve"> than by </w:t>
-      </w:r>
-      <w:r>
-        <w:rPr>
-          <w:i/>
-          <w:color w:val="000000"/>
-        </w:rPr>
-        <w:t xml:space="preserve">E. ferrisi </w:t>
-      </w:r>
-      <w:r>
-        <w:rPr>
-          <w:color w:val="000000"/>
-        </w:rPr>
-        <w:t>(</w:t>
-      </w:r>
-      <w:r>
-        <w:rPr>
-          <w:b/>
-        </w:rPr>
-        <w:t xml:space="preserve">Figure 3B; </w:t>
-      </w:r>
-      <w:r>
-        <w:rPr>
-          <w:b/>
-          <w:bCs/>
-          <w:color w:val="000000"/>
-          <w:sz w:val="24"/>
-          <w:szCs w:val="24"/>
-        </w:rPr>
-        <w:t xml:space="preserve">Supplementary </w:t>
-      </w:r>
-      <w:r>
-        <w:rPr>
-          <w:b/>
-          <w:bCs/>
-          <w:color w:val="000000"/>
-          <w:sz w:val="24"/>
-          <w:szCs w:val="24"/>
-        </w:rPr>
-        <w:t xml:space="preserve">Table </w:t>
-      </w:r>
-      <w:r>
-        <w:rPr>
-          <w:b/>
-          <w:bCs/>
-          <w:color w:val="000000"/>
-          <w:sz w:val="24"/>
-          <w:szCs w:val="24"/>
-        </w:rPr>
-        <w:t>S3</w:t>
-      </w:r>
-      <w:r>
-        <w:rPr>
-          <w:color w:val="000000"/>
-        </w:rPr>
-        <w:t>).</w:t>
-      </w:r>
-    </w:p>
-    <w:p>
-      <w:pPr>
-        <w:pStyle w:val="Normal"/>
-        <w:rPr/>
-      </w:pPr>
-      <w:r>
-        <w:rPr>
-          <w:color w:val="000000"/>
-        </w:rPr>
-        <w:t xml:space="preserve">Then we modelled maximum weight loss separating </w:t>
-      </w:r>
-      <w:r>
-        <w:rPr>
-          <w:i/>
-          <w:color w:val="000000"/>
-        </w:rPr>
-        <w:t>Eimeria </w:t>
-      </w:r>
-      <w:r>
-        <w:rPr>
-          <w:color w:val="000000"/>
-        </w:rPr>
-        <w:t>by isolates (instead of species) and mice by strains (instead of subspecies). We found differences between parasite isolates (</w:t>
-      </w:r>
-      <w:r>
-        <w:rPr/>
-        <w:t xml:space="preserve">LRT: G = 30.7, df = 8, P </w:t>
-      </w:r>
-      <w:r>
-        <w:rPr>
-          <w:color w:val="000000"/>
-        </w:rPr>
-        <w:t>&lt; 0.001</w:t>
-      </w:r>
-      <w:r>
-        <w:rPr/>
-        <w:t xml:space="preserve">) and mouse strains </w:t>
-      </w:r>
-      <w:r>
-        <w:rPr>
-          <w:color w:val="000000"/>
-        </w:rPr>
-        <w:t>(</w:t>
-      </w:r>
-      <w:r>
-        <w:rPr/>
-        <w:t xml:space="preserve">LRT: G = 23, df = 9, P </w:t>
-      </w:r>
-      <w:r>
-        <w:rPr>
-          <w:color w:val="000000"/>
-        </w:rPr>
-        <w:t>&lt; 0.01)</w:t>
-      </w:r>
-      <w:r>
-        <w:rPr/>
-        <w:t xml:space="preserve">. Notably, PWD (Mmm) mice infected with </w:t>
-      </w:r>
-      <w:r>
-        <w:rPr>
-          <w:color w:val="000000"/>
-        </w:rPr>
-        <w:t xml:space="preserve">Brandenburg64 </w:t>
-      </w:r>
-      <w:r>
-        <w:rPr/>
-        <w:t>(</w:t>
-      </w:r>
-      <w:r>
-        <w:rPr>
-          <w:i/>
-          <w:color w:val="000000"/>
-        </w:rPr>
-        <w:t>E. ferrisi</w:t>
-      </w:r>
-      <w:r>
-        <w:rPr/>
-        <w:t>) lost significantly more weight than STRA mice (Mmd) infected with the same isolate, following the pattern described at the mouse subspecies-parasite species level (</w:t>
-      </w:r>
-      <w:r>
-        <w:rPr>
-          <w:color w:val="000000"/>
-        </w:rPr>
-        <w:t xml:space="preserve">Mmd losing less weight than Mmm when infected by </w:t>
-      </w:r>
-      <w:r>
-        <w:rPr>
-          <w:i/>
-          <w:color w:val="000000"/>
-        </w:rPr>
-        <w:t>E. ferrisi</w:t>
-      </w:r>
-      <w:r>
-        <w:rPr/>
-        <w:t xml:space="preserve">). </w:t>
-      </w:r>
-      <w:r>
-        <w:rPr>
-          <w:color w:val="000000"/>
-        </w:rPr>
-        <w:t>Overall, we did not find any significant difference between mouse strains of the same subspecies within a given parasite species infection or between parasite isolates of the same species within a given mouse strain (</w:t>
-      </w:r>
-      <w:r>
-        <w:rPr>
-          <w:b/>
-        </w:rPr>
-        <w:t xml:space="preserve">Figure 4B; </w:t>
-      </w:r>
-      <w:r>
-        <w:rPr>
-          <w:b/>
-          <w:bCs/>
-          <w:color w:val="000000"/>
-          <w:sz w:val="24"/>
-          <w:szCs w:val="24"/>
-        </w:rPr>
-        <w:t xml:space="preserve">Supplementary </w:t>
-      </w:r>
-      <w:r>
-        <w:rPr>
-          <w:b/>
-          <w:bCs/>
-          <w:color w:val="000000"/>
-          <w:sz w:val="24"/>
-          <w:szCs w:val="24"/>
-        </w:rPr>
-        <w:t xml:space="preserve">Table </w:t>
-      </w:r>
-      <w:r>
-        <w:rPr>
-          <w:b/>
-          <w:bCs/>
-          <w:color w:val="000000"/>
-          <w:sz w:val="24"/>
-          <w:szCs w:val="24"/>
-        </w:rPr>
-        <w:t>S4</w:t>
-      </w:r>
-      <w:r>
-        <w:rPr/>
-        <w:t>).</w:t>
-      </w:r>
-    </w:p>
-    <w:p>
-      <w:pPr>
-        <w:pStyle w:val="Normal"/>
-        <w:rPr>
-          <w:i/>
-          <w:i/>
-          <w:color w:val="000000"/>
-        </w:rPr>
-      </w:pPr>
-      <w:r>
-        <w:rPr/>
+        <w:rPr>
+          <w:i/>
+          <w:i/>
+          <w:color w:val="000000"/>
+        </w:rPr>
+      </w:pPr>
+      <w:r>
+        <w:rPr>
+          <w:i/>
+          <w:color w:val="000000"/>
+        </w:rPr>
       </w:r>
     </w:p>
     <w:p>
@@ -3080,15 +2923,7 @@
           <w:bCs/>
           <w:highlight w:val="yellow"/>
         </w:rPr>
-        <w:t xml:space="preserve">Figure </w:t>
-      </w:r>
-      <w:r>
-        <w:rPr>
-          <w:b/>
-          <w:bCs/>
-          <w:highlight w:val="yellow"/>
-        </w:rPr>
-        <w:t>6</w:t>
+        <w:t>Figure 6</w:t>
       </w:r>
       <w:r>
         <w:rPr>
@@ -3186,8 +3021,8 @@
         <w:jc w:val="both"/>
         <w:rPr/>
       </w:pPr>
-      <w:bookmarkStart w:id="11" w:name="_mlftpgaod54o"/>
-      <w:bookmarkEnd w:id="11"/>
+      <w:bookmarkStart w:id="10" w:name="_mlftpgaod54o"/>
+      <w:bookmarkEnd w:id="10"/>
       <w:r>
         <w:rPr>
           <w:sz w:val="24"/>
@@ -3881,8 +3716,8 @@
         <w:pStyle w:val="Heading1"/>
         <w:rPr/>
       </w:pPr>
-      <w:bookmarkStart w:id="12" w:name="_3j2qqm3"/>
-      <w:bookmarkEnd w:id="12"/>
+      <w:bookmarkStart w:id="11" w:name="_3j2qqm3"/>
+      <w:bookmarkEnd w:id="11"/>
       <w:r>
         <w:rPr/>
         <w:t>Tables</w:t>
@@ -4918,15 +4753,6 @@
     </w:p>
     <w:p>
       <w:pPr>
-        <w:sectPr>
-          <w:type w:val="nextPage"/>
-          <w:pgSz w:w="12240" w:h="15840"/>
-          <w:pgMar w:left="1134" w:right="1134" w:header="0" w:top="1134" w:footer="0" w:bottom="1134" w:gutter="0"/>
-          <w:pgNumType w:start="1" w:fmt="decimal"/>
-          <w:formProt w:val="false"/>
-          <w:textDirection w:val="lrTb"/>
-          <w:docGrid w:type="default" w:linePitch="312" w:charSpace="0"/>
-        </w:sectPr>
         <w:pStyle w:val="Normal"/>
         <w:jc w:val="left"/>
         <w:rPr/>
@@ -4939,98 +4765,39 @@
         <w:t>Table 1. Infection experiment design.</w:t>
         <w:tab/>
       </w:r>
+      <w:r>
+        <w:br w:type="page"/>
+      </w:r>
     </w:p>
     <w:p>
       <w:pPr>
         <w:pStyle w:val="Heading1"/>
-        <w:rPr>
-          <w:b/>
-          <w:b/>
-          <w:bCs/>
-        </w:rPr>
+        <w:rPr/>
       </w:pPr>
       <w:del w:id="0" w:author="Unknown Author" w:date="2020-02-25T17:51:18Z">
-        <w:r>
-          <w:rPr/>
-        </w:r>
-      </w:del>
-    </w:p>
-    <w:p>
-      <w:pPr>
-        <w:pStyle w:val="Normal"/>
-        <w:spacing w:lineRule="auto" w:line="240" w:before="240" w:after="0"/>
-        <w:jc w:val="left"/>
-        <w:rPr>
-          <w:b/>
-          <w:b/>
-        </w:rPr>
-      </w:pPr>
-      <w:del w:id="1" w:author="Unknown Author" w:date="2020-02-25T17:51:18Z">
-        <w:r>
-          <w:rPr>
-            <w:b/>
-          </w:rPr>
-          <w:drawing>
-            <wp:anchor behindDoc="0" distT="0" distB="0" distL="0" distR="0" simplePos="0" locked="0" layoutInCell="1" allowOverlap="1" relativeHeight="9">
-              <wp:simplePos x="0" y="0"/>
-              <wp:positionH relativeFrom="column">
-                <wp:posOffset>-293370</wp:posOffset>
-              </wp:positionH>
-              <wp:positionV relativeFrom="paragraph">
-                <wp:posOffset>300990</wp:posOffset>
-              </wp:positionV>
-              <wp:extent cx="9838690" cy="3056890"/>
-              <wp:effectExtent l="0" t="0" r="0" b="0"/>
-              <wp:wrapSquare wrapText="largest"/>
-              <wp:docPr id="1" name="Image1" descr=""/>
-              <wp:cNvGraphicFramePr>
-                <a:graphicFrameLocks xmlns:a="http://schemas.openxmlformats.org/drawingml/2006/main" noChangeAspect="1"/>
-              </wp:cNvGraphicFramePr>
-              <a:graphic xmlns:a="http://schemas.openxmlformats.org/drawingml/2006/main">
-                <a:graphicData uri="http://schemas.openxmlformats.org/drawingml/2006/picture">
-                  <pic:pic xmlns:pic="http://schemas.openxmlformats.org/drawingml/2006/picture">
-                    <pic:nvPicPr>
-                      <pic:cNvPr id="1" name="Image1" descr=""/>
-                      <pic:cNvPicPr>
-                        <a:picLocks noChangeAspect="1" noChangeArrowheads="1"/>
-                      </pic:cNvPicPr>
-                    </pic:nvPicPr>
-                    <pic:blipFill>
-                      <a:blip r:embed="rId3"/>
-                      <a:stretch>
-                        <a:fillRect/>
-                      </a:stretch>
-                    </pic:blipFill>
-                    <pic:spPr bwMode="auto">
-                      <a:xfrm>
-                        <a:off x="0" y="0"/>
-                        <a:ext cx="9838690" cy="3056890"/>
-                      </a:xfrm>
-                      <a:prstGeom prst="rect">
-                        <a:avLst/>
-                      </a:prstGeom>
-                    </pic:spPr>
-                  </pic:pic>
-                </a:graphicData>
-              </a:graphic>
-            </wp:anchor>
-          </w:drawing>
-        </w:r>
-      </w:del>
-    </w:p>
-    <w:p>
-      <w:pPr>
-        <w:pStyle w:val="Normal"/>
-        <w:spacing w:lineRule="auto" w:line="240" w:before="240" w:after="0"/>
-        <w:jc w:val="left"/>
-        <w:rPr/>
-      </w:pPr>
-      <w:del w:id="2" w:author="Unknown Author" w:date="2020-02-25T17:51:18Z">
         <w:r>
           <w:rPr>
             <w:b/>
           </w:rPr>
           <w:delText>Table 2. Post-hoc statistical test for maximum oocyts per gram of feces (Tuk</w:delText>
+        </w:r>
+      </w:del>
+      <w:del w:id="1" w:author="Unknown Author" w:date="2020-02-25T17:51:18Z">
+        <w:r>
+          <w:rPr>
+            <w:b/>
+            <w:bCs/>
+          </w:rPr>
+          <w:delText>ey Multiple Comparisons of Means) between each mouse subspecies and parasite species. See Figure 3A.</w:delText>
+        </w:r>
+      </w:del>
+      <w:del w:id="2" w:author="Unknown Author" w:date="2020-02-25T17:51:18Z">
+        <w:r>
+          <w:rPr>
+            <w:b/>
+            <w:bCs/>
+          </w:rPr>
+          <w:delText>Table 3. Post-hoc statistical test for maximum oocyts per gram of feces (Tukey Multiple Comparisons of Means) between each mouse strain and parasite isolate. See Figure 4A.</w:delText>
         </w:r>
       </w:del>
       <w:del w:id="3" w:author="Unknown Author" w:date="2020-02-25T17:51:18Z">
@@ -5039,286 +4806,10 @@
             <w:b/>
             <w:bCs/>
           </w:rPr>
-          <w:delText>ey Multiple Comparisons of Means) between each mouse subspecies and parasite species. See Figure 3A.</w:delText>
+          <w:delText>Table 4. Post-hoc statistical test for maximum weight loss (Tukey Multiple Comparisons of Means) between each mouse subspecies and parasite species. See Figure 3B.</w:delText>
         </w:r>
       </w:del>
-      <w:r>
-        <w:br w:type="page"/>
-      </w:r>
-    </w:p>
-    <w:p>
-      <w:pPr>
-        <w:pStyle w:val="Normal"/>
-        <w:spacing w:lineRule="auto" w:line="240" w:before="240" w:after="0"/>
-        <w:jc w:val="left"/>
-        <w:rPr>
-          <w:b/>
-          <w:b/>
-          <w:bCs/>
-        </w:rPr>
-      </w:pPr>
       <w:del w:id="4" w:author="Unknown Author" w:date="2020-02-25T17:51:18Z">
-        <w:r>
-          <w:rPr>
-            <w:b/>
-            <w:bCs/>
-          </w:rPr>
-          <w:drawing>
-            <wp:anchor behindDoc="0" distT="0" distB="0" distL="0" distR="0" simplePos="0" locked="0" layoutInCell="1" allowOverlap="1" relativeHeight="10">
-              <wp:simplePos x="0" y="0"/>
-              <wp:positionH relativeFrom="column">
-                <wp:align>center</wp:align>
-              </wp:positionH>
-              <wp:positionV relativeFrom="paragraph">
-                <wp:posOffset>635</wp:posOffset>
-              </wp:positionV>
-              <wp:extent cx="10017125" cy="2805430"/>
-              <wp:effectExtent l="0" t="0" r="0" b="0"/>
-              <wp:wrapSquare wrapText="largest"/>
-              <wp:docPr id="2" name="Image9" descr=""/>
-              <wp:cNvGraphicFramePr>
-                <a:graphicFrameLocks xmlns:a="http://schemas.openxmlformats.org/drawingml/2006/main" noChangeAspect="1"/>
-              </wp:cNvGraphicFramePr>
-              <a:graphic xmlns:a="http://schemas.openxmlformats.org/drawingml/2006/main">
-                <a:graphicData uri="http://schemas.openxmlformats.org/drawingml/2006/picture">
-                  <pic:pic xmlns:pic="http://schemas.openxmlformats.org/drawingml/2006/picture">
-                    <pic:nvPicPr>
-                      <pic:cNvPr id="2" name="Image9" descr=""/>
-                      <pic:cNvPicPr>
-                        <a:picLocks noChangeAspect="1" noChangeArrowheads="1"/>
-                      </pic:cNvPicPr>
-                    </pic:nvPicPr>
-                    <pic:blipFill>
-                      <a:blip r:embed="rId4"/>
-                      <a:stretch>
-                        <a:fillRect/>
-                      </a:stretch>
-                    </pic:blipFill>
-                    <pic:spPr bwMode="auto">
-                      <a:xfrm>
-                        <a:off x="0" y="0"/>
-                        <a:ext cx="10017125" cy="2805430"/>
-                      </a:xfrm>
-                      <a:prstGeom prst="rect">
-                        <a:avLst/>
-                      </a:prstGeom>
-                    </pic:spPr>
-                  </pic:pic>
-                </a:graphicData>
-              </a:graphic>
-            </wp:anchor>
-          </w:drawing>
-        </w:r>
-      </w:del>
-    </w:p>
-    <w:p>
-      <w:pPr>
-        <w:pStyle w:val="Normal"/>
-        <w:spacing w:lineRule="auto" w:line="240" w:before="240" w:after="0"/>
-        <w:jc w:val="left"/>
-        <w:rPr/>
-      </w:pPr>
-      <w:del w:id="5" w:author="Unknown Author" w:date="2020-02-25T17:51:18Z">
-        <w:r>
-          <w:rPr>
-            <w:b/>
-            <w:bCs/>
-          </w:rPr>
-          <w:delText>Table 3. Post-hoc statistical test for maximum oocyts per gram of feces (Tukey Multiple Comparisons of Means) between each mouse strain and parasite isolate. See Figure 4A.</w:delText>
-        </w:r>
-      </w:del>
-      <w:r>
-        <w:br w:type="page"/>
-      </w:r>
-    </w:p>
-    <w:p>
-      <w:pPr>
-        <w:pStyle w:val="Normal"/>
-        <w:spacing w:lineRule="auto" w:line="240" w:before="240" w:after="0"/>
-        <w:jc w:val="left"/>
-        <w:rPr>
-          <w:b/>
-          <w:b/>
-        </w:rPr>
-      </w:pPr>
-      <w:del w:id="6" w:author="Unknown Author" w:date="2020-02-25T17:51:18Z">
-        <w:r>
-          <w:rPr>
-            <w:b/>
-          </w:rPr>
-          <w:drawing>
-            <wp:anchor behindDoc="0" distT="0" distB="0" distL="0" distR="0" simplePos="0" locked="0" layoutInCell="1" allowOverlap="1" relativeHeight="8">
-              <wp:simplePos x="0" y="0"/>
-              <wp:positionH relativeFrom="column">
-                <wp:posOffset>-63500</wp:posOffset>
-              </wp:positionH>
-              <wp:positionV relativeFrom="paragraph">
-                <wp:posOffset>933450</wp:posOffset>
-              </wp:positionV>
-              <wp:extent cx="9531985" cy="2959100"/>
-              <wp:effectExtent l="0" t="0" r="0" b="0"/>
-              <wp:wrapSquare wrapText="largest"/>
-              <wp:docPr id="3" name="Image2" descr=""/>
-              <wp:cNvGraphicFramePr>
-                <a:graphicFrameLocks xmlns:a="http://schemas.openxmlformats.org/drawingml/2006/main" noChangeAspect="1"/>
-              </wp:cNvGraphicFramePr>
-              <a:graphic xmlns:a="http://schemas.openxmlformats.org/drawingml/2006/main">
-                <a:graphicData uri="http://schemas.openxmlformats.org/drawingml/2006/picture">
-                  <pic:pic xmlns:pic="http://schemas.openxmlformats.org/drawingml/2006/picture">
-                    <pic:nvPicPr>
-                      <pic:cNvPr id="3" name="Image2" descr=""/>
-                      <pic:cNvPicPr>
-                        <a:picLocks noChangeAspect="1" noChangeArrowheads="1"/>
-                      </pic:cNvPicPr>
-                    </pic:nvPicPr>
-                    <pic:blipFill>
-                      <a:blip r:embed="rId5"/>
-                      <a:stretch>
-                        <a:fillRect/>
-                      </a:stretch>
-                    </pic:blipFill>
-                    <pic:spPr bwMode="auto">
-                      <a:xfrm>
-                        <a:off x="0" y="0"/>
-                        <a:ext cx="9531985" cy="2959100"/>
-                      </a:xfrm>
-                      <a:prstGeom prst="rect">
-                        <a:avLst/>
-                      </a:prstGeom>
-                    </pic:spPr>
-                  </pic:pic>
-                </a:graphicData>
-              </a:graphic>
-            </wp:anchor>
-          </w:drawing>
-        </w:r>
-      </w:del>
-    </w:p>
-    <w:p>
-      <w:pPr>
-        <w:pStyle w:val="Normal"/>
-        <w:spacing w:lineRule="auto" w:line="240" w:before="240" w:after="0"/>
-        <w:jc w:val="left"/>
-        <w:rPr>
-          <w:b/>
-          <w:b/>
-        </w:rPr>
-      </w:pPr>
-      <w:del w:id="7" w:author="Unknown Author" w:date="2020-02-25T17:51:18Z">
-        <w:r>
-          <w:rPr>
-            <w:b/>
-          </w:rPr>
-        </w:r>
-      </w:del>
-    </w:p>
-    <w:p>
-      <w:pPr>
-        <w:pStyle w:val="Normal"/>
-        <w:spacing w:lineRule="auto" w:line="240" w:before="240" w:after="0"/>
-        <w:jc w:val="left"/>
-        <w:rPr/>
-      </w:pPr>
-      <w:del w:id="8" w:author="Unknown Author" w:date="2020-02-25T17:51:18Z">
-        <w:r>
-          <w:rPr>
-            <w:b/>
-          </w:rPr>
-          <w:delText>Table 4. Post-hoc statistical test for maximum weight loss (Tuk</w:delText>
-        </w:r>
-      </w:del>
-      <w:del w:id="9" w:author="Unknown Author" w:date="2020-02-25T17:51:18Z">
-        <w:r>
-          <w:rPr>
-            <w:b/>
-            <w:bCs/>
-          </w:rPr>
-          <w:delText>ey Multiple Comparisons of Means) between each mouse subspecies and parasite species. See Figure 3B.</w:delText>
-        </w:r>
-      </w:del>
-      <w:r>
-        <w:br w:type="page"/>
-      </w:r>
-    </w:p>
-    <w:p>
-      <w:pPr>
-        <w:pStyle w:val="Normal"/>
-        <w:spacing w:lineRule="auto" w:line="240" w:before="240" w:after="0"/>
-        <w:jc w:val="left"/>
-        <w:rPr/>
-      </w:pPr>
-      <w:del w:id="10" w:author="Unknown Author" w:date="2020-02-25T17:51:18Z">
-        <w:r>
-          <w:rPr/>
-          <w:drawing>
-            <wp:anchor behindDoc="0" distT="0" distB="0" distL="0" distR="0" simplePos="0" locked="0" layoutInCell="1" allowOverlap="1" relativeHeight="11">
-              <wp:simplePos x="0" y="0"/>
-              <wp:positionH relativeFrom="column">
-                <wp:posOffset>-316865</wp:posOffset>
-              </wp:positionH>
-              <wp:positionV relativeFrom="paragraph">
-                <wp:posOffset>333375</wp:posOffset>
-              </wp:positionV>
-              <wp:extent cx="9885680" cy="2758440"/>
-              <wp:effectExtent l="0" t="0" r="0" b="0"/>
-              <wp:wrapSquare wrapText="largest"/>
-              <wp:docPr id="4" name="Image10" descr=""/>
-              <wp:cNvGraphicFramePr>
-                <a:graphicFrameLocks xmlns:a="http://schemas.openxmlformats.org/drawingml/2006/main" noChangeAspect="1"/>
-              </wp:cNvGraphicFramePr>
-              <a:graphic xmlns:a="http://schemas.openxmlformats.org/drawingml/2006/main">
-                <a:graphicData uri="http://schemas.openxmlformats.org/drawingml/2006/picture">
-                  <pic:pic xmlns:pic="http://schemas.openxmlformats.org/drawingml/2006/picture">
-                    <pic:nvPicPr>
-                      <pic:cNvPr id="4" name="Image10" descr=""/>
-                      <pic:cNvPicPr>
-                        <a:picLocks noChangeAspect="1" noChangeArrowheads="1"/>
-                      </pic:cNvPicPr>
-                    </pic:nvPicPr>
-                    <pic:blipFill>
-                      <a:blip r:embed="rId6"/>
-                      <a:stretch>
-                        <a:fillRect/>
-                      </a:stretch>
-                    </pic:blipFill>
-                    <pic:spPr bwMode="auto">
-                      <a:xfrm>
-                        <a:off x="0" y="0"/>
-                        <a:ext cx="9885680" cy="2758440"/>
-                      </a:xfrm>
-                      <a:prstGeom prst="rect">
-                        <a:avLst/>
-                      </a:prstGeom>
-                    </pic:spPr>
-                  </pic:pic>
-                </a:graphicData>
-              </a:graphic>
-            </wp:anchor>
-          </w:drawing>
-        </w:r>
-      </w:del>
-    </w:p>
-    <w:p>
-      <w:pPr>
-        <w:pStyle w:val="Normal"/>
-        <w:spacing w:lineRule="auto" w:line="240" w:before="240" w:after="0"/>
-        <w:jc w:val="left"/>
-        <w:rPr/>
-      </w:pPr>
-      <w:del w:id="11" w:author="Unknown Author" w:date="2020-02-25T17:51:18Z">
-        <w:r>
-          <w:rPr/>
-        </w:r>
-      </w:del>
-    </w:p>
-    <w:p>
-      <w:pPr>
-        <w:pStyle w:val="Normal"/>
-        <w:spacing w:lineRule="auto" w:line="240" w:before="240" w:after="0"/>
-        <w:jc w:val="left"/>
-        <w:rPr/>
-      </w:pPr>
-      <w:del w:id="12" w:author="Unknown Author" w:date="2020-02-25T17:51:18Z">
         <w:r>
           <w:rPr>
             <w:b/>
@@ -5327,206 +4818,16 @@
           <w:delText>Table 5. Post-hoc statistical test for maximum weight loss (Tukey Multiple Comparisons of Means) between each mouse strain and parasite isolate. See Figure 4B.</w:delText>
         </w:r>
       </w:del>
-      <w:r>
-        <w:br w:type="page"/>
-      </w:r>
-    </w:p>
-    <w:p>
-      <w:pPr>
-        <w:pStyle w:val="Normal"/>
-        <w:spacing w:lineRule="auto" w:line="240" w:before="240" w:after="0"/>
-        <w:jc w:val="left"/>
-        <w:rPr>
-          <w:b/>
-          <w:b/>
-        </w:rPr>
-      </w:pPr>
-      <w:del w:id="13" w:author="Unknown Author" w:date="2020-02-25T17:51:18Z">
-        <w:r>
-          <w:rPr>
-            <w:b/>
-          </w:rPr>
-        </w:r>
-      </w:del>
-    </w:p>
-    <w:p>
-      <w:pPr>
-        <w:pStyle w:val="Normal"/>
-        <w:spacing w:lineRule="auto" w:line="240" w:before="240" w:after="0"/>
-        <w:jc w:val="left"/>
-        <w:rPr/>
-      </w:pPr>
-      <w:del w:id="14" w:author="Unknown Author" w:date="2020-02-25T17:51:18Z">
-        <w:r>
-          <w:drawing>
-            <wp:anchor behindDoc="0" distT="0" distB="0" distL="0" distR="0" simplePos="0" locked="0" layoutInCell="1" allowOverlap="1" relativeHeight="12">
-              <wp:simplePos x="0" y="0"/>
-              <wp:positionH relativeFrom="column">
-                <wp:align>center</wp:align>
-              </wp:positionH>
-              <wp:positionV relativeFrom="paragraph">
-                <wp:posOffset>635</wp:posOffset>
-              </wp:positionV>
-              <wp:extent cx="9347835" cy="2747010"/>
-              <wp:effectExtent l="0" t="0" r="0" b="0"/>
-              <wp:wrapSquare wrapText="largest"/>
-              <wp:docPr id="5" name="Image3" descr=""/>
-              <wp:cNvGraphicFramePr>
-                <a:graphicFrameLocks xmlns:a="http://schemas.openxmlformats.org/drawingml/2006/main" noChangeAspect="1"/>
-              </wp:cNvGraphicFramePr>
-              <a:graphic xmlns:a="http://schemas.openxmlformats.org/drawingml/2006/main">
-                <a:graphicData uri="http://schemas.openxmlformats.org/drawingml/2006/picture">
-                  <pic:pic xmlns:pic="http://schemas.openxmlformats.org/drawingml/2006/picture">
-                    <pic:nvPicPr>
-                      <pic:cNvPr id="5" name="Image3" descr=""/>
-                      <pic:cNvPicPr>
-                        <a:picLocks noChangeAspect="1" noChangeArrowheads="1"/>
-                      </pic:cNvPicPr>
-                    </pic:nvPicPr>
-                    <pic:blipFill>
-                      <a:blip r:embed="rId7"/>
-                      <a:stretch>
-                        <a:fillRect/>
-                      </a:stretch>
-                    </pic:blipFill>
-                    <pic:spPr bwMode="auto">
-                      <a:xfrm>
-                        <a:off x="0" y="0"/>
-                        <a:ext cx="9347835" cy="2747010"/>
-                      </a:xfrm>
-                      <a:prstGeom prst="rect">
-                        <a:avLst/>
-                      </a:prstGeom>
-                    </pic:spPr>
-                  </pic:pic>
-                </a:graphicData>
-              </a:graphic>
-            </wp:anchor>
-          </w:drawing>
-        </w:r>
-      </w:del>
-      <w:del w:id="15" w:author="Unknown Author" w:date="2020-02-25T17:51:18Z">
-        <w:r>
-          <w:rPr>
-            <w:b/>
-          </w:rPr>
-          <w:delText>T</w:delText>
-        </w:r>
-      </w:del>
-      <w:del w:id="16" w:author="Unknown Author" w:date="2020-02-25T17:51:18Z">
-        <w:r>
-          <w:rPr>
-            <w:b/>
-          </w:rPr>
-          <w:delText>able 6. Post-hoc statistical test for tolerance index (Tuk</w:delText>
-        </w:r>
-      </w:del>
-      <w:del w:id="17" w:author="Unknown Author" w:date="2020-02-25T17:51:18Z">
+      <w:del w:id="5" w:author="Unknown Author" w:date="2020-02-25T17:51:18Z">
         <w:r>
           <w:rPr>
             <w:b/>
             <w:bCs/>
           </w:rPr>
-          <w:delText>ey Multiple Comparisons of Means) between each mouse subspecies and parasite species. See Figure 3C.</w:delText>
+          <w:delText>Table 6. Post-hoc statistical test for tolerance index (Tukey Multiple Comparisons of Means) between each mouse subspecies and parasite species. See Figure 3C.</w:delText>
         </w:r>
       </w:del>
-      <w:r>
-        <w:br w:type="page"/>
-      </w:r>
-    </w:p>
-    <w:p>
-      <w:pPr>
-        <w:pStyle w:val="Normal"/>
-        <w:spacing w:lineRule="auto" w:line="240" w:before="240" w:after="0"/>
-        <w:jc w:val="left"/>
-        <w:rPr>
-          <w:b/>
-          <w:b/>
-          <w:bCs/>
-        </w:rPr>
-      </w:pPr>
-      <w:del w:id="18" w:author="Unknown Author" w:date="2020-02-25T17:51:18Z">
-        <w:r>
-          <w:rPr>
-            <w:b/>
-            <w:bCs/>
-          </w:rPr>
-        </w:r>
-      </w:del>
-    </w:p>
-    <w:p>
-      <w:pPr>
-        <w:pStyle w:val="Normal"/>
-        <w:spacing w:lineRule="auto" w:line="240" w:before="240" w:after="0"/>
-        <w:jc w:val="left"/>
-        <w:rPr>
-          <w:b/>
-          <w:b/>
-          <w:bCs/>
-        </w:rPr>
-      </w:pPr>
-      <w:del w:id="19" w:author="Unknown Author" w:date="2020-02-25T17:51:18Z">
-        <w:r>
-          <w:rPr>
-            <w:b/>
-            <w:bCs/>
-          </w:rPr>
-          <w:drawing>
-            <wp:anchor behindDoc="0" distT="0" distB="0" distL="0" distR="0" simplePos="0" locked="0" layoutInCell="1" allowOverlap="1" relativeHeight="13">
-              <wp:simplePos x="0" y="0"/>
-              <wp:positionH relativeFrom="column">
-                <wp:align>center</wp:align>
-              </wp:positionH>
-              <wp:positionV relativeFrom="paragraph">
-                <wp:posOffset>635</wp:posOffset>
-              </wp:positionV>
-              <wp:extent cx="9693275" cy="2629535"/>
-              <wp:effectExtent l="0" t="0" r="0" b="0"/>
-              <wp:wrapSquare wrapText="largest"/>
-              <wp:docPr id="6" name="Image11" descr=""/>
-              <wp:cNvGraphicFramePr>
-                <a:graphicFrameLocks xmlns:a="http://schemas.openxmlformats.org/drawingml/2006/main" noChangeAspect="1"/>
-              </wp:cNvGraphicFramePr>
-              <a:graphic xmlns:a="http://schemas.openxmlformats.org/drawingml/2006/main">
-                <a:graphicData uri="http://schemas.openxmlformats.org/drawingml/2006/picture">
-                  <pic:pic xmlns:pic="http://schemas.openxmlformats.org/drawingml/2006/picture">
-                    <pic:nvPicPr>
-                      <pic:cNvPr id="6" name="Image11" descr=""/>
-                      <pic:cNvPicPr>
-                        <a:picLocks noChangeAspect="1" noChangeArrowheads="1"/>
-                      </pic:cNvPicPr>
-                    </pic:nvPicPr>
-                    <pic:blipFill>
-                      <a:blip r:embed="rId8"/>
-                      <a:stretch>
-                        <a:fillRect/>
-                      </a:stretch>
-                    </pic:blipFill>
-                    <pic:spPr bwMode="auto">
-                      <a:xfrm>
-                        <a:off x="0" y="0"/>
-                        <a:ext cx="9693275" cy="2629535"/>
-                      </a:xfrm>
-                      <a:prstGeom prst="rect">
-                        <a:avLst/>
-                      </a:prstGeom>
-                    </pic:spPr>
-                  </pic:pic>
-                </a:graphicData>
-              </a:graphic>
-            </wp:anchor>
-          </w:drawing>
-        </w:r>
-      </w:del>
-    </w:p>
-    <w:p>
-      <w:pPr>
-        <w:pStyle w:val="Heading1"/>
-        <w:rPr/>
-      </w:pPr>
-      <w:del w:id="20" w:author="Unknown Author" w:date="2020-02-25T17:51:18Z">
-        <w:bookmarkStart w:id="13" w:name="_1y810tw1111"/>
-        <w:bookmarkEnd w:id="13"/>
+      <w:del w:id="6" w:author="Unknown Author" w:date="2020-02-25T17:51:18Z">
         <w:r>
           <w:rPr>
             <w:b/>
@@ -5558,7 +4859,7 @@
             <wp:extent cx="6120130" cy="3966210"/>
             <wp:effectExtent l="0" t="0" r="0" b="0"/>
             <wp:wrapSquare wrapText="largest"/>
-            <wp:docPr id="7" name="Image6" descr=""/>
+            <wp:docPr id="1" name="Image6" descr=""/>
             <wp:cNvGraphicFramePr>
               <a:graphicFrameLocks xmlns:a="http://schemas.openxmlformats.org/drawingml/2006/main" noChangeAspect="1"/>
             </wp:cNvGraphicFramePr>
@@ -5566,13 +4867,13 @@
               <a:graphicData uri="http://schemas.openxmlformats.org/drawingml/2006/picture">
                 <pic:pic xmlns:pic="http://schemas.openxmlformats.org/drawingml/2006/picture">
                   <pic:nvPicPr>
-                    <pic:cNvPr id="7" name="Image6" descr=""/>
+                    <pic:cNvPr id="1" name="Image6" descr=""/>
                     <pic:cNvPicPr>
                       <a:picLocks noChangeAspect="1" noChangeArrowheads="1"/>
                     </pic:cNvPicPr>
                   </pic:nvPicPr>
                   <pic:blipFill>
-                    <a:blip r:embed="rId9"/>
+                    <a:blip r:embed="rId3"/>
                     <a:stretch>
                       <a:fillRect/>
                     </a:stretch>
@@ -5622,40 +4923,6 @@
         </w:rPr>
         <w:t xml:space="preserve">. </w:t>
       </w:r>
-    </w:p>
-    <w:p>
-      <w:pPr>
-        <w:pStyle w:val="Normal"/>
-        <w:jc w:val="left"/>
-        <w:rPr>
-          <w:color w:val="000000"/>
-        </w:rPr>
-      </w:pPr>
-      <w:r>
-        <w:rPr>
-          <w:color w:val="000000"/>
-        </w:rPr>
-        <w:t xml:space="preserve"> </w:t>
-      </w:r>
-    </w:p>
-    <w:p>
-      <w:pPr>
-        <w:pStyle w:val="Normal"/>
-        <w:jc w:val="left"/>
-        <w:rPr>
-          <w:rFonts w:ascii="Times" w:hAnsi="Times" w:eastAsia="Times" w:cs="Times"/>
-          <w:b/>
-          <w:b/>
-          <w:color w:val="000000"/>
-        </w:rPr>
-      </w:pPr>
-      <w:r>
-        <w:rPr>
-          <w:rFonts w:eastAsia="Times" w:cs="Times" w:ascii="Times" w:hAnsi="Times"/>
-          <w:b/>
-          <w:color w:val="000000"/>
-        </w:rPr>
-      </w:r>
       <w:r>
         <w:br w:type="page"/>
       </w:r>
@@ -5681,7 +4948,7 @@
             <wp:extent cx="6659880" cy="3329940"/>
             <wp:effectExtent l="0" t="0" r="0" b="0"/>
             <wp:wrapSquare wrapText="largest"/>
-            <wp:docPr id="8" name="Image7" descr=""/>
+            <wp:docPr id="2" name="Image7" descr=""/>
             <wp:cNvGraphicFramePr>
               <a:graphicFrameLocks xmlns:a="http://schemas.openxmlformats.org/drawingml/2006/main" noChangeAspect="1"/>
             </wp:cNvGraphicFramePr>
@@ -5689,13 +4956,13 @@
               <a:graphicData uri="http://schemas.openxmlformats.org/drawingml/2006/picture">
                 <pic:pic xmlns:pic="http://schemas.openxmlformats.org/drawingml/2006/picture">
                   <pic:nvPicPr>
-                    <pic:cNvPr id="8" name="Image7" descr=""/>
+                    <pic:cNvPr id="2" name="Image7" descr=""/>
                     <pic:cNvPicPr>
                       <a:picLocks noChangeAspect="1" noChangeArrowheads="1"/>
                     </pic:cNvPicPr>
                   </pic:nvPicPr>
                   <pic:blipFill>
-                    <a:blip r:embed="rId10"/>
+                    <a:blip r:embed="rId4"/>
                     <a:stretch>
                       <a:fillRect/>
                     </a:stretch>
@@ -5811,7 +5078,7 @@
             <wp:extent cx="6120130" cy="3067050"/>
             <wp:effectExtent l="0" t="0" r="0" b="0"/>
             <wp:wrapSquare wrapText="largest"/>
-            <wp:docPr id="9" name="Image5" descr=""/>
+            <wp:docPr id="3" name="Image5" descr=""/>
             <wp:cNvGraphicFramePr>
               <a:graphicFrameLocks xmlns:a="http://schemas.openxmlformats.org/drawingml/2006/main" noChangeAspect="1"/>
             </wp:cNvGraphicFramePr>
@@ -5819,13 +5086,13 @@
               <a:graphicData uri="http://schemas.openxmlformats.org/drawingml/2006/picture">
                 <pic:pic xmlns:pic="http://schemas.openxmlformats.org/drawingml/2006/picture">
                   <pic:nvPicPr>
-                    <pic:cNvPr id="9" name="Image5" descr=""/>
+                    <pic:cNvPr id="3" name="Image5" descr=""/>
                     <pic:cNvPicPr>
                       <a:picLocks noChangeAspect="1" noChangeArrowheads="1"/>
                     </pic:cNvPicPr>
                   </pic:nvPicPr>
                   <pic:blipFill>
-                    <a:blip r:embed="rId11"/>
+                    <a:blip r:embed="rId5"/>
                     <a:stretch>
                       <a:fillRect/>
                     </a:stretch>
@@ -5850,7 +5117,14 @@
           <w:b/>
           <w:color w:val="000000"/>
         </w:rPr>
-        <w:t xml:space="preserve">Figure 3. Resistance, impact on host health and tolerance marginal effects for the two mice subspecies and two </w:t>
+        <w:t>F</w:t>
+      </w:r>
+      <w:r>
+        <w:rPr>
+          <w:b/>
+          <w:color w:val="000000"/>
+        </w:rPr>
+        <w:t xml:space="preserve">igure 3. Resistance, impact on host health and tolerance marginal effects for the two mice subspecies and two </w:t>
       </w:r>
       <w:r>
         <w:rPr>
@@ -5964,7 +5238,7 @@
             <wp:extent cx="6120130" cy="3023870"/>
             <wp:effectExtent l="0" t="0" r="0" b="0"/>
             <wp:wrapSquare wrapText="largest"/>
-            <wp:docPr id="10" name="Image4" descr=""/>
+            <wp:docPr id="4" name="Image4" descr=""/>
             <wp:cNvGraphicFramePr>
               <a:graphicFrameLocks xmlns:a="http://schemas.openxmlformats.org/drawingml/2006/main" noChangeAspect="1"/>
             </wp:cNvGraphicFramePr>
@@ -5972,13 +5246,13 @@
               <a:graphicData uri="http://schemas.openxmlformats.org/drawingml/2006/picture">
                 <pic:pic xmlns:pic="http://schemas.openxmlformats.org/drawingml/2006/picture">
                   <pic:nvPicPr>
-                    <pic:cNvPr id="10" name="Image4" descr=""/>
+                    <pic:cNvPr id="4" name="Image4" descr=""/>
                     <pic:cNvPicPr>
                       <a:picLocks noChangeAspect="1" noChangeArrowheads="1"/>
                     </pic:cNvPicPr>
                   </pic:nvPicPr>
                   <pic:blipFill>
-                    <a:blip r:embed="rId12"/>
+                    <a:blip r:embed="rId6"/>
                     <a:stretch>
                       <a:fillRect/>
                     </a:stretch>
@@ -6003,7 +5277,14 @@
           <w:b/>
           <w:color w:val="000000"/>
         </w:rPr>
-        <w:t xml:space="preserve">Figure 4. Resistance, impact on host health and tolerance marginal effects for four inbred mouse </w:t>
+        <w:t>F</w:t>
+      </w:r>
+      <w:r>
+        <w:rPr>
+          <w:b/>
+          <w:color w:val="000000"/>
+        </w:rPr>
+        <w:t xml:space="preserve">igure 4. Resistance, impact on host health and tolerance marginal effects for four inbred mouse </w:t>
       </w:r>
       <w:r>
         <w:rPr>
@@ -6171,7 +5452,7 @@
             <wp:extent cx="6120130" cy="3824605"/>
             <wp:effectExtent l="0" t="0" r="0" b="0"/>
             <wp:wrapSquare wrapText="largest"/>
-            <wp:docPr id="11" name="Image12" descr=""/>
+            <wp:docPr id="5" name="Image12" descr=""/>
             <wp:cNvGraphicFramePr>
               <a:graphicFrameLocks xmlns:a="http://schemas.openxmlformats.org/drawingml/2006/main" noChangeAspect="1"/>
             </wp:cNvGraphicFramePr>
@@ -6179,13 +5460,13 @@
               <a:graphicData uri="http://schemas.openxmlformats.org/drawingml/2006/picture">
                 <pic:pic xmlns:pic="http://schemas.openxmlformats.org/drawingml/2006/picture">
                   <pic:nvPicPr>
-                    <pic:cNvPr id="11" name="Image12" descr=""/>
+                    <pic:cNvPr id="5" name="Image12" descr=""/>
                     <pic:cNvPicPr>
                       <a:picLocks noChangeAspect="1" noChangeArrowheads="1"/>
                     </pic:cNvPicPr>
                   </pic:nvPicPr>
                   <pic:blipFill>
-                    <a:blip r:embed="rId13"/>
+                    <a:blip r:embed="rId7"/>
                     <a:stretch>
                       <a:fillRect/>
                     </a:stretch>
@@ -6210,21 +5491,14 @@
           <w:b/>
           <w:color w:val="000000"/>
         </w:rPr>
-        <w:t xml:space="preserve">Figure </w:t>
+        <w:t>F</w:t>
       </w:r>
       <w:r>
         <w:rPr>
           <w:b/>
           <w:color w:val="000000"/>
         </w:rPr>
-        <w:t>5</w:t>
-      </w:r>
-      <w:r>
-        <w:rPr>
-          <w:b/>
-          <w:color w:val="000000"/>
-        </w:rPr>
-        <w:t xml:space="preserve">. Coupling between resistance and tolerance for two different </w:t>
+        <w:t xml:space="preserve">igure 5. Coupling between resistance and tolerance for two different </w:t>
       </w:r>
       <w:r>
         <w:rPr>
@@ -6350,7 +5624,7 @@
             <wp:extent cx="6120130" cy="4413250"/>
             <wp:effectExtent l="0" t="0" r="0" b="0"/>
             <wp:wrapSquare wrapText="largest"/>
-            <wp:docPr id="12" name="Image8" descr=""/>
+            <wp:docPr id="6" name="Image8" descr=""/>
             <wp:cNvGraphicFramePr>
               <a:graphicFrameLocks xmlns:a="http://schemas.openxmlformats.org/drawingml/2006/main" noChangeAspect="1"/>
             </wp:cNvGraphicFramePr>
@@ -6358,13 +5632,13 @@
               <a:graphicData uri="http://schemas.openxmlformats.org/drawingml/2006/picture">
                 <pic:pic xmlns:pic="http://schemas.openxmlformats.org/drawingml/2006/picture">
                   <pic:nvPicPr>
-                    <pic:cNvPr id="12" name="Image8" descr=""/>
+                    <pic:cNvPr id="6" name="Image8" descr=""/>
                     <pic:cNvPicPr>
                       <a:picLocks noChangeAspect="1" noChangeArrowheads="1"/>
                     </pic:cNvPicPr>
                   </pic:nvPicPr>
                   <pic:blipFill>
-                    <a:blip r:embed="rId14"/>
+                    <a:blip r:embed="rId8"/>
                     <a:stretch>
                       <a:fillRect/>
                     </a:stretch>
@@ -6388,15 +5662,14 @@
     <w:p>
       <w:pPr>
         <w:sectPr>
-          <w:headerReference w:type="default" r:id="rId15"/>
-          <w:footerReference w:type="default" r:id="rId16"/>
           <w:type w:val="nextPage"/>
-          <w:pgSz w:w="11906" w:h="16838"/>
+          <w:pgSz w:w="12240" w:h="15840"/>
           <w:pgMar w:left="1134" w:right="1134" w:header="0" w:top="1134" w:footer="0" w:bottom="1134" w:gutter="0"/>
-          <w:pgNumType w:fmt="decimal"/>
+          <w:lnNumType w:countBy="1" w:restart="continuous" w:distance="288"/>
+          <w:pgNumType w:start="1" w:fmt="decimal"/>
           <w:formProt w:val="false"/>
           <w:textDirection w:val="lrTb"/>
-          <w:docGrid w:type="default" w:linePitch="100" w:charSpace="0"/>
+          <w:docGrid w:type="default" w:linePitch="312" w:charSpace="0"/>
         </w:sectPr>
         <w:pStyle w:val="Normal"/>
         <w:rPr/>
@@ -6405,19 +5678,7 @@
         <w:rPr>
           <w:b/>
         </w:rPr>
-        <w:t xml:space="preserve">Figure </w:t>
-      </w:r>
-      <w:r>
-        <w:rPr>
-          <w:b/>
-        </w:rPr>
-        <w:t>6</w:t>
-      </w:r>
-      <w:r>
-        <w:rPr>
-          <w:b/>
-        </w:rPr>
-        <w:t xml:space="preserve">. Coupling between resistance and tolerance for two different </w:t>
+        <w:t xml:space="preserve">Figure 6. Coupling between resistance and tolerance for two different </w:t>
       </w:r>
       <w:r>
         <w:rPr>
@@ -6509,8 +5770,8 @@
         <w:pStyle w:val="Heading1"/>
         <w:rPr/>
       </w:pPr>
-      <w:bookmarkStart w:id="14" w:name="_zdv4ak4r58ez"/>
-      <w:bookmarkEnd w:id="14"/>
+      <w:bookmarkStart w:id="12" w:name="_zdv4ak4r58ez"/>
+      <w:bookmarkEnd w:id="12"/>
       <w:r>
         <w:rPr/>
         <w:t xml:space="preserve">Funding </w:t>
@@ -6519,6 +5780,7 @@
     <w:p>
       <w:pPr>
         <w:pStyle w:val="Normal"/>
+        <w:spacing w:lineRule="auto" w:line="480"/>
         <w:rPr/>
       </w:pPr>
       <w:r>
@@ -6543,46 +5805,19 @@
           <w:tab w:val="left" w:pos="1088" w:leader="none"/>
         </w:tabs>
         <w:jc w:val="both"/>
+        <w:rPr/>
+      </w:pPr>
+      <w:r>
         <w:rPr>
           <w:bCs/>
         </w:rPr>
-      </w:pPr>
-      <w:r>
-        <w:rPr>
-          <w:bCs/>
-        </w:rPr>
         <w:t>References</w:t>
       </w:r>
     </w:p>
     <w:p>
       <w:pPr>
-        <w:sectPr>
-          <w:headerReference w:type="default" r:id="rId17"/>
-          <w:footerReference w:type="default" r:id="rId18"/>
-          <w:type w:val="nextPage"/>
-          <w:pgSz w:w="11906" w:h="16838"/>
-          <w:pgMar w:left="1134" w:right="1134" w:header="0" w:top="1134" w:footer="0" w:bottom="1134" w:gutter="0"/>
-          <w:pgNumType w:fmt="decimal"/>
-          <w:formProt w:val="false"/>
-          <w:textDirection w:val="lrTb"/>
-          <w:docGrid w:type="default" w:linePitch="100" w:charSpace="0"/>
-        </w:sectPr>
-      </w:pPr>
-    </w:p>
-    <w:p>
-      <w:pPr>
-        <w:pStyle w:val="Bibliography1"/>
-        <w:rPr>
-          <w:rStyle w:val="InternetLink"/>
-        </w:rPr>
-      </w:pPr>
-      <w:r>
-        <w:rPr/>
-      </w:r>
-    </w:p>
-    <w:p>
-      <w:pPr>
-        <w:pStyle w:val="Bibliography1"/>
+        <w:pStyle w:val="HangingIndent"/>
+        <w:spacing w:lineRule="auto" w:line="480" w:before="0" w:after="0"/>
         <w:rPr/>
       </w:pPr>
       <w:r>
@@ -6623,7 +5858,8 @@
     </w:p>
     <w:p>
       <w:pPr>
-        <w:pStyle w:val="Bibliography1"/>
+        <w:pStyle w:val="HangingIndent"/>
+        <w:spacing w:lineRule="auto" w:line="480" w:before="0" w:after="0"/>
         <w:rPr/>
       </w:pPr>
       <w:r>
@@ -6653,7 +5889,8 @@
     </w:p>
     <w:p>
       <w:pPr>
-        <w:pStyle w:val="Bibliography1"/>
+        <w:pStyle w:val="HangingIndent"/>
+        <w:spacing w:lineRule="auto" w:line="480" w:before="0" w:after="0"/>
         <w:rPr/>
       </w:pPr>
       <w:r>
@@ -6703,7 +5940,8 @@
     </w:p>
     <w:p>
       <w:pPr>
-        <w:pStyle w:val="Bibliography1"/>
+        <w:pStyle w:val="HangingIndent"/>
+        <w:spacing w:lineRule="auto" w:line="480" w:before="0" w:after="0"/>
         <w:rPr/>
       </w:pPr>
       <w:r>
@@ -6735,7 +5973,8 @@
     </w:p>
     <w:p>
       <w:pPr>
-        <w:pStyle w:val="Bibliography1"/>
+        <w:pStyle w:val="HangingIndent"/>
+        <w:spacing w:lineRule="auto" w:line="480" w:before="0" w:after="0"/>
         <w:rPr/>
       </w:pPr>
       <w:r>
@@ -6765,7 +6004,8 @@
     </w:p>
     <w:p>
       <w:pPr>
-        <w:pStyle w:val="Bibliography1"/>
+        <w:pStyle w:val="HangingIndent"/>
+        <w:spacing w:lineRule="auto" w:line="480" w:before="0" w:after="0"/>
         <w:rPr/>
       </w:pPr>
       <w:r>
@@ -6795,7 +6035,8 @@
     </w:p>
     <w:p>
       <w:pPr>
-        <w:pStyle w:val="Bibliography1"/>
+        <w:pStyle w:val="HangingIndent"/>
+        <w:spacing w:lineRule="auto" w:line="480" w:before="0" w:after="0"/>
         <w:rPr/>
       </w:pPr>
       <w:r>
@@ -6835,7 +6076,8 @@
     </w:p>
     <w:p>
       <w:pPr>
-        <w:pStyle w:val="Bibliography1"/>
+        <w:pStyle w:val="HangingIndent"/>
+        <w:spacing w:lineRule="auto" w:line="480" w:before="0" w:after="0"/>
         <w:rPr/>
       </w:pPr>
       <w:r>
@@ -6889,10 +6131,8 @@
     </w:p>
     <w:p>
       <w:pPr>
-        <w:pStyle w:val="Bibliography1"/>
-        <w:widowControl/>
-        <w:ind w:left="0" w:right="0" w:hanging="0"/>
-        <w:jc w:val="left"/>
+        <w:pStyle w:val="HangingIndent"/>
+        <w:spacing w:lineRule="auto" w:line="480" w:before="0" w:after="0"/>
         <w:rPr/>
       </w:pPr>
       <w:r>
@@ -7032,7 +6272,7 @@
         <w:t xml:space="preserve">152. </w:t>
         <w:tab/>
       </w:r>
-      <w:hyperlink r:id="rId19">
+      <w:hyperlink r:id="rId9">
         <w:r>
           <w:rPr>
             <w:rStyle w:val="InternetLink"/>
@@ -7055,7 +6295,8 @@
     </w:p>
     <w:p>
       <w:pPr>
-        <w:pStyle w:val="Bibliography1"/>
+        <w:pStyle w:val="HangingIndent"/>
+        <w:spacing w:lineRule="auto" w:line="480" w:before="0" w:after="0"/>
         <w:rPr/>
       </w:pPr>
       <w:r>
@@ -7075,7 +6316,8 @@
     </w:p>
     <w:p>
       <w:pPr>
-        <w:pStyle w:val="Bibliography1"/>
+        <w:pStyle w:val="HangingIndent"/>
+        <w:spacing w:lineRule="auto" w:line="480" w:before="0" w:after="0"/>
         <w:rPr/>
       </w:pPr>
       <w:r>
@@ -7107,7 +6349,8 @@
     </w:p>
     <w:p>
       <w:pPr>
-        <w:pStyle w:val="Bibliography1"/>
+        <w:pStyle w:val="HangingIndent"/>
+        <w:spacing w:lineRule="auto" w:line="480" w:before="0" w:after="0"/>
         <w:rPr/>
       </w:pPr>
       <w:r>
@@ -7137,7 +6380,8 @@
     </w:p>
     <w:p>
       <w:pPr>
-        <w:pStyle w:val="Bibliography1"/>
+        <w:pStyle w:val="HangingIndent"/>
+        <w:spacing w:lineRule="auto" w:line="480" w:before="0" w:after="0"/>
         <w:rPr/>
       </w:pPr>
       <w:r>
@@ -7167,10 +6411,8 @@
     </w:p>
     <w:p>
       <w:pPr>
-        <w:pStyle w:val="Bibliography1"/>
-        <w:widowControl/>
-        <w:ind w:left="0" w:right="0" w:hanging="0"/>
-        <w:jc w:val="left"/>
+        <w:pStyle w:val="HangingIndent"/>
+        <w:spacing w:lineRule="auto" w:line="480" w:before="0" w:after="0"/>
         <w:rPr/>
       </w:pPr>
       <w:r>
@@ -7221,9 +6463,7 @@
           <w:sz w:val="24"/>
           <w:szCs w:val="24"/>
         </w:rPr>
-        <w:t xml:space="preserve">(2011). Isolation and gene flow: </w:t>
-        <w:tab/>
-        <w:t xml:space="preserve">Inferring the speciation history of European house mice. </w:t>
+        <w:t xml:space="preserve">(2011). Isolation and gene flow: Inferring the speciation history of European house mice. </w:t>
       </w:r>
       <w:r>
         <w:rPr>
@@ -7301,7 +6541,7 @@
         </w:rPr>
         <w:t xml:space="preserve">5264. </w:t>
       </w:r>
-      <w:hyperlink r:id="rId20">
+      <w:hyperlink r:id="rId10">
         <w:r>
           <w:rPr>
             <w:rStyle w:val="InternetLink"/>
@@ -7324,7 +6564,8 @@
     </w:p>
     <w:p>
       <w:pPr>
-        <w:pStyle w:val="Bibliography1"/>
+        <w:pStyle w:val="HangingIndent"/>
+        <w:spacing w:lineRule="auto" w:line="480" w:before="0" w:after="0"/>
         <w:rPr/>
       </w:pPr>
       <w:r>
@@ -7364,7 +6605,8 @@
     </w:p>
     <w:p>
       <w:pPr>
-        <w:pStyle w:val="Bibliography1"/>
+        <w:pStyle w:val="HangingIndent"/>
+        <w:spacing w:lineRule="auto" w:line="480" w:before="0" w:after="0"/>
         <w:rPr/>
       </w:pPr>
       <w:r>
@@ -7384,7 +6626,8 @@
     </w:p>
     <w:p>
       <w:pPr>
-        <w:pStyle w:val="Bibliography1"/>
+        <w:pStyle w:val="HangingIndent"/>
+        <w:spacing w:lineRule="auto" w:line="480" w:before="0" w:after="0"/>
         <w:rPr/>
       </w:pPr>
       <w:r>
@@ -7424,7 +6667,8 @@
     </w:p>
     <w:p>
       <w:pPr>
-        <w:pStyle w:val="Bibliography1"/>
+        <w:pStyle w:val="HangingIndent"/>
+        <w:spacing w:lineRule="auto" w:line="480" w:before="0" w:after="0"/>
         <w:rPr/>
       </w:pPr>
       <w:r>
@@ -7474,7 +6718,8 @@
     </w:p>
     <w:p>
       <w:pPr>
-        <w:pStyle w:val="Bibliography1"/>
+        <w:pStyle w:val="HangingIndent"/>
+        <w:spacing w:lineRule="auto" w:line="480" w:before="0" w:after="0"/>
         <w:rPr/>
       </w:pPr>
       <w:r>
@@ -7514,7 +6759,8 @@
     </w:p>
     <w:p>
       <w:pPr>
-        <w:pStyle w:val="Bibliography1"/>
+        <w:pStyle w:val="HangingIndent"/>
+        <w:spacing w:lineRule="auto" w:line="480" w:before="0" w:after="0"/>
         <w:rPr/>
       </w:pPr>
       <w:r>
@@ -7536,7 +6782,7 @@
         </w:rPr>
         <w:t xml:space="preserve">, 690487. </w:t>
       </w:r>
-      <w:hyperlink r:id="rId21">
+      <w:hyperlink r:id="rId11">
         <w:r>
           <w:rPr>
             <w:rStyle w:val="InternetLink"/>
@@ -7557,7 +6803,8 @@
     </w:p>
     <w:p>
       <w:pPr>
-        <w:pStyle w:val="Bibliography1"/>
+        <w:pStyle w:val="HangingIndent"/>
+        <w:spacing w:lineRule="auto" w:line="480" w:before="0" w:after="0"/>
         <w:rPr/>
       </w:pPr>
       <w:r>
@@ -7634,7 +6881,8 @@
     </w:p>
     <w:p>
       <w:pPr>
-        <w:pStyle w:val="Bibliography1"/>
+        <w:pStyle w:val="HangingIndent"/>
+        <w:spacing w:lineRule="auto" w:line="480" w:before="0" w:after="0"/>
         <w:rPr/>
       </w:pPr>
       <w:r>
@@ -7684,7 +6932,8 @@
     </w:p>
     <w:p>
       <w:pPr>
-        <w:pStyle w:val="Bibliography1"/>
+        <w:pStyle w:val="HangingIndent"/>
+        <w:spacing w:lineRule="auto" w:line="480" w:before="0" w:after="0"/>
         <w:rPr/>
       </w:pPr>
       <w:r>
@@ -7714,7 +6963,8 @@
     </w:p>
     <w:p>
       <w:pPr>
-        <w:pStyle w:val="Bibliography1"/>
+        <w:pStyle w:val="HangingIndent"/>
+        <w:spacing w:lineRule="auto" w:line="480" w:before="0" w:after="0"/>
         <w:rPr/>
       </w:pPr>
       <w:r>
@@ -7760,7 +7010,8 @@
     </w:p>
     <w:p>
       <w:pPr>
-        <w:pStyle w:val="Bibliography1"/>
+        <w:pStyle w:val="HangingIndent"/>
+        <w:spacing w:lineRule="auto" w:line="480" w:before="0" w:after="0"/>
         <w:rPr/>
       </w:pPr>
       <w:r>
@@ -7823,7 +7074,7 @@
         </w:rPr>
         <w:t xml:space="preserve"> Y chromosome in Central Europe. </w:t>
       </w:r>
-      <w:bookmarkStart w:id="15" w:name="_GoBack"/>
+      <w:bookmarkStart w:id="13" w:name="_GoBack"/>
       <w:r>
         <w:rPr>
           <w:i/>
@@ -7832,7 +7083,7 @@
         </w:rPr>
         <w:t>BioRxiv</w:t>
       </w:r>
-      <w:bookmarkEnd w:id="15"/>
+      <w:bookmarkEnd w:id="13"/>
       <w:r>
         <w:rPr>
           <w:color w:val="auto"/>
@@ -7853,7 +7104,8 @@
     </w:p>
     <w:p>
       <w:pPr>
-        <w:pStyle w:val="Bibliography1"/>
+        <w:pStyle w:val="HangingIndent"/>
+        <w:spacing w:lineRule="auto" w:line="480" w:before="0" w:after="0"/>
         <w:rPr/>
       </w:pPr>
       <w:r>
@@ -7883,7 +7135,8 @@
     </w:p>
     <w:p>
       <w:pPr>
-        <w:pStyle w:val="Bibliography1"/>
+        <w:pStyle w:val="HangingIndent"/>
+        <w:spacing w:lineRule="auto" w:line="480" w:before="0" w:after="0"/>
         <w:rPr/>
       </w:pPr>
       <w:r>
@@ -7913,7 +7166,8 @@
     </w:p>
     <w:p>
       <w:pPr>
-        <w:pStyle w:val="Bibliography1"/>
+        <w:pStyle w:val="HangingIndent"/>
+        <w:spacing w:lineRule="auto" w:line="480" w:before="0" w:after="0"/>
         <w:rPr/>
       </w:pPr>
       <w:r>
@@ -7943,7 +7197,8 @@
     </w:p>
     <w:p>
       <w:pPr>
-        <w:pStyle w:val="Bibliography1"/>
+        <w:pStyle w:val="HangingIndent"/>
+        <w:spacing w:lineRule="auto" w:line="480" w:before="0" w:after="0"/>
         <w:rPr/>
       </w:pPr>
       <w:r>
@@ -7973,7 +7228,8 @@
     </w:p>
     <w:p>
       <w:pPr>
-        <w:pStyle w:val="Bibliography1"/>
+        <w:pStyle w:val="HangingIndent"/>
+        <w:spacing w:lineRule="auto" w:line="480" w:before="0" w:after="0"/>
         <w:rPr/>
       </w:pPr>
       <w:r>
@@ -8003,7 +7259,8 @@
     </w:p>
     <w:p>
       <w:pPr>
-        <w:pStyle w:val="Bibliography1"/>
+        <w:pStyle w:val="HangingIndent"/>
+        <w:spacing w:lineRule="auto" w:line="480" w:before="0" w:after="0"/>
         <w:rPr/>
       </w:pPr>
       <w:r>
@@ -8023,7 +7280,8 @@
     </w:p>
     <w:p>
       <w:pPr>
-        <w:pStyle w:val="Bibliography1"/>
+        <w:pStyle w:val="HangingIndent"/>
+        <w:spacing w:lineRule="auto" w:line="480" w:before="0" w:after="0"/>
         <w:rPr/>
       </w:pPr>
       <w:r>
@@ -8053,7 +7311,8 @@
     </w:p>
     <w:p>
       <w:pPr>
-        <w:pStyle w:val="Bibliography1"/>
+        <w:pStyle w:val="HangingIndent"/>
+        <w:spacing w:lineRule="auto" w:line="480" w:before="0" w:after="0"/>
         <w:rPr/>
       </w:pPr>
       <w:r>
@@ -8083,7 +7342,8 @@
     </w:p>
     <w:p>
       <w:pPr>
-        <w:pStyle w:val="Bibliography1"/>
+        <w:pStyle w:val="HangingIndent"/>
+        <w:spacing w:lineRule="auto" w:line="480" w:before="0" w:after="0"/>
         <w:rPr/>
       </w:pPr>
       <w:r>
@@ -8113,7 +7373,8 @@
     </w:p>
     <w:p>
       <w:pPr>
-        <w:pStyle w:val="Bibliography1"/>
+        <w:pStyle w:val="HangingIndent"/>
+        <w:spacing w:lineRule="auto" w:line="480" w:before="0" w:after="0"/>
         <w:rPr/>
       </w:pPr>
       <w:r>
@@ -8143,7 +7404,8 @@
     </w:p>
     <w:p>
       <w:pPr>
-        <w:pStyle w:val="Bibliography1"/>
+        <w:pStyle w:val="HangingIndent"/>
+        <w:spacing w:lineRule="auto" w:line="480" w:before="0" w:after="0"/>
         <w:rPr/>
       </w:pPr>
       <w:r>
@@ -8175,7 +7437,8 @@
     </w:p>
     <w:p>
       <w:pPr>
-        <w:pStyle w:val="Bibliography1"/>
+        <w:pStyle w:val="HangingIndent"/>
+        <w:spacing w:lineRule="auto" w:line="480" w:before="0" w:after="0"/>
         <w:rPr/>
       </w:pPr>
       <w:r>
@@ -8205,7 +7468,8 @@
     </w:p>
     <w:p>
       <w:pPr>
-        <w:pStyle w:val="Bibliography1"/>
+        <w:pStyle w:val="HangingIndent"/>
+        <w:spacing w:lineRule="auto" w:line="480" w:before="0" w:after="0"/>
         <w:rPr/>
       </w:pPr>
       <w:r>
@@ -8235,7 +7499,8 @@
     </w:p>
     <w:p>
       <w:pPr>
-        <w:pStyle w:val="Bibliography1"/>
+        <w:pStyle w:val="HangingIndent"/>
+        <w:spacing w:lineRule="auto" w:line="480" w:before="0" w:after="0"/>
         <w:rPr/>
       </w:pPr>
       <w:r>
@@ -8275,7 +7540,8 @@
     </w:p>
     <w:p>
       <w:pPr>
-        <w:pStyle w:val="Bibliography1"/>
+        <w:pStyle w:val="HangingIndent"/>
+        <w:spacing w:lineRule="auto" w:line="480" w:before="0" w:after="0"/>
         <w:rPr/>
       </w:pPr>
       <w:r>
@@ -8305,7 +7571,8 @@
     </w:p>
     <w:p>
       <w:pPr>
-        <w:pStyle w:val="Bibliography1"/>
+        <w:pStyle w:val="HangingIndent"/>
+        <w:spacing w:lineRule="auto" w:line="480" w:before="0" w:after="0"/>
         <w:rPr/>
       </w:pPr>
       <w:r>
@@ -8335,7 +7602,8 @@
     </w:p>
     <w:p>
       <w:pPr>
-        <w:pStyle w:val="Bibliography1"/>
+        <w:pStyle w:val="HangingIndent"/>
+        <w:spacing w:lineRule="auto" w:line="480" w:before="0" w:after="0"/>
         <w:rPr/>
       </w:pPr>
       <w:r>
@@ -8375,7 +7643,8 @@
     </w:p>
     <w:p>
       <w:pPr>
-        <w:pStyle w:val="Bibliography1"/>
+        <w:pStyle w:val="HangingIndent"/>
+        <w:spacing w:lineRule="auto" w:line="480" w:before="0" w:after="0"/>
         <w:rPr/>
       </w:pPr>
       <w:r>
@@ -8405,7 +7674,8 @@
     </w:p>
     <w:p>
       <w:pPr>
-        <w:pStyle w:val="Bibliography1"/>
+        <w:pStyle w:val="HangingIndent"/>
+        <w:spacing w:lineRule="auto" w:line="480" w:before="0" w:after="0"/>
         <w:rPr/>
       </w:pPr>
       <w:r>
@@ -8437,7 +7707,8 @@
     </w:p>
     <w:p>
       <w:pPr>
-        <w:pStyle w:val="Bibliography1"/>
+        <w:pStyle w:val="HangingIndent"/>
+        <w:spacing w:lineRule="auto" w:line="480" w:before="0" w:after="0"/>
         <w:rPr/>
       </w:pPr>
       <w:r>
@@ -8457,7 +7728,8 @@
     </w:p>
     <w:p>
       <w:pPr>
-        <w:pStyle w:val="Bibliography1"/>
+        <w:pStyle w:val="HangingIndent"/>
+        <w:spacing w:lineRule="auto" w:line="480" w:before="0" w:after="0"/>
         <w:rPr/>
       </w:pPr>
       <w:r>
@@ -8498,187 +7770,37 @@
     </w:p>
     <w:p>
       <w:pPr>
-        <w:pStyle w:val="Bibliography1"/>
-        <w:rPr/>
-      </w:pPr>
-      <w:r>
-        <w:rPr/>
+        <w:pStyle w:val="HangingIndent"/>
+        <w:spacing w:lineRule="auto" w:line="480" w:before="0" w:after="0"/>
+        <w:rPr/>
+      </w:pPr>
+      <w:r>
+        <w:rPr>
+          <w:bCs/>
+        </w:rPr>
         <w:t xml:space="preserve">Wickham, H. (2016). </w:t>
       </w:r>
       <w:r>
         <w:rPr>
+          <w:bCs/>
           <w:i/>
         </w:rPr>
         <w:t>ggplot2: Elegant Graphics for Data Analysis</w:t>
       </w:r>
       <w:r>
-        <w:rPr/>
+        <w:rPr>
+          <w:bCs/>
+        </w:rPr>
         <w:t>. Springer-Verlag, New York.</w:t>
       </w:r>
     </w:p>
-    <w:p>
-      <w:pPr>
-        <w:sectPr>
-          <w:type w:val="continuous"/>
-          <w:pgSz w:w="11906" w:h="16838"/>
-          <w:pgMar w:left="1134" w:right="1134" w:header="0" w:top="1134" w:footer="0" w:bottom="1134" w:gutter="0"/>
-          <w:formProt w:val="false"/>
-          <w:textDirection w:val="lrTb"/>
-          <w:docGrid w:type="default" w:linePitch="100" w:charSpace="0"/>
-        </w:sectPr>
-      </w:pPr>
-    </w:p>
-    <w:p>
-      <w:pPr>
-        <w:pStyle w:val="Normal"/>
-        <w:rPr/>
-      </w:pPr>
-      <w:r>
-        <w:rPr/>
-      </w:r>
-    </w:p>
-    <w:p>
-      <w:pPr>
-        <w:sectPr>
-          <w:type w:val="continuous"/>
-          <w:pgSz w:w="11906" w:h="16838"/>
-          <w:pgMar w:left="1134" w:right="1134" w:header="0" w:top="1134" w:footer="0" w:bottom="1134" w:gutter="0"/>
-          <w:formProt w:val="false"/>
-          <w:textDirection w:val="lrTb"/>
-          <w:docGrid w:type="default" w:linePitch="100" w:charSpace="0"/>
-        </w:sectPr>
-      </w:pPr>
-    </w:p>
-    <w:p>
-      <w:pPr>
-        <w:pStyle w:val="Normal"/>
-        <w:rPr/>
-      </w:pPr>
-      <w:r>
-        <w:rPr/>
-      </w:r>
-    </w:p>
-    <w:p>
-      <w:pPr>
-        <w:sectPr>
-          <w:type w:val="continuous"/>
-          <w:pgSz w:w="11906" w:h="16838"/>
-          <w:pgMar w:left="1134" w:right="1134" w:header="0" w:top="1134" w:footer="0" w:bottom="1134" w:gutter="0"/>
-          <w:formProt w:val="false"/>
-          <w:textDirection w:val="lrTb"/>
-          <w:docGrid w:type="default" w:linePitch="100" w:charSpace="0"/>
-        </w:sectPr>
-      </w:pPr>
-    </w:p>
-    <w:p>
-      <w:pPr>
-        <w:pStyle w:val="Normal"/>
-        <w:rPr/>
-      </w:pPr>
-      <w:r>
-        <w:rPr/>
-      </w:r>
-    </w:p>
-    <w:p>
-      <w:pPr>
-        <w:sectPr>
-          <w:type w:val="continuous"/>
-          <w:pgSz w:w="11906" w:h="16838"/>
-          <w:pgMar w:left="1134" w:right="1134" w:header="0" w:top="1134" w:footer="0" w:bottom="1134" w:gutter="0"/>
-          <w:formProt w:val="false"/>
-          <w:textDirection w:val="lrTb"/>
-          <w:docGrid w:type="default" w:linePitch="100" w:charSpace="0"/>
-        </w:sectPr>
-      </w:pPr>
-    </w:p>
-    <w:p>
-      <w:pPr>
-        <w:pStyle w:val="Normal"/>
-        <w:rPr/>
-      </w:pPr>
-      <w:r>
-        <w:rPr/>
-      </w:r>
-    </w:p>
-    <w:p>
-      <w:pPr>
-        <w:sectPr>
-          <w:type w:val="continuous"/>
-          <w:pgSz w:w="11906" w:h="16838"/>
-          <w:pgMar w:left="1134" w:right="1134" w:header="0" w:top="1134" w:footer="0" w:bottom="1134" w:gutter="0"/>
-          <w:formProt w:val="false"/>
-          <w:textDirection w:val="lrTb"/>
-          <w:docGrid w:type="default" w:linePitch="100" w:charSpace="0"/>
-        </w:sectPr>
-      </w:pPr>
-    </w:p>
-    <w:p>
-      <w:pPr>
-        <w:pStyle w:val="Normal"/>
-        <w:rPr/>
-      </w:pPr>
-      <w:r>
-        <w:rPr/>
-      </w:r>
-    </w:p>
-    <w:p>
-      <w:pPr>
-        <w:sectPr>
-          <w:type w:val="continuous"/>
-          <w:pgSz w:w="11906" w:h="16838"/>
-          <w:pgMar w:left="1134" w:right="1134" w:header="0" w:top="1134" w:footer="0" w:bottom="1134" w:gutter="0"/>
-          <w:formProt w:val="false"/>
-          <w:textDirection w:val="lrTb"/>
-          <w:docGrid w:type="default" w:linePitch="100" w:charSpace="0"/>
-        </w:sectPr>
-      </w:pPr>
-    </w:p>
-    <w:p>
-      <w:pPr>
-        <w:pStyle w:val="Normal"/>
-        <w:rPr/>
-      </w:pPr>
-      <w:r>
-        <w:rPr/>
-      </w:r>
-    </w:p>
-    <w:p>
-      <w:pPr>
-        <w:sectPr>
-          <w:type w:val="continuous"/>
-          <w:pgSz w:w="11906" w:h="16838"/>
-          <w:pgMar w:left="1134" w:right="1134" w:header="0" w:top="1134" w:footer="0" w:bottom="1134" w:gutter="0"/>
-          <w:formProt w:val="false"/>
-          <w:textDirection w:val="lrTb"/>
-          <w:docGrid w:type="default" w:linePitch="100" w:charSpace="0"/>
-        </w:sectPr>
-      </w:pPr>
-    </w:p>
-    <w:p>
-      <w:pPr>
-        <w:pStyle w:val="Normal"/>
-        <w:rPr/>
-      </w:pPr>
-      <w:r>
-        <w:rPr/>
-      </w:r>
-    </w:p>
-    <w:p>
-      <w:pPr>
-        <w:sectPr>
-          <w:type w:val="continuous"/>
-          <w:pgSz w:w="11906" w:h="16838"/>
-          <w:pgMar w:left="1134" w:right="1134" w:header="0" w:top="1134" w:footer="0" w:bottom="1134" w:gutter="0"/>
-          <w:formProt w:val="false"/>
-          <w:textDirection w:val="lrTb"/>
-          <w:docGrid w:type="default" w:linePitch="100" w:charSpace="0"/>
-        </w:sectPr>
-      </w:pPr>
-    </w:p>
     <w:sectPr>
-      <w:type w:val="continuous"/>
+      <w:headerReference w:type="default" r:id="rId12"/>
+      <w:footerReference w:type="default" r:id="rId13"/>
+      <w:type w:val="nextPage"/>
       <w:pgSz w:w="11906" w:h="16838"/>
       <w:pgMar w:left="1134" w:right="1134" w:header="0" w:top="1134" w:footer="0" w:bottom="1134" w:gutter="0"/>
+      <w:lnNumType w:countBy="1" w:restart="continuous" w:distance="288"/>
       <w:pgNumType w:fmt="decimal"/>
       <w:formProt w:val="false"/>
       <w:textDirection w:val="lrTb"/>
@@ -8686,6 +7808,176 @@
     </w:sectPr>
   </w:body>
 </w:document>
+</file>
+
+<file path=word/comments.xml><?xml version="1.0" encoding="utf-8"?>
+<w:comments xmlns:o="urn:schemas-microsoft-com:office:office" xmlns:r="http://schemas.openxmlformats.org/officeDocument/2006/relationships" xmlns:v="urn:schemas-microsoft-com:vml" xmlns:w="http://schemas.openxmlformats.org/wordprocessingml/2006/main" xmlns:w10="urn:schemas-microsoft-com:office:word" xmlns:wp="http://schemas.openxmlformats.org/drawingml/2006/wordprocessingDrawing" xmlns:wps="http://schemas.microsoft.com/office/word/2010/wordprocessingShape" xmlns:wpg="http://schemas.microsoft.com/office/word/2010/wordprocessingGroup" xmlns:mc="http://schemas.openxmlformats.org/markup-compatibility/2006" xmlns:wp14="http://schemas.microsoft.com/office/word/2010/wordprocessingDrawing" xmlns:w14="http://schemas.microsoft.com/office/word/2010/wordml" mc:Ignorable="w14 wp14">
+  <w:comment w:id="0" w:author="Unknown Author" w:date="2020-02-26T15:29:27Z" w:initials="">
+    <w:p>
+      <w:r>
+        <w:rPr>
+          <w:rFonts w:eastAsia="SimSun" w:cs="Mangal" w:ascii="Liberation Serif" w:hAnsi="Liberation Serif"/>
+          <w:b w:val="false"/>
+          <w:bCs w:val="false"/>
+          <w:i w:val="false"/>
+          <w:iCs w:val="false"/>
+          <w:caps w:val="false"/>
+          <w:smallCaps w:val="false"/>
+          <w:strike w:val="false"/>
+          <w:dstrike w:val="false"/>
+          <w:outline w:val="false"/>
+          <w:shadow w:val="false"/>
+          <w:emboss w:val="false"/>
+          <w:imprint w:val="false"/>
+          <w:color w:val="auto"/>
+          <w:spacing w:val="0"/>
+          <w:w w:val="100"/>
+          <w:kern w:val="2"/>
+          <w:position w:val="0"/>
+          <w:sz w:val="20"/>
+          <w:szCs w:val="24"/>
+          <w:u w:val="none"/>
+          <w:vertAlign w:val="baseline"/>
+          <w:em w:val="none"/>
+          <w:lang w:bidi="hi-IN" w:eastAsia="zh-CN" w:val="en-US"/>
+        </w:rPr>
+        <w:t>Tout reprendre à la fin</w:t>
+      </w:r>
+    </w:p>
+  </w:comment>
+  <w:comment w:id="1" w:author="Unknown Author" w:date="2020-02-26T15:59:33Z" w:initials="">
+    <w:p>
+      <w:r>
+        <w:rPr>
+          <w:rFonts w:eastAsia="SimSun" w:cs="Mangal" w:ascii="Liberation Serif" w:hAnsi="Liberation Serif"/>
+          <w:b w:val="false"/>
+          <w:bCs w:val="false"/>
+          <w:i w:val="false"/>
+          <w:iCs w:val="false"/>
+          <w:caps w:val="false"/>
+          <w:smallCaps w:val="false"/>
+          <w:strike w:val="false"/>
+          <w:dstrike w:val="false"/>
+          <w:outline w:val="false"/>
+          <w:shadow w:val="false"/>
+          <w:emboss w:val="false"/>
+          <w:imprint w:val="false"/>
+          <w:color w:val="auto"/>
+          <w:spacing w:val="0"/>
+          <w:w w:val="100"/>
+          <w:kern w:val="2"/>
+          <w:position w:val="0"/>
+          <w:sz w:val="20"/>
+          <w:szCs w:val="24"/>
+          <w:u w:val="none"/>
+          <w:vertAlign w:val="baseline"/>
+          <w:em w:val="none"/>
+          <w:lang w:bidi="hi-IN" w:eastAsia="zh-CN" w:val="en-US"/>
+        </w:rPr>
+        <w:t>dvp</w:t>
+      </w:r>
+    </w:p>
+  </w:comment>
+  <w:comment w:id="2" w:author="Unknown Author" w:date="2020-02-26T16:02:11Z" w:initials="">
+    <w:p>
+      <w:r>
+        <w:rPr>
+          <w:rFonts w:eastAsia="SimSun" w:cs="Mangal" w:ascii="Liberation Serif" w:hAnsi="Liberation Serif"/>
+          <w:b w:val="false"/>
+          <w:bCs w:val="false"/>
+          <w:i w:val="false"/>
+          <w:iCs w:val="false"/>
+          <w:caps w:val="false"/>
+          <w:smallCaps w:val="false"/>
+          <w:strike w:val="false"/>
+          <w:dstrike w:val="false"/>
+          <w:outline w:val="false"/>
+          <w:shadow w:val="false"/>
+          <w:emboss w:val="false"/>
+          <w:imprint w:val="false"/>
+          <w:color w:val="auto"/>
+          <w:spacing w:val="0"/>
+          <w:w w:val="100"/>
+          <w:kern w:val="2"/>
+          <w:position w:val="0"/>
+          <w:sz w:val="20"/>
+          <w:szCs w:val="24"/>
+          <w:u w:val="none"/>
+          <w:vertAlign w:val="baseline"/>
+          <w:em w:val="none"/>
+          <w:lang w:bidi="hi-IN" w:eastAsia="zh-CN" w:val="en-US"/>
+        </w:rPr>
+        <w:t>Parler de local adaptation</w:t>
+      </w:r>
+    </w:p>
+  </w:comment>
+  <w:comment w:id="3" w:author="Unknown Author" w:date="2020-02-26T16:03:17Z" w:initials="">
+    <w:p>
+      <w:r>
+        <w:rPr>
+          <w:rFonts w:eastAsia="SimSun" w:cs="Mangal" w:ascii="Liberation Serif" w:hAnsi="Liberation Serif"/>
+          <w:b w:val="false"/>
+          <w:bCs w:val="false"/>
+          <w:i w:val="false"/>
+          <w:iCs w:val="false"/>
+          <w:caps w:val="false"/>
+          <w:smallCaps w:val="false"/>
+          <w:strike w:val="false"/>
+          <w:dstrike w:val="false"/>
+          <w:outline w:val="false"/>
+          <w:shadow w:val="false"/>
+          <w:emboss w:val="false"/>
+          <w:imprint w:val="false"/>
+          <w:color w:val="auto"/>
+          <w:spacing w:val="0"/>
+          <w:w w:val="100"/>
+          <w:kern w:val="2"/>
+          <w:position w:val="0"/>
+          <w:sz w:val="20"/>
+          <w:szCs w:val="24"/>
+          <w:u w:val="none"/>
+          <w:vertAlign w:val="baseline"/>
+          <w:em w:val="none"/>
+          <w:lang w:bidi="hi-IN" w:eastAsia="zh-CN" w:val="en-GB"/>
+        </w:rPr>
+        <w:t>Use direct measures</w:t>
+      </w:r>
+    </w:p>
+  </w:comment>
+  <w:comment w:id="4" w:author="Unknown Author" w:date="2020-02-26T16:03:31Z" w:initials="">
+    <w:p>
+      <w:r>
+        <w:rPr>
+          <w:rFonts w:eastAsia="SimSun" w:cs="Mangal" w:ascii="Liberation Serif" w:hAnsi="Liberation Serif"/>
+          <w:b w:val="false"/>
+          <w:bCs w:val="false"/>
+          <w:i w:val="false"/>
+          <w:iCs w:val="false"/>
+          <w:caps w:val="false"/>
+          <w:smallCaps w:val="false"/>
+          <w:strike w:val="false"/>
+          <w:dstrike w:val="false"/>
+          <w:outline w:val="false"/>
+          <w:shadow w:val="false"/>
+          <w:emboss w:val="false"/>
+          <w:imprint w:val="false"/>
+          <w:color w:val="auto"/>
+          <w:spacing w:val="0"/>
+          <w:w w:val="100"/>
+          <w:kern w:val="2"/>
+          <w:position w:val="0"/>
+          <w:sz w:val="20"/>
+          <w:szCs w:val="24"/>
+          <w:u w:val="none"/>
+          <w:vertAlign w:val="baseline"/>
+          <w:em w:val="none"/>
+          <w:lang w:bidi="hi-IN" w:eastAsia="zh-CN" w:val="en-GB"/>
+        </w:rPr>
+        <w:t>change</w:t>
+      </w:r>
+    </w:p>
+  </w:comment>
+</w:comments>
 </file>
 
 <file path=word/footer1.xml><?xml version="1.0" encoding="utf-8"?>
@@ -8702,39 +7994,7 @@
 </w:ftr>
 </file>
 
-<file path=word/footer2.xml><?xml version="1.0" encoding="utf-8"?>
-<w:ftr xmlns:o="urn:schemas-microsoft-com:office:office" xmlns:r="http://schemas.openxmlformats.org/officeDocument/2006/relationships" xmlns:v="urn:schemas-microsoft-com:vml" xmlns:w="http://schemas.openxmlformats.org/wordprocessingml/2006/main" xmlns:w10="urn:schemas-microsoft-com:office:word" xmlns:wp="http://schemas.openxmlformats.org/drawingml/2006/wordprocessingDrawing" xmlns:wps="http://schemas.microsoft.com/office/word/2010/wordprocessingShape" xmlns:wpg="http://schemas.microsoft.com/office/word/2010/wordprocessingGroup" xmlns:mc="http://schemas.openxmlformats.org/markup-compatibility/2006" xmlns:wp14="http://schemas.microsoft.com/office/word/2010/wordprocessingDrawing" xmlns:w14="http://schemas.microsoft.com/office/word/2010/wordml" mc:Ignorable="w14 wp14">
-  <w:p>
-    <w:pPr>
-      <w:pStyle w:val="Normal"/>
-      <w:rPr/>
-    </w:pPr>
-    <w:r>
-      <w:rPr/>
-    </w:r>
-  </w:p>
-</w:ftr>
-</file>
-
 <file path=word/header1.xml><?xml version="1.0" encoding="utf-8"?>
-<w:hdr xmlns:o="urn:schemas-microsoft-com:office:office" xmlns:r="http://schemas.openxmlformats.org/officeDocument/2006/relationships" xmlns:v="urn:schemas-microsoft-com:vml" xmlns:w="http://schemas.openxmlformats.org/wordprocessingml/2006/main" xmlns:w10="urn:schemas-microsoft-com:office:word" xmlns:wp="http://schemas.openxmlformats.org/drawingml/2006/wordprocessingDrawing" xmlns:wps="http://schemas.microsoft.com/office/word/2010/wordprocessingShape" xmlns:wpg="http://schemas.microsoft.com/office/word/2010/wordprocessingGroup" xmlns:mc="http://schemas.openxmlformats.org/markup-compatibility/2006" xmlns:wp14="http://schemas.microsoft.com/office/word/2010/wordprocessingDrawing" xmlns:w14="http://schemas.microsoft.com/office/word/2010/wordml" mc:Ignorable="w14 wp14">
-  <w:p>
-    <w:pPr>
-      <w:pStyle w:val="Normal"/>
-      <w:rPr>
-        <w:color w:val="000000"/>
-      </w:rPr>
-    </w:pPr>
-    <w:r>
-      <w:rPr>
-        <w:color w:val="000000"/>
-      </w:rPr>
-    </w:r>
-  </w:p>
-</w:hdr>
-</file>
-
-<file path=word/header2.xml><?xml version="1.0" encoding="utf-8"?>
 <w:hdr xmlns:o="urn:schemas-microsoft-com:office:office" xmlns:r="http://schemas.openxmlformats.org/officeDocument/2006/relationships" xmlns:v="urn:schemas-microsoft-com:vml" xmlns:w="http://schemas.openxmlformats.org/wordprocessingml/2006/main" xmlns:w10="urn:schemas-microsoft-com:office:word" xmlns:wp="http://schemas.openxmlformats.org/drawingml/2006/wordprocessingDrawing" xmlns:wps="http://schemas.microsoft.com/office/word/2010/wordprocessingShape" xmlns:wpg="http://schemas.microsoft.com/office/word/2010/wordprocessingGroup" xmlns:mc="http://schemas.openxmlformats.org/markup-compatibility/2006" xmlns:wp14="http://schemas.microsoft.com/office/word/2010/wordprocessingDrawing" xmlns:w14="http://schemas.microsoft.com/office/word/2010/wordml" mc:Ignorable="w14 wp14">
   <w:p>
     <w:pPr>
@@ -8773,7 +8033,7 @@
     <w:qFormat/>
     <w:pPr>
       <w:widowControl/>
-      <w:overflowPunct w:val="true"/>
+      <w:overflowPunct w:val="false"/>
       <w:bidi w:val="0"/>
       <w:spacing w:lineRule="auto" w:line="480"/>
       <w:jc w:val="both"/>
@@ -9052,6 +8312,36 @@
       <w:effect w:val="none"/>
     </w:rPr>
   </w:style>
+  <w:style w:type="character" w:styleId="ListLabel21">
+    <w:name w:val="ListLabel 21"/>
+    <w:qFormat/>
+    <w:rPr>
+      <w:color w:val="auto"/>
+      <w:u w:val="none"/>
+    </w:rPr>
+  </w:style>
+  <w:style w:type="character" w:styleId="ListLabel22">
+    <w:name w:val="ListLabel 22"/>
+    <w:qFormat/>
+    <w:rPr>
+      <w:b w:val="false"/>
+      <w:i w:val="false"/>
+      <w:caps w:val="false"/>
+      <w:smallCaps w:val="false"/>
+      <w:strike w:val="false"/>
+      <w:dstrike w:val="false"/>
+      <w:color w:val="auto"/>
+      <w:spacing w:val="0"/>
+      <w:sz w:val="24"/>
+      <w:szCs w:val="24"/>
+      <w:u w:val="none"/>
+      <w:effect w:val="none"/>
+    </w:rPr>
+  </w:style>
+  <w:style w:type="character" w:styleId="LineNumbering">
+    <w:name w:val="Line Numbering"/>
+    <w:rPr/>
+  </w:style>
   <w:style w:type="paragraph" w:styleId="Heading">
     <w:name w:val="Heading"/>
     <w:basedOn w:val="Normal"/>
@@ -9211,6 +8501,19 @@
       <w:bCs/>
     </w:rPr>
   </w:style>
+  <w:style w:type="paragraph" w:styleId="HangingIndent">
+    <w:name w:val="Hanging Indent"/>
+    <w:basedOn w:val="TextBody"/>
+    <w:qFormat/>
+    <w:pPr>
+      <w:tabs>
+        <w:tab w:val="clear" w:pos="720"/>
+        <w:tab w:val="left" w:pos="0" w:leader="none"/>
+      </w:tabs>
+      <w:ind w:left="567" w:hanging="283"/>
+    </w:pPr>
+    <w:rPr/>
+  </w:style>
   <w:style w:type="numbering" w:styleId="NoList">
     <w:name w:val="No List"/>
     <w:qFormat/>

</xml_diff>

<commit_message>
remake 5th and main plot pretty and clear
</commit_message>
<xml_diff>
--- a/text/JEB/secondSubmission/Article_resubmission.docx
+++ b/text/JEB/secondSubmission/Article_resubmission.docx
@@ -169,7 +169,7 @@
       <w:pPr>
         <w:pStyle w:val="Heading1"/>
         <w:tabs>
-          <w:tab w:val="clear" w:pos="720"/>
+          <w:tab w:val="clear" w:pos="11340"/>
           <w:tab w:val="left" w:pos="1088" w:leader="none"/>
         </w:tabs>
         <w:jc w:val="both"/>
@@ -1486,7 +1486,7 @@
       <w:commentRangeStart w:id="1"/>
       <w:r>
         <w:rPr>
-          <w:rFonts w:eastAsia="Century Schoolbook" w:cs="Century Schoolbook" w:ascii="Arial" w:hAnsi="Arial"/>
+          <w:rFonts w:eastAsia="Century Schoolbook" w:cs="Century Schoolbook"/>
           <w:i w:val="false"/>
           <w:iCs w:val="false"/>
           <w:color w:val="000000"/>
@@ -1500,7 +1500,7 @@
       </w:r>
       <w:r>
         <w:rPr>
-          <w:rFonts w:eastAsia="Century Schoolbook" w:cs="Century Schoolbook" w:ascii="Arial" w:hAnsi="Arial"/>
+          <w:rFonts w:eastAsia="Century Schoolbook" w:cs="Century Schoolbook"/>
           <w:i w:val="false"/>
           <w:iCs w:val="false"/>
           <w:color w:val="000000"/>
@@ -1519,7 +1519,11 @@
         </w:rPr>
       </w:pPr>
       <w:r>
-        <w:rPr/>
+        <w:rPr>
+          <w:rFonts w:eastAsia="Century Schoolbook" w:cs="Century Schoolbook" w:ascii="Century Schoolbook" w:hAnsi="Century Schoolbook"/>
+          <w:i/>
+          <w:color w:val="000000"/>
+        </w:rPr>
       </w:r>
     </w:p>
     <w:p>
@@ -1561,24 +1565,18 @@
         <w:rPr>
           <w:rFonts w:eastAsia="Century Schoolbook" w:cs="Century Schoolbook"/>
         </w:rPr>
-        <w:t xml:space="preserve">gram of feces </w:t>
+        <w:t xml:space="preserve">gram of feces (distribution: </w:t>
       </w:r>
       <w:r>
         <w:rPr>
           <w:rFonts w:eastAsia="Century Schoolbook" w:cs="Century Schoolbook"/>
-        </w:rPr>
-        <w:t xml:space="preserve">(distribution: </w:t>
+          <w:color w:val="000000"/>
+        </w:rPr>
+        <w:t xml:space="preserve">negative binomia) </w:t>
       </w:r>
       <w:r>
         <w:rPr>
           <w:rFonts w:eastAsia="Century Schoolbook" w:cs="Century Schoolbook"/>
-          <w:color w:val="000000"/>
-        </w:rPr>
-        <w:t xml:space="preserve">negative binomia) </w:t>
-      </w:r>
-      <w:r>
-        <w:rPr>
-          <w:rFonts w:eastAsia="Century Schoolbook" w:cs="Century Schoolbook"/>
         </w:rPr>
         <w:t>and</w:t>
       </w:r>
@@ -1586,19 +1584,7 @@
         <w:rPr>
           <w:color w:val="000000"/>
         </w:rPr>
-        <w:t xml:space="preserve"> maximum weight loss relative to day 0 </w:t>
-      </w:r>
-      <w:r>
-        <w:rPr>
-          <w:color w:val="000000"/>
-        </w:rPr>
-        <w:t>(distribution: Weibull)</w:t>
-      </w:r>
-      <w:r>
-        <w:rPr>
-          <w:color w:val="000000"/>
-        </w:rPr>
-        <w:t xml:space="preserve"> were selected based on log likelihood and AIC criteria</w:t>
+        <w:t xml:space="preserve"> maximum weight loss relative to day 0 (distribution: Weibull) were selected based on log likelihood and AIC criteria</w:t>
       </w:r>
       <w:r>
         <w:rPr>
@@ -1677,19 +1663,7 @@
         <w:rPr>
           <w:color w:val="000000"/>
         </w:rPr>
-        <w:t xml:space="preserve">) and their interaction on our </w:t>
-      </w:r>
-      <w:r>
-        <w:rPr>
-          <w:color w:val="000000"/>
-        </w:rPr>
-        <w:t>two</w:t>
-      </w:r>
-      <w:r>
-        <w:rPr>
-          <w:color w:val="000000"/>
-        </w:rPr>
-        <w:t xml:space="preserve"> response variables using (generalised) linear models. </w:t>
+        <w:t xml:space="preserve">) and their interaction on our two response variables using (generalised) linear models. </w:t>
       </w:r>
       <w:commentRangeStart w:id="2"/>
       <w:r>
@@ -4788,52 +4762,7 @@
             <w:b/>
             <w:bCs/>
           </w:rPr>
-          <w:delText>ey Multiple Comparisons of Means) between each mouse subspecies and parasite species. See Figure 3A.</w:delText>
-        </w:r>
-      </w:del>
-      <w:del w:id="2" w:author="Unknown Author" w:date="2020-02-25T17:51:18Z">
-        <w:r>
-          <w:rPr>
-            <w:b/>
-            <w:bCs/>
-          </w:rPr>
-          <w:delText>Table 3. Post-hoc statistical test for maximum oocyts per gram of feces (Tukey Multiple Comparisons of Means) between each mouse strain and parasite isolate. See Figure 4A.</w:delText>
-        </w:r>
-      </w:del>
-      <w:del w:id="3" w:author="Unknown Author" w:date="2020-02-25T17:51:18Z">
-        <w:r>
-          <w:rPr>
-            <w:b/>
-            <w:bCs/>
-          </w:rPr>
-          <w:delText>Table 4. Post-hoc statistical test for maximum weight loss (Tukey Multiple Comparisons of Means) between each mouse subspecies and parasite species. See Figure 3B.</w:delText>
-        </w:r>
-      </w:del>
-      <w:del w:id="4" w:author="Unknown Author" w:date="2020-02-25T17:51:18Z">
-        <w:r>
-          <w:rPr>
-            <w:b/>
-            <w:bCs/>
-          </w:rPr>
-          <w:delText>Table 5. Post-hoc statistical test for maximum weight loss (Tukey Multiple Comparisons of Means) between each mouse strain and parasite isolate. See Figure 4B.</w:delText>
-        </w:r>
-      </w:del>
-      <w:del w:id="5" w:author="Unknown Author" w:date="2020-02-25T17:51:18Z">
-        <w:r>
-          <w:rPr>
-            <w:b/>
-            <w:bCs/>
-          </w:rPr>
-          <w:delText>Table 6. Post-hoc statistical test for tolerance index (Tukey Multiple Comparisons of Means) between each mouse subspecies and parasite species. See Figure 3C.</w:delText>
-        </w:r>
-      </w:del>
-      <w:del w:id="6" w:author="Unknown Author" w:date="2020-02-25T17:51:18Z">
-        <w:r>
-          <w:rPr>
-            <w:b/>
-            <w:bCs/>
-          </w:rPr>
-          <w:delText>Table 7. Post-hoc statistical test for tolerance index (Tukey Multiple Comparisons of Means) between each mouse strain and parasite isolate. See Figure 4C.</w:delText>
+          <w:delText>ey Multiple Comparisons of Means) between each mouse subspecies and parasite species. See Figure 3A.Table 3. Post-hoc statistical test for maximum oocyts per gram of feces (Tukey Multiple Comparisons of Means) between each mouse strain and parasite isolate. See Figure 4A.Table 4. Post-hoc statistical test for maximum weight loss (Tukey Multiple Comparisons of Means) between each mouse subspecies and parasite species. See Figure 3B.Table 5. Post-hoc statistical test for maximum weight loss (Tukey Multiple Comparisons of Means) between each mouse strain and parasite isolate. See Figure 4B.Table 6. Post-hoc statistical test for tolerance index (Tukey Multiple Comparisons of Means) between each mouse subspecies and parasite species. See Figure 3C.Table 7. Post-hoc statistical test for tolerance index (Tukey Multiple Comparisons of Means) between each mouse strain and parasite isolate. See Figure 4C.</w:delText>
         </w:r>
       </w:del>
       <w:r>
@@ -5434,10 +5363,8 @@
     <w:p>
       <w:pPr>
         <w:pStyle w:val="Normal"/>
-        <w:jc w:val="left"/>
-        <w:rPr>
-          <w:color w:val="000000"/>
-        </w:rPr>
+        <w:jc w:val="both"/>
+        <w:rPr/>
       </w:pPr>
       <w:r>
         <w:drawing>
@@ -5449,10 +5376,10 @@
             <wp:positionV relativeFrom="paragraph">
               <wp:posOffset>635</wp:posOffset>
             </wp:positionV>
-            <wp:extent cx="6120130" cy="3824605"/>
+            <wp:extent cx="6332220" cy="3594100"/>
             <wp:effectExtent l="0" t="0" r="0" b="0"/>
             <wp:wrapSquare wrapText="largest"/>
-            <wp:docPr id="5" name="Image12" descr=""/>
+            <wp:docPr id="5" name="Image1" descr=""/>
             <wp:cNvGraphicFramePr>
               <a:graphicFrameLocks xmlns:a="http://schemas.openxmlformats.org/drawingml/2006/main" noChangeAspect="1"/>
             </wp:cNvGraphicFramePr>
@@ -5460,7 +5387,7 @@
               <a:graphicData uri="http://schemas.openxmlformats.org/drawingml/2006/picture">
                 <pic:pic xmlns:pic="http://schemas.openxmlformats.org/drawingml/2006/picture">
                   <pic:nvPicPr>
-                    <pic:cNvPr id="5" name="Image12" descr=""/>
+                    <pic:cNvPr id="5" name="Image1" descr=""/>
                     <pic:cNvPicPr>
                       <a:picLocks noChangeAspect="1" noChangeArrowheads="1"/>
                     </pic:cNvPicPr>
@@ -5474,7 +5401,7 @@
                   <pic:spPr bwMode="auto">
                     <a:xfrm>
                       <a:off x="0" y="0"/>
-                      <a:ext cx="6120130" cy="3824605"/>
+                      <a:ext cx="6332220" cy="3594100"/>
                     </a:xfrm>
                     <a:prstGeom prst="rect">
                       <a:avLst/>
@@ -5491,29 +5418,29 @@
           <w:b/>
           <w:color w:val="000000"/>
         </w:rPr>
-        <w:t>F</w:t>
+        <w:t xml:space="preserve">Figure 5. </w:t>
       </w:r>
       <w:r>
         <w:rPr>
           <w:b/>
           <w:color w:val="000000"/>
         </w:rPr>
-        <w:t xml:space="preserve">igure 5. Coupling between resistance and tolerance for two different </w:t>
+        <w:t>Predicted reaction norm (tolerance) for each infection group.</w:t>
+      </w:r>
+      <w:r>
+        <w:rPr>
+          <w:b w:val="false"/>
+          <w:bCs w:val="false"/>
+          <w:color w:val="000000"/>
+        </w:rPr>
+        <w:t xml:space="preserve"> Regression lines and 95% confidence intervals are plotted for all infected mice, independent of their strain. Mouse-shaped points represent the observed mean for each mouse strain.</w:t>
       </w:r>
       <w:r>
         <w:rPr>
           <w:b/>
-          <w:i/>
-          <w:color w:val="auto"/>
-        </w:rPr>
-        <w:t xml:space="preserve">Eimeria </w:t>
-      </w:r>
-      <w:r>
-        <w:rPr>
-          <w:b/>
-          <w:color w:val="auto"/>
-        </w:rPr>
-        <w:t xml:space="preserve">species. </w:t>
+          <w:color w:val="000000"/>
+        </w:rPr>
+        <w:t xml:space="preserve"> </w:t>
       </w:r>
       <w:r>
         <w:rPr>
@@ -5528,7 +5455,17 @@
           <w:iCs w:val="false"/>
           <w:color w:val="auto"/>
         </w:rPr>
-        <w:t xml:space="preserve">as maximum relative weight loss. The upper left corner represents the low tolerance area (strong impact on health despite low parasite load), the lower right the high tolerance area. </w:t>
+        <w:t xml:space="preserve">as maximum relative weight loss. </w:t>
+      </w:r>
+      <w:r>
+        <w:rPr>
+          <w:rFonts w:eastAsia="Century Schoolbook" w:cs="Century Schoolbook"/>
+          <w:i w:val="false"/>
+          <w:iCs w:val="false"/>
+          <w:color w:val="auto"/>
+          <w:highlight w:val="yellow"/>
+        </w:rPr>
+        <w:t xml:space="preserve">The upper left corner represents the low tolerance area (strong impact on health despite low parasite load), the lower right the high tolerance area. </w:t>
       </w:r>
       <w:r>
         <w:rPr>
@@ -5801,7 +5738,7 @@
       <w:pPr>
         <w:pStyle w:val="Heading1"/>
         <w:tabs>
-          <w:tab w:val="clear" w:pos="720"/>
+          <w:tab w:val="clear" w:pos="11340"/>
           <w:tab w:val="left" w:pos="1088" w:leader="none"/>
         </w:tabs>
         <w:jc w:val="both"/>
@@ -7816,7 +7753,7 @@
     <w:p>
       <w:r>
         <w:rPr>
-          <w:rFonts w:eastAsia="SimSun" w:cs="Mangal" w:ascii="Liberation Serif" w:hAnsi="Liberation Serif"/>
+          <w:rFonts w:cs="Mangal" w:ascii="Liberation Serif" w:hAnsi="Liberation Serif" w:eastAsia="SimSun"/>
           <w:b w:val="false"/>
           <w:bCs w:val="false"/>
           <w:i w:val="false"/>
@@ -7835,11 +7772,12 @@
           <w:kern w:val="2"/>
           <w:position w:val="0"/>
           <w:sz w:val="20"/>
+          <w:sz w:val="20"/>
           <w:szCs w:val="24"/>
           <w:u w:val="none"/>
           <w:vertAlign w:val="baseline"/>
           <w:em w:val="none"/>
-          <w:lang w:bidi="hi-IN" w:eastAsia="zh-CN" w:val="en-US"/>
+          <w:lang w:val="en-US" w:bidi="hi-IN" w:eastAsia="zh-CN"/>
         </w:rPr>
         <w:t>Tout reprendre à la fin</w:t>
       </w:r>
@@ -7849,7 +7787,7 @@
     <w:p>
       <w:r>
         <w:rPr>
-          <w:rFonts w:eastAsia="SimSun" w:cs="Mangal" w:ascii="Liberation Serif" w:hAnsi="Liberation Serif"/>
+          <w:rFonts w:cs="Mangal" w:ascii="Liberation Serif" w:hAnsi="Liberation Serif" w:eastAsia="SimSun"/>
           <w:b w:val="false"/>
           <w:bCs w:val="false"/>
           <w:i w:val="false"/>
@@ -7868,11 +7806,12 @@
           <w:kern w:val="2"/>
           <w:position w:val="0"/>
           <w:sz w:val="20"/>
+          <w:sz w:val="20"/>
           <w:szCs w:val="24"/>
           <w:u w:val="none"/>
           <w:vertAlign w:val="baseline"/>
           <w:em w:val="none"/>
-          <w:lang w:bidi="hi-IN" w:eastAsia="zh-CN" w:val="en-US"/>
+          <w:lang w:val="en-US" w:bidi="hi-IN" w:eastAsia="zh-CN"/>
         </w:rPr>
         <w:t>dvp</w:t>
       </w:r>
@@ -7882,7 +7821,7 @@
     <w:p>
       <w:r>
         <w:rPr>
-          <w:rFonts w:eastAsia="SimSun" w:cs="Mangal" w:ascii="Liberation Serif" w:hAnsi="Liberation Serif"/>
+          <w:rFonts w:cs="Mangal" w:ascii="Liberation Serif" w:hAnsi="Liberation Serif" w:eastAsia="SimSun"/>
           <w:b w:val="false"/>
           <w:bCs w:val="false"/>
           <w:i w:val="false"/>
@@ -7901,11 +7840,12 @@
           <w:kern w:val="2"/>
           <w:position w:val="0"/>
           <w:sz w:val="20"/>
+          <w:sz w:val="20"/>
           <w:szCs w:val="24"/>
           <w:u w:val="none"/>
           <w:vertAlign w:val="baseline"/>
           <w:em w:val="none"/>
-          <w:lang w:bidi="hi-IN" w:eastAsia="zh-CN" w:val="en-US"/>
+          <w:lang w:val="en-US" w:bidi="hi-IN" w:eastAsia="zh-CN"/>
         </w:rPr>
         <w:t>Parler de local adaptation</w:t>
       </w:r>
@@ -7915,7 +7855,7 @@
     <w:p>
       <w:r>
         <w:rPr>
-          <w:rFonts w:eastAsia="SimSun" w:cs="Mangal" w:ascii="Liberation Serif" w:hAnsi="Liberation Serif"/>
+          <w:rFonts w:cs="Mangal" w:ascii="Liberation Serif" w:hAnsi="Liberation Serif" w:eastAsia="SimSun"/>
           <w:b w:val="false"/>
           <w:bCs w:val="false"/>
           <w:i w:val="false"/>
@@ -7934,11 +7874,12 @@
           <w:kern w:val="2"/>
           <w:position w:val="0"/>
           <w:sz w:val="20"/>
+          <w:sz w:val="20"/>
           <w:szCs w:val="24"/>
           <w:u w:val="none"/>
           <w:vertAlign w:val="baseline"/>
           <w:em w:val="none"/>
-          <w:lang w:bidi="hi-IN" w:eastAsia="zh-CN" w:val="en-GB"/>
+          <w:lang w:val="en-GB" w:bidi="hi-IN" w:eastAsia="zh-CN"/>
         </w:rPr>
         <w:t>Use direct measures</w:t>
       </w:r>
@@ -7948,7 +7889,7 @@
     <w:p>
       <w:r>
         <w:rPr>
-          <w:rFonts w:eastAsia="SimSun" w:cs="Mangal" w:ascii="Liberation Serif" w:hAnsi="Liberation Serif"/>
+          <w:rFonts w:cs="Mangal" w:ascii="Liberation Serif" w:hAnsi="Liberation Serif" w:eastAsia="SimSun"/>
           <w:b w:val="false"/>
           <w:bCs w:val="false"/>
           <w:i w:val="false"/>
@@ -7967,11 +7908,12 @@
           <w:kern w:val="2"/>
           <w:position w:val="0"/>
           <w:sz w:val="20"/>
+          <w:sz w:val="20"/>
           <w:szCs w:val="24"/>
           <w:u w:val="none"/>
           <w:vertAlign w:val="baseline"/>
           <w:em w:val="none"/>
-          <w:lang w:bidi="hi-IN" w:eastAsia="zh-CN" w:val="en-GB"/>
+          <w:lang w:val="en-GB" w:bidi="hi-IN" w:eastAsia="zh-CN"/>
         </w:rPr>
         <w:t>change</w:t>
       </w:r>
@@ -8033,7 +7975,7 @@
     <w:qFormat/>
     <w:pPr>
       <w:widowControl/>
-      <w:overflowPunct w:val="false"/>
+      <w:overflowPunct w:val="true"/>
       <w:bidi w:val="0"/>
       <w:spacing w:lineRule="auto" w:line="480"/>
       <w:jc w:val="both"/>
@@ -8342,6 +8284,32 @@
     <w:name w:val="Line Numbering"/>
     <w:rPr/>
   </w:style>
+  <w:style w:type="character" w:styleId="ListLabel23">
+    <w:name w:val="ListLabel 23"/>
+    <w:qFormat/>
+    <w:rPr>
+      <w:color w:val="auto"/>
+      <w:u w:val="none"/>
+    </w:rPr>
+  </w:style>
+  <w:style w:type="character" w:styleId="ListLabel24">
+    <w:name w:val="ListLabel 24"/>
+    <w:qFormat/>
+    <w:rPr>
+      <w:b w:val="false"/>
+      <w:i w:val="false"/>
+      <w:caps w:val="false"/>
+      <w:smallCaps w:val="false"/>
+      <w:strike w:val="false"/>
+      <w:dstrike w:val="false"/>
+      <w:color w:val="auto"/>
+      <w:spacing w:val="0"/>
+      <w:sz w:val="24"/>
+      <w:szCs w:val="24"/>
+      <w:u w:val="none"/>
+      <w:effect w:val="none"/>
+    </w:rPr>
+  </w:style>
   <w:style w:type="paragraph" w:styleId="Heading">
     <w:name w:val="Heading"/>
     <w:basedOn w:val="Normal"/>
@@ -8436,7 +8404,7 @@
     <w:pPr>
       <w:suppressLineNumbers/>
       <w:tabs>
-        <w:tab w:val="clear" w:pos="720"/>
+        <w:tab w:val="clear" w:pos="11340"/>
         <w:tab w:val="center" w:pos="5386" w:leader="none"/>
         <w:tab w:val="right" w:pos="10772" w:leader="none"/>
       </w:tabs>
@@ -8449,7 +8417,7 @@
     <w:pPr>
       <w:suppressLineNumbers/>
       <w:tabs>
-        <w:tab w:val="clear" w:pos="720"/>
+        <w:tab w:val="clear" w:pos="11340"/>
         <w:tab w:val="center" w:pos="5386" w:leader="none"/>
         <w:tab w:val="right" w:pos="10772" w:leader="none"/>
       </w:tabs>
@@ -8507,7 +8475,7 @@
     <w:qFormat/>
     <w:pPr>
       <w:tabs>
-        <w:tab w:val="clear" w:pos="720"/>
+        <w:tab w:val="clear" w:pos="11340"/>
         <w:tab w:val="left" w:pos="0" w:leader="none"/>
       </w:tabs>
       <w:ind w:left="567" w:hanging="283"/>

</xml_diff>

<commit_message>
Make tolerance slope of genotype, origin 0
</commit_message>
<xml_diff>
--- a/text/JEB/secondSubmission/Article_resubmission.docx
+++ b/text/JEB/secondSubmission/Article_resubmission.docx
@@ -2042,15 +2042,272 @@
     <w:p>
       <w:pPr>
         <w:pStyle w:val="Normal"/>
+        <w:rPr/>
+      </w:pPr>
+      <w:r>
         <w:rPr>
           <w:highlight w:val="yellow"/>
         </w:rPr>
+        <w:t>ALL DOWN THERE: add strains/isolate level for Eferrisi</w:t>
+      </w:r>
+    </w:p>
+    <w:p>
+      <w:pPr>
+        <w:pStyle w:val="Normal"/>
+        <w:rPr/>
       </w:pPr>
       <w:r>
         <w:rPr>
           <w:highlight w:val="yellow"/>
         </w:rPr>
-        <w:t>ALL DOWN THERE: add strains/isolate level for Eferrisi</w:t>
+        <w:t>Fig 4 dvp +++</w:t>
+      </w:r>
+    </w:p>
+    <w:p>
+      <w:pPr>
+        <w:pStyle w:val="Normal"/>
+        <w:rPr/>
+      </w:pPr>
+      <w:r>
+        <w:rPr>
+          <w:highlight w:val="yellow"/>
+        </w:rPr>
+        <w:t>→</w:t>
+      </w:r>
+      <w:r>
+        <w:rPr>
+          <w:highlight w:val="yellow"/>
+        </w:rPr>
+        <w:t xml:space="preserve"> </w:t>
+      </w:r>
+      <w:r>
+        <w:rPr>
+          <w:highlight w:val="yellow"/>
+        </w:rPr>
+        <w:t>variation de resistance detable entre certaines strains pour E64 (Schunt + res que Pwd) et E88 (pwd + res que stra). WL: les 2 strains Mmm perdent bcp + de poids que les autres</w:t>
+      </w:r>
+    </w:p>
+    <w:p>
+      <w:pPr>
+        <w:pStyle w:val="Normal"/>
+        <w:rPr/>
+      </w:pPr>
+      <w:r>
+        <w:rPr>
+          <w:highlight w:val="yellow"/>
+        </w:rPr>
+        <w:t>vire fig 5 inutile</w:t>
+      </w:r>
+    </w:p>
+    <w:p>
+      <w:pPr>
+        <w:pStyle w:val="Normal"/>
+        <w:rPr>
+          <w:highlight w:val="yellow"/>
+        </w:rPr>
+      </w:pPr>
+      <w:r>
+        <w:rPr/>
+      </w:r>
+    </w:p>
+    <w:p>
+      <w:pPr>
+        <w:pStyle w:val="Normal"/>
+        <w:rPr>
+          <w:highlight w:val="yellow"/>
+        </w:rPr>
+      </w:pPr>
+      <w:r>
+        <w:rPr/>
+      </w:r>
+    </w:p>
+    <w:p>
+      <w:pPr>
+        <w:pStyle w:val="Normal"/>
+        <w:rPr/>
+      </w:pPr>
+      <w:r>
+        <w:rPr>
+          <w:highlight w:val="yellow"/>
+        </w:rPr>
+        <w:t>FigTOL dvp +++</w:t>
+      </w:r>
+    </w:p>
+    <w:p>
+      <w:pPr>
+        <w:pStyle w:val="Normal"/>
+        <w:rPr>
+          <w:highlight w:val="yellow"/>
+        </w:rPr>
+      </w:pPr>
+      <w:r>
+        <w:rPr/>
+      </w:r>
+    </w:p>
+    <w:p>
+      <w:pPr>
+        <w:pStyle w:val="Normal"/>
+        <w:rPr>
+          <w:highlight w:val="yellow"/>
+        </w:rPr>
+      </w:pPr>
+      <w:r>
+        <w:rPr/>
+        <w:drawing>
+          <wp:anchor behindDoc="0" distT="0" distB="0" distL="0" distR="0" simplePos="0" locked="0" layoutInCell="1" allowOverlap="1" relativeHeight="9">
+            <wp:simplePos x="0" y="0"/>
+            <wp:positionH relativeFrom="column">
+              <wp:align>center</wp:align>
+            </wp:positionH>
+            <wp:positionV relativeFrom="paragraph">
+              <wp:posOffset>635</wp:posOffset>
+            </wp:positionV>
+            <wp:extent cx="6332220" cy="3598545"/>
+            <wp:effectExtent l="0" t="0" r="0" b="0"/>
+            <wp:wrapSquare wrapText="largest"/>
+            <wp:docPr id="1" name="Image3" descr=""/>
+            <wp:cNvGraphicFramePr>
+              <a:graphicFrameLocks xmlns:a="http://schemas.openxmlformats.org/drawingml/2006/main" noChangeAspect="1"/>
+            </wp:cNvGraphicFramePr>
+            <a:graphic xmlns:a="http://schemas.openxmlformats.org/drawingml/2006/main">
+              <a:graphicData uri="http://schemas.openxmlformats.org/drawingml/2006/picture">
+                <pic:pic xmlns:pic="http://schemas.openxmlformats.org/drawingml/2006/picture">
+                  <pic:nvPicPr>
+                    <pic:cNvPr id="1" name="Image3" descr=""/>
+                    <pic:cNvPicPr>
+                      <a:picLocks noChangeAspect="1" noChangeArrowheads="1"/>
+                    </pic:cNvPicPr>
+                  </pic:nvPicPr>
+                  <pic:blipFill>
+                    <a:blip r:embed="rId3"/>
+                    <a:stretch>
+                      <a:fillRect/>
+                    </a:stretch>
+                  </pic:blipFill>
+                  <pic:spPr bwMode="auto">
+                    <a:xfrm>
+                      <a:off x="0" y="0"/>
+                      <a:ext cx="6332220" cy="3598545"/>
+                    </a:xfrm>
+                    <a:prstGeom prst="rect">
+                      <a:avLst/>
+                    </a:prstGeom>
+                  </pic:spPr>
+                </pic:pic>
+              </a:graphicData>
+            </a:graphic>
+          </wp:anchor>
+        </w:drawing>
+      </w:r>
+    </w:p>
+    <w:p>
+      <w:pPr>
+        <w:pStyle w:val="Normal"/>
+        <w:rPr>
+          <w:highlight w:val="yellow"/>
+        </w:rPr>
+      </w:pPr>
+      <w:r>
+        <w:rPr/>
+      </w:r>
+    </w:p>
+    <w:p>
+      <w:pPr>
+        <w:pStyle w:val="Normal"/>
+        <w:rPr/>
+      </w:pPr>
+      <w:r>
+        <w:rPr>
+          <w:highlight w:val="yellow"/>
+        </w:rPr>
+        <w:t xml:space="preserve">→ </w:t>
+      </w:r>
+      <w:r>
+        <w:rPr>
+          <w:highlight w:val="yellow"/>
+        </w:rPr>
+        <w:t>ccl: tolerance homogene entre les strains pour les 2 Efer. Pour Efal, grosse diff, surtout que ya des points manquants.</w:t>
+      </w:r>
+    </w:p>
+    <w:p>
+      <w:pPr>
+        <w:pStyle w:val="Normal"/>
+        <w:rPr/>
+      </w:pPr>
+      <w:r>
+        <w:drawing>
+          <wp:anchor behindDoc="0" distT="0" distB="0" distL="0" distR="0" simplePos="0" locked="0" layoutInCell="1" allowOverlap="1" relativeHeight="8">
+            <wp:simplePos x="0" y="0"/>
+            <wp:positionH relativeFrom="column">
+              <wp:align>center</wp:align>
+            </wp:positionH>
+            <wp:positionV relativeFrom="paragraph">
+              <wp:posOffset>635</wp:posOffset>
+            </wp:positionV>
+            <wp:extent cx="6332220" cy="3368675"/>
+            <wp:effectExtent l="0" t="0" r="0" b="0"/>
+            <wp:wrapSquare wrapText="largest"/>
+            <wp:docPr id="2" name="Image2" descr=""/>
+            <wp:cNvGraphicFramePr>
+              <a:graphicFrameLocks xmlns:a="http://schemas.openxmlformats.org/drawingml/2006/main" noChangeAspect="1"/>
+            </wp:cNvGraphicFramePr>
+            <a:graphic xmlns:a="http://schemas.openxmlformats.org/drawingml/2006/main">
+              <a:graphicData uri="http://schemas.openxmlformats.org/drawingml/2006/picture">
+                <pic:pic xmlns:pic="http://schemas.openxmlformats.org/drawingml/2006/picture">
+                  <pic:nvPicPr>
+                    <pic:cNvPr id="2" name="Image2" descr=""/>
+                    <pic:cNvPicPr>
+                      <a:picLocks noChangeAspect="1" noChangeArrowheads="1"/>
+                    </pic:cNvPicPr>
+                  </pic:nvPicPr>
+                  <pic:blipFill>
+                    <a:blip r:embed="rId4"/>
+                    <a:stretch>
+                      <a:fillRect/>
+                    </a:stretch>
+                  </pic:blipFill>
+                  <pic:spPr bwMode="auto">
+                    <a:xfrm>
+                      <a:off x="0" y="0"/>
+                      <a:ext cx="6332220" cy="3368675"/>
+                    </a:xfrm>
+                    <a:prstGeom prst="rect">
+                      <a:avLst/>
+                    </a:prstGeom>
+                  </pic:spPr>
+                </pic:pic>
+              </a:graphicData>
+            </a:graphic>
+          </wp:anchor>
+        </w:drawing>
+      </w:r>
+      <w:r>
+        <w:rPr>
+          <w:highlight w:val="yellow"/>
+        </w:rPr>
+        <w:t>Final: coupling. Discuter +++</w:t>
+      </w:r>
+    </w:p>
+    <w:p>
+      <w:pPr>
+        <w:pStyle w:val="Normal"/>
+        <w:rPr>
+          <w:highlight w:val="yellow"/>
+        </w:rPr>
+      </w:pPr>
+      <w:r>
+        <w:rPr/>
+      </w:r>
+    </w:p>
+    <w:p>
+      <w:pPr>
+        <w:pStyle w:val="Normal"/>
+        <w:rPr>
+          <w:highlight w:val="yellow"/>
+        </w:rPr>
+      </w:pPr>
+      <w:r>
+        <w:rPr/>
       </w:r>
     </w:p>
     <w:p>
@@ -4788,7 +5045,7 @@
             <wp:extent cx="6120130" cy="3966210"/>
             <wp:effectExtent l="0" t="0" r="0" b="0"/>
             <wp:wrapSquare wrapText="largest"/>
-            <wp:docPr id="1" name="Image6" descr=""/>
+            <wp:docPr id="3" name="Image6" descr=""/>
             <wp:cNvGraphicFramePr>
               <a:graphicFrameLocks xmlns:a="http://schemas.openxmlformats.org/drawingml/2006/main" noChangeAspect="1"/>
             </wp:cNvGraphicFramePr>
@@ -4796,13 +5053,13 @@
               <a:graphicData uri="http://schemas.openxmlformats.org/drawingml/2006/picture">
                 <pic:pic xmlns:pic="http://schemas.openxmlformats.org/drawingml/2006/picture">
                   <pic:nvPicPr>
-                    <pic:cNvPr id="1" name="Image6" descr=""/>
+                    <pic:cNvPr id="3" name="Image6" descr=""/>
                     <pic:cNvPicPr>
                       <a:picLocks noChangeAspect="1" noChangeArrowheads="1"/>
                     </pic:cNvPicPr>
                   </pic:nvPicPr>
                   <pic:blipFill>
-                    <a:blip r:embed="rId3"/>
+                    <a:blip r:embed="rId5"/>
                     <a:stretch>
                       <a:fillRect/>
                     </a:stretch>
@@ -4877,7 +5134,7 @@
             <wp:extent cx="6659880" cy="3329940"/>
             <wp:effectExtent l="0" t="0" r="0" b="0"/>
             <wp:wrapSquare wrapText="largest"/>
-            <wp:docPr id="2" name="Image7" descr=""/>
+            <wp:docPr id="4" name="Image7" descr=""/>
             <wp:cNvGraphicFramePr>
               <a:graphicFrameLocks xmlns:a="http://schemas.openxmlformats.org/drawingml/2006/main" noChangeAspect="1"/>
             </wp:cNvGraphicFramePr>
@@ -4885,13 +5142,13 @@
               <a:graphicData uri="http://schemas.openxmlformats.org/drawingml/2006/picture">
                 <pic:pic xmlns:pic="http://schemas.openxmlformats.org/drawingml/2006/picture">
                   <pic:nvPicPr>
-                    <pic:cNvPr id="2" name="Image7" descr=""/>
+                    <pic:cNvPr id="4" name="Image7" descr=""/>
                     <pic:cNvPicPr>
                       <a:picLocks noChangeAspect="1" noChangeArrowheads="1"/>
                     </pic:cNvPicPr>
                   </pic:nvPicPr>
                   <pic:blipFill>
-                    <a:blip r:embed="rId4"/>
+                    <a:blip r:embed="rId6"/>
                     <a:stretch>
                       <a:fillRect/>
                     </a:stretch>
@@ -5007,7 +5264,7 @@
             <wp:extent cx="6120130" cy="3067050"/>
             <wp:effectExtent l="0" t="0" r="0" b="0"/>
             <wp:wrapSquare wrapText="largest"/>
-            <wp:docPr id="3" name="Image5" descr=""/>
+            <wp:docPr id="5" name="Image5" descr=""/>
             <wp:cNvGraphicFramePr>
               <a:graphicFrameLocks xmlns:a="http://schemas.openxmlformats.org/drawingml/2006/main" noChangeAspect="1"/>
             </wp:cNvGraphicFramePr>
@@ -5015,13 +5272,13 @@
               <a:graphicData uri="http://schemas.openxmlformats.org/drawingml/2006/picture">
                 <pic:pic xmlns:pic="http://schemas.openxmlformats.org/drawingml/2006/picture">
                   <pic:nvPicPr>
-                    <pic:cNvPr id="3" name="Image5" descr=""/>
+                    <pic:cNvPr id="5" name="Image5" descr=""/>
                     <pic:cNvPicPr>
                       <a:picLocks noChangeAspect="1" noChangeArrowheads="1"/>
                     </pic:cNvPicPr>
                   </pic:nvPicPr>
                   <pic:blipFill>
-                    <a:blip r:embed="rId5"/>
+                    <a:blip r:embed="rId7"/>
                     <a:stretch>
                       <a:fillRect/>
                     </a:stretch>
@@ -5167,7 +5424,7 @@
             <wp:extent cx="6120130" cy="3023870"/>
             <wp:effectExtent l="0" t="0" r="0" b="0"/>
             <wp:wrapSquare wrapText="largest"/>
-            <wp:docPr id="4" name="Image4" descr=""/>
+            <wp:docPr id="6" name="Image4" descr=""/>
             <wp:cNvGraphicFramePr>
               <a:graphicFrameLocks xmlns:a="http://schemas.openxmlformats.org/drawingml/2006/main" noChangeAspect="1"/>
             </wp:cNvGraphicFramePr>
@@ -5175,13 +5432,13 @@
               <a:graphicData uri="http://schemas.openxmlformats.org/drawingml/2006/picture">
                 <pic:pic xmlns:pic="http://schemas.openxmlformats.org/drawingml/2006/picture">
                   <pic:nvPicPr>
-                    <pic:cNvPr id="4" name="Image4" descr=""/>
+                    <pic:cNvPr id="6" name="Image4" descr=""/>
                     <pic:cNvPicPr>
                       <a:picLocks noChangeAspect="1" noChangeArrowheads="1"/>
                     </pic:cNvPicPr>
                   </pic:nvPicPr>
                   <pic:blipFill>
-                    <a:blip r:embed="rId6"/>
+                    <a:blip r:embed="rId8"/>
                     <a:stretch>
                       <a:fillRect/>
                     </a:stretch>
@@ -5379,7 +5636,7 @@
             <wp:extent cx="6332220" cy="3594100"/>
             <wp:effectExtent l="0" t="0" r="0" b="0"/>
             <wp:wrapSquare wrapText="largest"/>
-            <wp:docPr id="5" name="Image1" descr=""/>
+            <wp:docPr id="7" name="Image1" descr=""/>
             <wp:cNvGraphicFramePr>
               <a:graphicFrameLocks xmlns:a="http://schemas.openxmlformats.org/drawingml/2006/main" noChangeAspect="1"/>
             </wp:cNvGraphicFramePr>
@@ -5387,13 +5644,13 @@
               <a:graphicData uri="http://schemas.openxmlformats.org/drawingml/2006/picture">
                 <pic:pic xmlns:pic="http://schemas.openxmlformats.org/drawingml/2006/picture">
                   <pic:nvPicPr>
-                    <pic:cNvPr id="5" name="Image1" descr=""/>
+                    <pic:cNvPr id="7" name="Image1" descr=""/>
                     <pic:cNvPicPr>
                       <a:picLocks noChangeAspect="1" noChangeArrowheads="1"/>
                     </pic:cNvPicPr>
                   </pic:nvPicPr>
                   <pic:blipFill>
-                    <a:blip r:embed="rId7"/>
+                    <a:blip r:embed="rId9"/>
                     <a:stretch>
                       <a:fillRect/>
                     </a:stretch>
@@ -5418,14 +5675,14 @@
           <w:b/>
           <w:color w:val="000000"/>
         </w:rPr>
-        <w:t xml:space="preserve">Figure 5. </w:t>
+        <w:t>F</w:t>
       </w:r>
       <w:r>
         <w:rPr>
           <w:b/>
           <w:color w:val="000000"/>
         </w:rPr>
-        <w:t>Predicted reaction norm (tolerance) for each infection group.</w:t>
+        <w:t>igure 5. Predicted reaction norm (tolerance) for each infection group.</w:t>
       </w:r>
       <w:r>
         <w:rPr>
@@ -5465,17 +5722,7 @@
           <w:color w:val="auto"/>
           <w:highlight w:val="yellow"/>
         </w:rPr>
-        <w:t xml:space="preserve">The upper left corner represents the low tolerance area (strong impact on health despite low parasite load), the lower right the high tolerance area. </w:t>
-      </w:r>
-      <w:r>
-        <w:rPr>
-          <w:rFonts w:eastAsia="Century Schoolbook" w:cs="Century Schoolbook"/>
-          <w:i w:val="false"/>
-          <w:iCs w:val="false"/>
-          <w:color w:val="auto"/>
-          <w:highlight w:val="yellow"/>
-        </w:rPr>
-        <w:t xml:space="preserve">There is a trade-off between resistance and tolerance between each mouse subspecies upon infection with </w:t>
+        <w:t xml:space="preserve">The upper left corner represents the low tolerance area (strong impact on health despite low parasite load), the lower right the high tolerance area. There is a trade-off between resistance and tolerance between each mouse subspecies upon infection with </w:t>
       </w:r>
       <w:r>
         <w:rPr>
@@ -5561,7 +5808,7 @@
             <wp:extent cx="6120130" cy="4413250"/>
             <wp:effectExtent l="0" t="0" r="0" b="0"/>
             <wp:wrapSquare wrapText="largest"/>
-            <wp:docPr id="6" name="Image8" descr=""/>
+            <wp:docPr id="8" name="Image8" descr=""/>
             <wp:cNvGraphicFramePr>
               <a:graphicFrameLocks xmlns:a="http://schemas.openxmlformats.org/drawingml/2006/main" noChangeAspect="1"/>
             </wp:cNvGraphicFramePr>
@@ -5569,13 +5816,13 @@
               <a:graphicData uri="http://schemas.openxmlformats.org/drawingml/2006/picture">
                 <pic:pic xmlns:pic="http://schemas.openxmlformats.org/drawingml/2006/picture">
                   <pic:nvPicPr>
-                    <pic:cNvPr id="6" name="Image8" descr=""/>
+                    <pic:cNvPr id="8" name="Image8" descr=""/>
                     <pic:cNvPicPr>
                       <a:picLocks noChangeAspect="1" noChangeArrowheads="1"/>
                     </pic:cNvPicPr>
                   </pic:nvPicPr>
                   <pic:blipFill>
-                    <a:blip r:embed="rId8"/>
+                    <a:blip r:embed="rId10"/>
                     <a:stretch>
                       <a:fillRect/>
                     </a:stretch>
@@ -6209,7 +6456,7 @@
         <w:t xml:space="preserve">152. </w:t>
         <w:tab/>
       </w:r>
-      <w:hyperlink r:id="rId9">
+      <w:hyperlink r:id="rId11">
         <w:r>
           <w:rPr>
             <w:rStyle w:val="InternetLink"/>
@@ -6478,7 +6725,7 @@
         </w:rPr>
         <w:t xml:space="preserve">5264. </w:t>
       </w:r>
-      <w:hyperlink r:id="rId10">
+      <w:hyperlink r:id="rId12">
         <w:r>
           <w:rPr>
             <w:rStyle w:val="InternetLink"/>
@@ -6719,7 +6966,7 @@
         </w:rPr>
         <w:t xml:space="preserve">, 690487. </w:t>
       </w:r>
-      <w:hyperlink r:id="rId11">
+      <w:hyperlink r:id="rId13">
         <w:r>
           <w:rPr>
             <w:rStyle w:val="InternetLink"/>
@@ -7732,8 +7979,8 @@
       </w:r>
     </w:p>
     <w:sectPr>
-      <w:headerReference w:type="default" r:id="rId12"/>
-      <w:footerReference w:type="default" r:id="rId13"/>
+      <w:headerReference w:type="default" r:id="rId14"/>
+      <w:footerReference w:type="default" r:id="rId15"/>
       <w:type w:val="nextPage"/>
       <w:pgSz w:w="11906" w:h="16838"/>
       <w:pgMar w:left="1134" w:right="1134" w:header="0" w:top="1134" w:footer="0" w:bottom="1134" w:gutter="0"/>
@@ -7975,7 +8222,7 @@
     <w:qFormat/>
     <w:pPr>
       <w:widowControl/>
-      <w:overflowPunct w:val="true"/>
+      <w:overflowPunct w:val="false"/>
       <w:bidi w:val="0"/>
       <w:spacing w:lineRule="auto" w:line="480"/>
       <w:jc w:val="both"/>
@@ -8310,6 +8557,32 @@
       <w:effect w:val="none"/>
     </w:rPr>
   </w:style>
+  <w:style w:type="character" w:styleId="ListLabel25">
+    <w:name w:val="ListLabel 25"/>
+    <w:qFormat/>
+    <w:rPr>
+      <w:color w:val="auto"/>
+      <w:u w:val="none"/>
+    </w:rPr>
+  </w:style>
+  <w:style w:type="character" w:styleId="ListLabel26">
+    <w:name w:val="ListLabel 26"/>
+    <w:qFormat/>
+    <w:rPr>
+      <w:b w:val="false"/>
+      <w:i w:val="false"/>
+      <w:caps w:val="false"/>
+      <w:smallCaps w:val="false"/>
+      <w:strike w:val="false"/>
+      <w:dstrike w:val="false"/>
+      <w:color w:val="auto"/>
+      <w:spacing w:val="0"/>
+      <w:sz w:val="24"/>
+      <w:szCs w:val="24"/>
+      <w:u w:val="none"/>
+      <w:effect w:val="none"/>
+    </w:rPr>
+  </w:style>
   <w:style w:type="paragraph" w:styleId="Heading">
     <w:name w:val="Heading"/>
     <w:basedOn w:val="Normal"/>

</xml_diff>

<commit_message>
up results finished revision
</commit_message>
<xml_diff>
--- a/text/JEB/secondSubmission/Article_resubmission.docx
+++ b/text/JEB/secondSubmission/Article_resubmission.docx
@@ -173,9 +173,7 @@
           <w:tab w:val="left" w:pos="1088" w:leader="none"/>
         </w:tabs>
         <w:jc w:val="both"/>
-        <w:rPr>
-          <w:bCs/>
-        </w:rPr>
+        <w:rPr/>
       </w:pPr>
       <w:r>
         <w:rPr>
@@ -187,243 +185,360 @@
     <w:p>
       <w:pPr>
         <w:pStyle w:val="Normal"/>
-        <w:rPr/>
-      </w:pPr>
-      <w:r>
-        <w:rPr/>
-        <w:t xml:space="preserve">Host defense mechanisms evolving in response to feedback between hosts and parasites can be categorised into two </w:t>
-      </w:r>
-      <w:r>
-        <w:rPr>
-          <w:lang w:val="en-GB"/>
-        </w:rPr>
-        <w:t>components: resistance and tolerance (Little, Shuker, Colegrave, Day, &amp; Graham, 2010). R</w:t>
-      </w:r>
-      <w:r>
-        <w:rPr>
-          <w:color w:val="000000"/>
-        </w:rPr>
-        <w:t xml:space="preserve">esistance </w:t>
-      </w:r>
-      <w:r>
-        <w:rPr/>
-        <w:t>(</w:t>
-      </w:r>
-      <w:r>
-        <w:rPr>
-          <w:color w:val="000000"/>
-        </w:rPr>
-        <w:t xml:space="preserve">the ability of a host to reduce its parasite burden) results from defense against parasite infection or proliferation early after infection </w:t>
-      </w:r>
-      <w:r>
-        <w:rPr/>
-        <w:t xml:space="preserve">(Råberg, Graham, &amp; Read, 2009). Resistance can be energetically costly and therefore limited by resource allocation as measured by a decrease of other </w:t>
-      </w:r>
-      <w:r>
-        <w:rPr>
-          <w:color w:val="000000"/>
-        </w:rPr>
-        <w:t xml:space="preserve">fitness components (e.g. delayed maturity, lower fecundity) in the absence of infection </w:t>
-      </w:r>
-      <w:r>
-        <w:rPr/>
-        <w:t>(Langand, Jourdane, Coustau, Delay, &amp; Morand, 1998; Sheldon &amp; Verhulst, 1996; Vijendravarma, Kraaijeveld, &amp; Godfray, 2009).</w:t>
-      </w:r>
-      <w:r>
-        <w:rPr>
-          <w:color w:val="000000"/>
-        </w:rPr>
-        <w:t xml:space="preserve"> Additionally</w:t>
-      </w:r>
-      <w:r>
-        <w:rPr/>
-        <w:t xml:space="preserve">, too strong </w:t>
-      </w:r>
-      <w:r>
-        <w:rPr>
-          <w:color w:val="000000"/>
-        </w:rPr>
-        <w:t>i</w:t>
-      </w:r>
-      <w:r>
-        <w:rPr/>
-        <w:t>mmune response against pathogens can lead</w:t>
-      </w:r>
-      <w:r>
-        <w:rPr>
-          <w:color w:val="000000"/>
-        </w:rPr>
-        <w:t xml:space="preserve"> to a negative impact on health or immunopathology (Graham, Allen, &amp; Read, 2005). </w:t>
-      </w:r>
-      <w:r>
-        <w:rPr>
-          <w:bCs/>
-          <w:color w:val="000000"/>
-        </w:rPr>
-        <w:t xml:space="preserve">Tolerance balances damage caused by parasites themselves and immunopathology (Medzhitov, Schneider, &amp; Soares, 2012) through control mechanisms like stress response, damage repair and cellular regeneration (Soares, Teixeira, &amp; Moita, 2017). This is why, just like resistance, tolerance can involve energetic costs (Simms &amp; Triplett, 1994). </w:t>
-      </w:r>
-      <w:r>
-        <w:rPr>
-          <w:bCs/>
-          <w:color w:val="000000"/>
-          <w:lang w:val="en-GB"/>
-        </w:rPr>
-        <w:t>In natural populations, costs of the two lines of defense against parasites predict that resistance and tolerance are negatively correlated (R</w:t>
-      </w:r>
-      <w:r>
-        <w:rPr>
-          <w:bCs/>
-          <w:color w:val="000000"/>
-        </w:rPr>
-        <w:t>åberg, 2014; Råberg, Sim, &amp; Read, 2007)</w:t>
-      </w:r>
-      <w:r>
-        <w:rPr>
-          <w:bCs/>
-          <w:color w:val="000000"/>
-          <w:lang w:val="en-GB"/>
-        </w:rPr>
-        <w:t xml:space="preserve">. They can also be found uncoupled if they are at intermediate levels </w:t>
-      </w:r>
-      <w:r>
-        <w:rPr>
-          <w:bCs/>
-          <w:color w:val="000000"/>
-        </w:rPr>
-        <w:t>(Athanasiadou, Tolossa, Debela, Tolera, &amp; Houdijk., 2015)</w:t>
-      </w:r>
-      <w:r>
-        <w:rPr>
-          <w:bCs/>
-          <w:color w:val="000000"/>
-          <w:lang w:val="en-GB"/>
-        </w:rPr>
-        <w:t>. As resistance alone is not an estimator of parasite impact on health, understanding how resistance and tolerance are coupled is necessary to conclude on health effects of parasitism.</w:t>
+        <w:jc w:val="both"/>
+        <w:rPr/>
+      </w:pPr>
+      <w:r>
+        <w:rPr/>
+        <w:t>Using host concepts to compare between parasites</w:t>
       </w:r>
     </w:p>
     <w:p>
       <w:pPr>
         <w:pStyle w:val="Normal"/>
-        <w:rPr/>
-      </w:pPr>
-      <w:r>
-        <w:rPr>
-          <w:rFonts w:ascii="arial" w:hAnsi="arial"/>
-          <w:kern w:val="0"/>
-        </w:rPr>
-        <w:t>The house mouse subspecies</w:t>
-      </w:r>
-      <w:r>
-        <w:rPr>
-          <w:rFonts w:ascii="arial" w:hAnsi="arial"/>
-          <w:bCs/>
-          <w:color w:val="000000"/>
-          <w:kern w:val="0"/>
-          <w:lang w:val="en-GB"/>
-        </w:rPr>
-        <w:t xml:space="preserve"> </w:t>
-      </w:r>
-      <w:r>
-        <w:rPr>
-          <w:rFonts w:ascii="arial" w:hAnsi="arial"/>
-          <w:bCs/>
-          <w:i/>
-          <w:color w:val="000000"/>
-          <w:kern w:val="0"/>
-          <w:lang w:val="en-GB"/>
-        </w:rPr>
-        <w:t>Mus musculus </w:t>
-      </w:r>
-      <w:r>
-        <w:rPr>
-          <w:rFonts w:ascii="arial" w:hAnsi="arial"/>
-          <w:bCs/>
-          <w:i/>
-          <w:iCs/>
-          <w:color w:val="000000"/>
-          <w:kern w:val="0"/>
-          <w:lang w:val="en-GB"/>
-        </w:rPr>
-        <w:t>musculus</w:t>
-      </w:r>
-      <w:r>
-        <w:rPr>
-          <w:rFonts w:ascii="arial" w:hAnsi="arial"/>
-          <w:bCs/>
-          <w:color w:val="000000"/>
-          <w:kern w:val="0"/>
-          <w:lang w:val="en-GB"/>
-        </w:rPr>
-        <w:t xml:space="preserve"> and </w:t>
-      </w:r>
-      <w:r>
-        <w:rPr>
-          <w:rFonts w:ascii="arial" w:hAnsi="arial"/>
-          <w:bCs/>
-          <w:i/>
-          <w:color w:val="000000"/>
-          <w:kern w:val="0"/>
-          <w:lang w:val="en-GB"/>
-        </w:rPr>
-        <w:t xml:space="preserve">M. m. domesticus </w:t>
-      </w:r>
-      <w:r>
-        <w:rPr>
-          <w:rFonts w:ascii="arial" w:hAnsi="arial"/>
-          <w:bCs/>
-          <w:color w:val="000000"/>
-          <w:kern w:val="0"/>
-          <w:lang w:val="en-GB"/>
-        </w:rPr>
-        <w:t>(hereafter Mmm and Mmd, respectively)</w:t>
-      </w:r>
-      <w:r>
-        <w:rPr>
-          <w:rFonts w:ascii="arial" w:hAnsi="arial"/>
-          <w:kern w:val="0"/>
-        </w:rPr>
-        <w:t>, whose genomes diverged some 0.5 million years ago, hybridize in a secondary contact zone running thr</w:t>
-      </w:r>
-      <w:r>
-        <w:rPr>
-          <w:b w:val="false"/>
-          <w:bCs w:val="false"/>
-          <w:color w:val="auto"/>
-          <w:kern w:val="0"/>
-          <w:u w:val="none"/>
-        </w:rPr>
-        <w:t xml:space="preserve">ough Europe </w:t>
-      </w:r>
-      <w:r>
-        <w:rPr>
-          <w:b w:val="false"/>
-          <w:bCs w:val="false"/>
+        <w:jc w:val="both"/>
+        <w:rPr/>
+      </w:pPr>
+      <w:r>
+        <w:rPr/>
+        <w:t>4 strains, 2 representant of 2 subspecies</w:t>
+      </w:r>
+    </w:p>
+    <w:p>
+      <w:pPr>
+        <w:pStyle w:val="Normal"/>
+        <w:jc w:val="both"/>
+        <w:rPr/>
+      </w:pPr>
+      <w:r>
+        <w:rPr/>
+      </w:r>
+    </w:p>
+    <w:p>
+      <w:pPr>
+        <w:pStyle w:val="Normal"/>
+        <w:jc w:val="both"/>
+        <w:rPr/>
+      </w:pPr>
+      <w:r>
+        <w:rPr/>
+        <w:t>Test local adaptation E fer</w:t>
+      </w:r>
+    </w:p>
+    <w:p>
+      <w:pPr>
+        <w:pStyle w:val="Normal"/>
+        <w:tabs>
+          <w:tab w:val="clear" w:pos="11340"/>
+          <w:tab w:val="left" w:pos="1088" w:leader="none"/>
+        </w:tabs>
+        <w:jc w:val="both"/>
+        <w:rPr/>
+      </w:pPr>
+      <w:r>
+        <w:rPr>
+          <w:bCs/>
+        </w:rPr>
+        <w:t>Efer-Efal different coupling</w:t>
+      </w:r>
+    </w:p>
+    <w:p>
+      <w:pPr>
+        <w:pStyle w:val="Normal"/>
+        <w:tabs>
+          <w:tab w:val="clear" w:pos="11340"/>
+          <w:tab w:val="left" w:pos="1088" w:leader="none"/>
+        </w:tabs>
+        <w:jc w:val="both"/>
+        <w:rPr>
+          <w:bCs/>
+        </w:rPr>
+      </w:pPr>
+      <w:r>
+        <w:rPr/>
+      </w:r>
+    </w:p>
+    <w:p>
+      <w:pPr>
+        <w:pStyle w:val="Normal"/>
+        <w:tabs>
+          <w:tab w:val="clear" w:pos="11340"/>
+          <w:tab w:val="left" w:pos="1088" w:leader="none"/>
+        </w:tabs>
+        <w:jc w:val="both"/>
+        <w:rPr>
+          <w:b/>
+          <w:b/>
+          <w:bCs/>
+          <w:color w:val="CE181E"/>
+        </w:rPr>
+      </w:pPr>
+      <w:r>
+        <w:rPr>
+          <w:b/>
+          <w:bCs/>
+          <w:color w:val="CE181E"/>
+        </w:rPr>
+        <w:t xml:space="preserve">COM 1 </w:t>
+      </w:r>
+      <w:r>
+        <w:rPr>
+          <w:rFonts w:ascii="Liberation Serif" w:hAnsi="Liberation Serif"/>
+          <w:b/>
+          <w:bCs/>
           <w:i w:val="false"/>
           <w:caps w:val="false"/>
           <w:smallCaps w:val="false"/>
-          <w:color w:val="auto"/>
+          <w:color w:val="CE181E"/>
           <w:spacing w:val="0"/>
-          <w:kern w:val="0"/>
-          <w:sz w:val="24"/>
-          <w:u w:val="none"/>
-        </w:rPr>
-        <w:t xml:space="preserve">(Boursot, </w:t>
-      </w:r>
-      <w:r>
-        <w:rPr>
-          <w:b w:val="false"/>
-          <w:bCs w:val="false"/>
+          <w:sz w:val="24"/>
+        </w:rPr>
+        <w:t>taxonomically too focused on your system, and you fail to cite work on other species that is relevant in this context</w:t>
+      </w:r>
+    </w:p>
+    <w:p>
+      <w:pPr>
+        <w:pStyle w:val="Normal"/>
+        <w:tabs>
+          <w:tab w:val="clear" w:pos="11340"/>
+          <w:tab w:val="left" w:pos="1088" w:leader="none"/>
+        </w:tabs>
+        <w:jc w:val="both"/>
+        <w:rPr>
+          <w:color w:val="CE181E"/>
+        </w:rPr>
+      </w:pPr>
+      <w:r>
+        <w:rPr>
+          <w:bCs/>
+          <w:color w:val="CE181E"/>
+        </w:rPr>
+        <w:t xml:space="preserve">COM 2 relevance of </w:t>
+      </w:r>
+      <w:r>
+        <w:rPr>
+          <w:rFonts w:ascii="Liberation Serif" w:hAnsi="Liberation Serif"/>
+          <w:b w:val="false"/>
+          <w:bCs/>
           <w:i w:val="false"/>
           <w:caps w:val="false"/>
           <w:smallCaps w:val="false"/>
-          <w:color w:val="auto"/>
+          <w:color w:val="CE181E"/>
           <w:spacing w:val="0"/>
+          <w:sz w:val="24"/>
+        </w:rPr>
+        <w:t>your work is in relation to the mouse hybrid zone,</w:t>
+      </w:r>
+    </w:p>
+    <w:p>
+      <w:pPr>
+        <w:pStyle w:val="Normal"/>
+        <w:rPr/>
+      </w:pPr>
+      <w:r>
+        <w:rPr/>
+        <w:t xml:space="preserve">Host defense mechanisms evolving in response to feedback between hosts and parasites can be categorised into two </w:t>
+      </w:r>
+      <w:r>
+        <w:rPr>
+          <w:lang w:val="en-GB"/>
+        </w:rPr>
+        <w:t>components: resistance and tolerance (Little, Shuker, Colegrave, Day, &amp; Graham, 2010). R</w:t>
+      </w:r>
+      <w:r>
+        <w:rPr>
+          <w:color w:val="000000"/>
+        </w:rPr>
+        <w:t xml:space="preserve">esistance </w:t>
+      </w:r>
+      <w:r>
+        <w:rPr/>
+        <w:t>(</w:t>
+      </w:r>
+      <w:r>
+        <w:rPr>
+          <w:color w:val="000000"/>
+        </w:rPr>
+        <w:t xml:space="preserve">the ability of a host to reduce its parasite burden) results from defense against parasite infection or proliferation early after infection </w:t>
+      </w:r>
+      <w:r>
+        <w:rPr/>
+        <w:t xml:space="preserve">(Råberg, Graham, &amp; Read, 2009). Resistance can be energetically costly and therefore limited by resource allocation as measured by a decrease of other </w:t>
+      </w:r>
+      <w:r>
+        <w:rPr>
+          <w:color w:val="000000"/>
+        </w:rPr>
+        <w:t xml:space="preserve">fitness components (e.g. delayed maturity, lower fecundity) in the absence of infection </w:t>
+      </w:r>
+      <w:r>
+        <w:rPr/>
+        <w:t>(Langand, Jourdane, Coustau, Delay, &amp; Morand, 1998; Sheldon &amp; Verhulst, 1996; Vijendravarma, Kraaijeveld, &amp; Godfray, 2009).</w:t>
+      </w:r>
+      <w:r>
+        <w:rPr>
+          <w:color w:val="000000"/>
+        </w:rPr>
+        <w:t xml:space="preserve"> Additionally</w:t>
+      </w:r>
+      <w:r>
+        <w:rPr/>
+        <w:t xml:space="preserve">, too strong </w:t>
+      </w:r>
+      <w:r>
+        <w:rPr>
+          <w:color w:val="000000"/>
+        </w:rPr>
+        <w:t>i</w:t>
+      </w:r>
+      <w:r>
+        <w:rPr/>
+        <w:t>mmune response against pathogens can lead</w:t>
+      </w:r>
+      <w:r>
+        <w:rPr>
+          <w:color w:val="000000"/>
+        </w:rPr>
+        <w:t xml:space="preserve"> to a negative impact on health or immunopathology (Graham, Allen, &amp; Read, 2005). </w:t>
+      </w:r>
+      <w:r>
+        <w:rPr>
+          <w:bCs/>
+          <w:color w:val="000000"/>
+        </w:rPr>
+        <w:t xml:space="preserve">Tolerance balances damage caused by parasites themselves and immunopathology (Medzhitov, Schneider, &amp; Soares, 2012) through control mechanisms like stress response, damage repair and cellular regeneration (Soares, Teixeira, &amp; Moita, 2017). This is why, just like resistance, tolerance can involve energetic costs (Simms &amp; Triplett, 1994). </w:t>
+      </w:r>
+      <w:r>
+        <w:rPr>
+          <w:bCs/>
+          <w:color w:val="000000"/>
+          <w:lang w:val="en-GB"/>
+        </w:rPr>
+        <w:t>In natural populations, costs of the two lines of defense against parasites predict that resistance and tolerance are negatively correlated (R</w:t>
+      </w:r>
+      <w:r>
+        <w:rPr>
+          <w:bCs/>
+          <w:color w:val="000000"/>
+        </w:rPr>
+        <w:t>åberg, 2014; Råberg, Sim, &amp; Read, 2007)</w:t>
+      </w:r>
+      <w:r>
+        <w:rPr>
+          <w:bCs/>
+          <w:color w:val="000000"/>
+          <w:lang w:val="en-GB"/>
+        </w:rPr>
+        <w:t xml:space="preserve">. They can also be found uncoupled if they are at intermediate levels </w:t>
+      </w:r>
+      <w:r>
+        <w:rPr>
+          <w:bCs/>
+          <w:color w:val="000000"/>
+        </w:rPr>
+        <w:t>(Athanasiadou, Tolossa, Debela, Tolera, &amp; Houdijk., 2015)</w:t>
+      </w:r>
+      <w:r>
+        <w:rPr>
+          <w:bCs/>
+          <w:color w:val="000000"/>
+          <w:lang w:val="en-GB"/>
+        </w:rPr>
+        <w:t>. As resistance alone is not an estimator of parasite impact on health, understanding how resistance and tolerance are coupled is necessary to conclude on health effects of parasitism.</w:t>
+      </w:r>
+    </w:p>
+    <w:p>
+      <w:pPr>
+        <w:pStyle w:val="Normal"/>
+        <w:rPr/>
+      </w:pPr>
+      <w:r>
+        <w:rPr>
+          <w:rFonts w:ascii="arial" w:hAnsi="arial"/>
           <w:kern w:val="0"/>
-          <w:sz w:val="24"/>
-          <w:szCs w:val="24"/>
+        </w:rPr>
+        <w:t>The house mouse subspecies</w:t>
+      </w:r>
+      <w:r>
+        <w:rPr>
+          <w:rFonts w:ascii="arial" w:hAnsi="arial"/>
+          <w:bCs/>
+          <w:color w:val="000000"/>
+          <w:kern w:val="0"/>
+          <w:lang w:val="en-GB"/>
+        </w:rPr>
+        <w:t xml:space="preserve"> </w:t>
+      </w:r>
+      <w:r>
+        <w:rPr>
+          <w:rFonts w:ascii="arial" w:hAnsi="arial"/>
+          <w:bCs/>
+          <w:i/>
+          <w:color w:val="000000"/>
+          <w:kern w:val="0"/>
+          <w:lang w:val="en-GB"/>
+        </w:rPr>
+        <w:t>Mus musculus </w:t>
+      </w:r>
+      <w:r>
+        <w:rPr>
+          <w:rFonts w:ascii="arial" w:hAnsi="arial"/>
+          <w:bCs/>
+          <w:i/>
+          <w:iCs/>
+          <w:color w:val="000000"/>
+          <w:kern w:val="0"/>
+          <w:lang w:val="en-GB"/>
+        </w:rPr>
+        <w:t>musculus</w:t>
+      </w:r>
+      <w:r>
+        <w:rPr>
+          <w:rFonts w:ascii="arial" w:hAnsi="arial"/>
+          <w:bCs/>
+          <w:color w:val="000000"/>
+          <w:kern w:val="0"/>
+          <w:lang w:val="en-GB"/>
+        </w:rPr>
+        <w:t xml:space="preserve"> and </w:t>
+      </w:r>
+      <w:r>
+        <w:rPr>
+          <w:rFonts w:ascii="arial" w:hAnsi="arial"/>
+          <w:bCs/>
+          <w:i/>
+          <w:color w:val="000000"/>
+          <w:kern w:val="0"/>
+          <w:lang w:val="en-GB"/>
+        </w:rPr>
+        <w:t xml:space="preserve">M. m. domesticus </w:t>
+      </w:r>
+      <w:r>
+        <w:rPr>
+          <w:rFonts w:ascii="arial" w:hAnsi="arial"/>
+          <w:bCs/>
+          <w:color w:val="000000"/>
+          <w:kern w:val="0"/>
+          <w:lang w:val="en-GB"/>
+        </w:rPr>
+        <w:t>(hereafter Mmm and Mmd, respectively)</w:t>
+      </w:r>
+      <w:r>
+        <w:rPr>
+          <w:rFonts w:ascii="arial" w:hAnsi="arial"/>
+          <w:kern w:val="0"/>
+        </w:rPr>
+        <w:t>, whose genomes diverged some 0.5 million years ago, hybridize in a secondary contact zone running thr</w:t>
+      </w:r>
+      <w:r>
+        <w:rPr>
+          <w:b w:val="false"/>
+          <w:bCs w:val="false"/>
+          <w:color w:val="auto"/>
+          <w:kern w:val="0"/>
           <w:u w:val="none"/>
         </w:rPr>
-        <w:t xml:space="preserve">Auffray, Britton‐Davidian, &amp; Bonhomme, </w:t>
+        <w:t xml:space="preserve">ough Europe </w:t>
       </w:r>
       <w:r>
         <w:rPr>
@@ -438,7 +553,7 @@
           <w:sz w:val="24"/>
           <w:u w:val="none"/>
         </w:rPr>
-        <w:t xml:space="preserve">1993; Duvaux, </w:t>
+        <w:t xml:space="preserve">(Boursot, </w:t>
       </w:r>
       <w:r>
         <w:rPr>
@@ -454,7 +569,7 @@
           <w:szCs w:val="24"/>
           <w:u w:val="none"/>
         </w:rPr>
-        <w:t>Belkhir, Boulesteix, &amp; Boursot,</w:t>
+        <w:t xml:space="preserve">Auffray, Britton‐Davidian, &amp; Bonhomme, </w:t>
       </w:r>
       <w:r>
         <w:rPr>
@@ -469,6 +584,37 @@
           <w:sz w:val="24"/>
           <w:u w:val="none"/>
         </w:rPr>
+        <w:t xml:space="preserve">1993; Duvaux, </w:t>
+      </w:r>
+      <w:r>
+        <w:rPr>
+          <w:b w:val="false"/>
+          <w:bCs w:val="false"/>
+          <w:i w:val="false"/>
+          <w:caps w:val="false"/>
+          <w:smallCaps w:val="false"/>
+          <w:color w:val="auto"/>
+          <w:spacing w:val="0"/>
+          <w:kern w:val="0"/>
+          <w:sz w:val="24"/>
+          <w:szCs w:val="24"/>
+          <w:u w:val="none"/>
+        </w:rPr>
+        <w:t>Belkhir, Boulesteix, &amp; Boursot,</w:t>
+      </w:r>
+      <w:r>
+        <w:rPr>
+          <w:b w:val="false"/>
+          <w:bCs w:val="false"/>
+          <w:i w:val="false"/>
+          <w:caps w:val="false"/>
+          <w:smallCaps w:val="false"/>
+          <w:color w:val="auto"/>
+          <w:spacing w:val="0"/>
+          <w:kern w:val="0"/>
+          <w:sz w:val="24"/>
+          <w:u w:val="none"/>
+        </w:rPr>
         <w:t xml:space="preserve">2011). </w:t>
       </w:r>
       <w:r>
@@ -803,21 +949,6 @@
           <w:lang w:val="en-GB"/>
         </w:rPr>
         <w:t>esistance and tolerance might differ. We assessed this experimentally in controlled infections of Mmm and Mmd. We employed four wild-derived inbred strains representing the two mouse subspecies and assessed the symptoms both at the level of host subspecies and inbred strains.</w:t>
-      </w:r>
-    </w:p>
-    <w:p>
-      <w:pPr>
-        <w:pStyle w:val="Normal"/>
-        <w:rPr>
-          <w:color w:val="000000"/>
-          <w:lang w:val="en-GB"/>
-        </w:rPr>
-      </w:pPr>
-      <w:r>
-        <w:rPr>
-          <w:color w:val="000000"/>
-          <w:lang w:val="en-GB"/>
-        </w:rPr>
       </w:r>
     </w:p>
     <w:p>
@@ -1348,7 +1479,7 @@
           <w:color w:val="000000"/>
           <w:lang w:val="en-GB"/>
         </w:rPr>
-        <w:t>oocysts in the feces of 9 mice belonging to the last experimental batch at the day of infection, likely due to cross-contamination between batches. Moreover, before arrival to the infection facility, nematode eggs were observed in flotated feces of mice belonging to all genotypes. Nematode infection is common in breeding facilities (Baker, 1998). Despite treatment of the first infection batch of mice (22 mice) with anthelminthics (Profender®, Bayer AG, Levekusen, Germany) following the protocole of Mehlhorn et al. (2005), nematodes were still detected with PCR (following the protocole of Floyd, Rogers, Lambshead, &amp; Smith, 2005) in randomly sampled fecal samples a week later. We therefore decided not to treat mice of the following infection batches. For following statistical tests, we considered the full dataset and a conservative dataset in which cross-contaminated animals and animals treated by anthelminthic are removed (see below).</w:t>
+        <w:t>oocysts in the feces of 9 mice belonging to the last experimental batch at the day of infection, likely due to cross-contamination between batches. Moreover, before arrival to the infection facility, nematode eggs were observed in flotated feces of mice belonging to all genotypes. Nematode infection is common in breeding facilities (Baker, 1998). Despite treatment of the first infection batch of mice (22 mice) with anthelminthics (Profender®, Bayer AG, Levekusen, Germany) following the protocole of Mehlhorn et al. (2005), nematodes were still detected with PCR (following the protocole of Floyd, Rogers, Lambshead, &amp; Smith, 2005) in randomly sampled fecal samples a week later. We therefore decided not to treat mice of the following infection batches. For following statistical tests, we considered the full data set and a conservative data set in which cross-contaminated animals and animals treated by anthelminthic are removed (see below).</w:t>
       </w:r>
     </w:p>
     <w:p>
@@ -1365,6 +1496,10 @@
     <w:p>
       <w:pPr>
         <w:pStyle w:val="Heading3"/>
+        <w:numPr>
+          <w:ilvl w:val="2"/>
+          <w:numId w:val="2"/>
+        </w:numPr>
         <w:rPr/>
       </w:pPr>
       <w:r>
@@ -1439,7 +1574,9 @@
         </w:rPr>
       </w:pPr>
       <w:r>
-        <w:rPr/>
+        <w:rPr>
+          <w:color w:val="000000"/>
+        </w:rPr>
       </w:r>
     </w:p>
     <w:p>
@@ -1478,13 +1615,7 @@
         <w:rPr>
           <w:color w:val="000000"/>
         </w:rPr>
-        <w:t>w</w:t>
-      </w:r>
-      <w:r>
-        <w:rPr>
-          <w:color w:val="000000"/>
-        </w:rPr>
-        <w:t>as found to be</w:t>
+        <w:t>was found to be</w:t>
       </w:r>
       <w:commentRangeEnd w:id="1"/>
       <w:r>
@@ -1544,25 +1675,7 @@
         <w:rPr>
           <w:color w:val="000000"/>
         </w:rPr>
-        <w:t xml:space="preserve">and by comparing goodness-of-fits plots (density, CDF, Q-Q, P-P plots) between usual distributions (R packages MASS (Venables &amp; Ripley, 2002) and fitdistrplus (Delignette-Muller &amp; Dutang, 2015)). </w:t>
-      </w:r>
-      <w:r>
-        <w:rPr>
-          <w:color w:val="000000"/>
-        </w:rPr>
-        <w:t>W</w:t>
-      </w:r>
-      <w:r>
-        <w:rPr>
-          <w:color w:val="000000"/>
-        </w:rPr>
-        <w:t xml:space="preserve">e </w:t>
-      </w:r>
-      <w:r>
-        <w:rPr>
-          <w:color w:val="000000"/>
-        </w:rPr>
-        <w:t xml:space="preserve">modelled the maxiOPG using </w:t>
+        <w:t xml:space="preserve">and by comparing goodness-of-fits plots (density, CDF, Q-Q, P-P plots) between usual distributions (R packages MASS (Venables &amp; Ripley, 2002) and fitdistrplus (Delignette-Muller &amp; Dutang, 2015)). We modelled the maxiOPG using </w:t>
       </w:r>
       <w:commentRangeStart w:id="2"/>
       <w:r>
@@ -1584,13 +1697,7 @@
         <w:rPr>
           <w:color w:val="000000"/>
         </w:rPr>
-        <w:t xml:space="preserve"> as a response of </w:t>
-      </w:r>
-      <w:r>
-        <w:rPr>
-          <w:color w:val="000000"/>
-        </w:rPr>
-        <w:t xml:space="preserve">mouse strain (N=4), parasite isolate (N=3) and their interaction. To test the significance of the marginal contribution to each parameter to the full model, each parameter was removed from the full model, and the difference between full model and sub-model was assessed using likelihood ratio tests (G). </w:t>
+        <w:t xml:space="preserve"> as a response of mouse strain (N=4), parasite isolate (N=3) and their interaction. To test the significance of the marginal contribution to each parameter to the full model, each parameter was removed from the full model, and the difference between full model and sub-model was assessed using likelihood ratio tests (G). </w:t>
       </w:r>
     </w:p>
     <w:p>
@@ -1608,6 +1715,10 @@
     <w:p>
       <w:pPr>
         <w:pStyle w:val="Heading3"/>
+        <w:numPr>
+          <w:ilvl w:val="2"/>
+          <w:numId w:val="2"/>
+        </w:numPr>
         <w:rPr/>
       </w:pPr>
       <w:r>
@@ -1685,52 +1796,20 @@
         <w:rPr>
           <w:color w:val="000000"/>
         </w:rPr>
-        <w:t>he a</w:t>
-      </w:r>
-      <w:r>
-        <w:rPr>
-          <w:color w:val="000000"/>
-        </w:rPr>
-        <w:t>ppropriate distribution for maximum weight loss relative to day 0</w:t>
+        <w:t>he appropriate distribution for maximum weight loss relative to day 0</w:t>
       </w:r>
       <w:r>
         <w:rPr>
           <w:rFonts w:eastAsia="Century Schoolbook" w:cs="Century Schoolbook"/>
           <w:color w:val="000000"/>
         </w:rPr>
-        <w:t xml:space="preserve"> (distribution: </w:t>
-      </w:r>
-      <w:r>
-        <w:rPr>
-          <w:rFonts w:eastAsia="Century Schoolbook" w:cs="Century Schoolbook"/>
-          <w:color w:val="000000"/>
-        </w:rPr>
-        <w:t>Weibull</w:t>
-      </w:r>
-      <w:r>
-        <w:rPr>
-          <w:rFonts w:eastAsia="Century Schoolbook" w:cs="Century Schoolbook"/>
-          <w:color w:val="000000"/>
-        </w:rPr>
-        <w:t xml:space="preserve">) </w:t>
-      </w:r>
-      <w:r>
-        <w:rPr>
-          <w:color w:val="000000"/>
-        </w:rPr>
-        <w:t>w</w:t>
-      </w:r>
-      <w:r>
-        <w:rPr>
-          <w:color w:val="000000"/>
-        </w:rPr>
-        <w:t>as</w:t>
-      </w:r>
-      <w:r>
-        <w:rPr>
-          <w:color w:val="000000"/>
-        </w:rPr>
-        <w:t xml:space="preserve"> selected based on log likelihood and AIC criteria</w:t>
+        <w:t xml:space="preserve"> (distribution: Weibull) </w:t>
+      </w:r>
+      <w:r>
+        <w:rPr>
+          <w:color w:val="000000"/>
+        </w:rPr>
+        <w:t>was selected based on log likelihood and AIC criteria</w:t>
       </w:r>
       <w:r>
         <w:rPr>
@@ -1743,25 +1822,7 @@
         <w:rPr>
           <w:color w:val="000000"/>
         </w:rPr>
-        <w:t xml:space="preserve">and by comparing goodness-of-fits plots (density, CDF, Q-Q, P-P plots) between usual distributions (R packages MASS (Venables &amp; Ripley, 2002) and fitdistrplus (Delignette-Muller &amp; Dutang, 2015)). For modelling we added 0.01 to the raw value as the Weibull distribution regression requires positive values. </w:t>
-      </w:r>
-      <w:r>
-        <w:rPr>
-          <w:color w:val="000000"/>
-        </w:rPr>
-        <w:t>W</w:t>
-      </w:r>
-      <w:r>
-        <w:rPr>
-          <w:color w:val="000000"/>
-        </w:rPr>
-        <w:t xml:space="preserve">e </w:t>
-      </w:r>
-      <w:r>
-        <w:rPr>
-          <w:color w:val="000000"/>
-        </w:rPr>
-        <w:t xml:space="preserve">modelled the maxiOPG </w:t>
+        <w:t xml:space="preserve">and by comparing goodness-of-fits plots (density, CDF, Q-Q, P-P plots) between usual distributions (R packages MASS (Venables &amp; Ripley, 2002) and fitdistrplus (Delignette-Muller &amp; Dutang, 2015)). For modelling we added 0.01 to the raw value as the Weibull distribution regression requires positive values. We modelled the maxiOPG </w:t>
       </w:r>
       <w:commentRangeStart w:id="4"/>
       <w:r>
@@ -1783,18 +1844,16 @@
         <w:rPr>
           <w:color w:val="000000"/>
         </w:rPr>
-        <w:t xml:space="preserve">as a response of </w:t>
-      </w:r>
-      <w:r>
-        <w:rPr>
-          <w:color w:val="000000"/>
-        </w:rPr>
-        <w:t>mouse strain (N=4), parasite isolate (N=3) and their interaction. To test the significance of the marginal contribution to each parameter to the full model, each parameter was removed from the full model, and the difference between full model and sub-model was assessed using likelihood ratio tests (G). Post-hoc multiple comparison tests (Tukey Multiple Comparisons of Means) were performed to test the significant difference of each host-parasite combination against all others.</w:t>
+        <w:t>as a response of mouse strain (N=4), parasite isolate (N=3) and their interaction. To test the significance of the marginal contribution to each parameter to the full model, each parameter was removed from the full model, and the difference between full model and sub-model was assessed using likelihood ratio tests (G). Post-hoc multiple comparison tests (Tukey Multiple Comparisons of Means) were performed to test the significant difference of each host-parasite combination against all others.</w:t>
       </w:r>
     </w:p>
     <w:p>
       <w:pPr>
         <w:pStyle w:val="Heading3"/>
+        <w:numPr>
+          <w:ilvl w:val="2"/>
+          <w:numId w:val="2"/>
+        </w:numPr>
         <w:rPr/>
       </w:pPr>
       <w:r>
@@ -1813,115 +1872,376 @@
         <w:rPr>
           <w:color w:val="000000"/>
         </w:rPr>
-        <w:t xml:space="preserve">Tolerance is usually defined as the slope of the regression of host fitness, approximated by health condition, on infection intensity (Råberg, 2014). </w:t>
-      </w:r>
-      <w:r>
-        <w:rPr>
-          <w:rFonts w:eastAsia="Century Schoolbook" w:cs="Century Schoolbook"/>
+        <w:t>Toleranc</w:t>
+      </w:r>
+      <w:r>
+        <w:rPr>
+          <w:rFonts w:ascii="Arial" w:hAnsi="Arial"/>
+          <w:color w:val="000000"/>
+          <w:sz w:val="24"/>
+          <w:szCs w:val="24"/>
+        </w:rPr>
+        <w:t xml:space="preserve">e is usually defined as the slope of the regression of host fitness, approximated by health condition, on infection intensity (Råberg, 2014). </w:t>
+      </w:r>
+      <w:r>
+        <w:rPr>
+          <w:rFonts w:eastAsia="Century Schoolbook" w:cs="Century Schoolbook" w:ascii="Arial" w:hAnsi="Arial"/>
           <w:i w:val="false"/>
           <w:iCs w:val="false"/>
           <w:color w:val="000000"/>
+          <w:sz w:val="24"/>
+          <w:szCs w:val="24"/>
           <w:highlight w:val="yellow"/>
         </w:rPr>
-        <w:t>Comme</w:t>
-      </w:r>
-      <w:r>
-        <w:rPr>
-          <w:rFonts w:eastAsia="Century Schoolbook" w:cs="Century Schoolbook"/>
+        <w:t>Comments reviewers</w:t>
+      </w:r>
+    </w:p>
+    <w:p>
+      <w:pPr>
+        <w:pStyle w:val="Normal"/>
+        <w:rPr>
+          <w:rFonts w:ascii="Arial" w:hAnsi="Arial"/>
+          <w:sz w:val="24"/>
+          <w:szCs w:val="24"/>
+        </w:rPr>
+      </w:pPr>
+      <w:r>
+        <w:rPr>
+          <w:rFonts w:eastAsia="Century Schoolbook" w:cs="Century Schoolbook" w:ascii="Arial" w:hAnsi="Arial"/>
           <w:i w:val="false"/>
           <w:iCs w:val="false"/>
           <w:color w:val="000000"/>
-          <w:highlight w:val="yellow"/>
-        </w:rPr>
-        <w:t>nts</w:t>
-      </w:r>
-      <w:r>
-        <w:rPr>
-          <w:rFonts w:eastAsia="Century Schoolbook" w:cs="Century Schoolbook"/>
+          <w:sz w:val="24"/>
+          <w:szCs w:val="24"/>
+        </w:rPr>
+        <w:t xml:space="preserve">Tolerance was assessed as a reaction norm for each </w:t>
+      </w:r>
+      <w:r>
+        <w:rPr>
+          <w:rFonts w:eastAsia="Century Schoolbook" w:cs="Century Schoolbook" w:ascii="Arial" w:hAnsi="Arial"/>
           <w:i w:val="false"/>
           <w:iCs w:val="false"/>
           <w:color w:val="000000"/>
-          <w:highlight w:val="yellow"/>
-        </w:rPr>
-        <w:t xml:space="preserve"> reviewers</w:t>
-      </w:r>
-    </w:p>
-    <w:p>
-      <w:pPr>
-        <w:pStyle w:val="Normal"/>
-        <w:rPr>
-          <w:rFonts w:ascii="Century Schoolbook" w:hAnsi="Century Schoolbook" w:eastAsia="Century Schoolbook" w:cs="Century Schoolbook"/>
-          <w:i/>
-          <w:i/>
-          <w:color w:val="000000"/>
-          <w:sz w:val="20"/>
-          <w:szCs w:val="20"/>
-        </w:rPr>
-      </w:pPr>
-      <w:r>
-        <w:rPr>
-          <w:rFonts w:eastAsia="Century Schoolbook" w:cs="Century Schoolbook" w:ascii="Century Schoolbook" w:hAnsi="Century Schoolbook"/>
+          <w:sz w:val="24"/>
+          <w:szCs w:val="24"/>
+        </w:rPr>
+        <w:t xml:space="preserve">group (12 combinations of </w:t>
+      </w:r>
+      <w:r>
+        <w:rPr>
+          <w:rFonts w:eastAsia="Century Schoolbook" w:cs="Century Schoolbook" w:ascii="Arial" w:hAnsi="Arial"/>
           <w:i w:val="false"/>
           <w:iCs w:val="false"/>
           <w:color w:val="000000"/>
-          <w:sz w:val="20"/>
-          <w:szCs w:val="20"/>
-        </w:rPr>
-        <w:t xml:space="preserve">Tolerance was assessed as a reaction norm for each mouse strain infected by each </w:t>
-      </w:r>
-      <w:r>
-        <w:rPr>
-          <w:rFonts w:eastAsia="Century Schoolbook" w:cs="Century Schoolbook" w:ascii="Century Schoolbook" w:hAnsi="Century Schoolbook"/>
-          <w:i/>
-          <w:color w:val="000000"/>
-          <w:sz w:val="20"/>
-          <w:szCs w:val="20"/>
+          <w:sz w:val="24"/>
+          <w:szCs w:val="24"/>
+        </w:rPr>
+        <w:t xml:space="preserve">mouse strain - </w:t>
+      </w:r>
+      <w:r>
+        <w:rPr>
+          <w:rFonts w:eastAsia="Century Schoolbook" w:cs="Century Schoolbook" w:ascii="Arial" w:hAnsi="Arial"/>
+          <w:i/>
+          <w:color w:val="000000"/>
+          <w:sz w:val="24"/>
+          <w:szCs w:val="24"/>
         </w:rPr>
         <w:t>Eimeria</w:t>
       </w:r>
       <w:r>
         <w:rPr>
-          <w:rFonts w:eastAsia="Century Schoolbook" w:cs="Century Schoolbook" w:ascii="Century Schoolbook" w:hAnsi="Century Schoolbook"/>
+          <w:rFonts w:eastAsia="Century Schoolbook" w:cs="Century Schoolbook" w:ascii="Arial" w:hAnsi="Arial"/>
           <w:i w:val="false"/>
           <w:iCs w:val="false"/>
           <w:color w:val="000000"/>
-          <w:sz w:val="20"/>
-          <w:szCs w:val="20"/>
-        </w:rPr>
-        <w:t>.</w:t>
-      </w:r>
-      <w:r>
-        <w:rPr>
-          <w:rFonts w:eastAsia="Century Schoolbook" w:cs="Century Schoolbook" w:ascii="Century Schoolbook" w:hAnsi="Century Schoolbook"/>
-          <w:i/>
-          <w:color w:val="000000"/>
-          <w:sz w:val="20"/>
-          <w:szCs w:val="20"/>
-        </w:rPr>
-        <w:t xml:space="preserve">  </w:t>
+          <w:sz w:val="24"/>
+          <w:szCs w:val="24"/>
+        </w:rPr>
+        <w:t xml:space="preserve"> </w:t>
+      </w:r>
+      <w:r>
+        <w:rPr>
+          <w:rFonts w:eastAsia="Century Schoolbook" w:cs="Century Schoolbook" w:ascii="Arial" w:hAnsi="Arial"/>
+          <w:i w:val="false"/>
+          <w:iCs w:val="false"/>
+          <w:color w:val="000000"/>
+          <w:sz w:val="24"/>
+          <w:szCs w:val="24"/>
+        </w:rPr>
+        <w:t xml:space="preserve">isolate). </w:t>
+      </w:r>
+      <w:r>
+        <w:rPr>
+          <w:rFonts w:eastAsia="Century Schoolbook" w:cs="Century Schoolbook" w:ascii="Arial" w:hAnsi="Arial"/>
+          <w:i w:val="false"/>
+          <w:iCs w:val="false"/>
+          <w:color w:val="000000"/>
+          <w:sz w:val="24"/>
+          <w:szCs w:val="24"/>
+        </w:rPr>
+        <w:t xml:space="preserve">We </w:t>
+      </w:r>
+      <w:r>
+        <w:rPr>
+          <w:rFonts w:eastAsia="Century Schoolbook" w:cs="Century Schoolbook" w:ascii="Arial" w:hAnsi="Arial"/>
+          <w:i w:val="false"/>
+          <w:iCs w:val="false"/>
+          <w:color w:val="000000"/>
+          <w:sz w:val="24"/>
+          <w:szCs w:val="24"/>
+        </w:rPr>
+        <w:t xml:space="preserve">performed a linear regression </w:t>
+      </w:r>
+      <w:r>
+        <w:rPr>
+          <w:rFonts w:eastAsia="Century Schoolbook" w:cs="Century Schoolbook" w:ascii="Arial" w:hAnsi="Arial"/>
+          <w:i w:val="false"/>
+          <w:iCs w:val="false"/>
+          <w:color w:val="000000"/>
+          <w:sz w:val="24"/>
+          <w:szCs w:val="24"/>
+        </w:rPr>
+        <w:t xml:space="preserve">with </w:t>
+      </w:r>
+      <w:commentRangeStart w:id="5"/>
+      <w:r>
+        <w:rPr>
+          <w:rFonts w:eastAsia="Century Schoolbook" w:cs="Century Schoolbook" w:ascii="Arial" w:hAnsi="Arial"/>
+          <w:i w:val="false"/>
+          <w:iCs w:val="false"/>
+          <w:color w:val="000000"/>
+          <w:sz w:val="24"/>
+          <w:szCs w:val="24"/>
+        </w:rPr>
+        <w:t>null intercept</w:t>
+      </w:r>
+      <w:r>
+        <w:rPr>
+          <w:rFonts w:eastAsia="Century Schoolbook" w:cs="Century Schoolbook" w:ascii="Arial" w:hAnsi="Arial"/>
+          <w:i w:val="false"/>
+          <w:iCs w:val="false"/>
+          <w:color w:val="000000"/>
+          <w:sz w:val="24"/>
+          <w:szCs w:val="24"/>
+        </w:rPr>
+      </w:r>
+      <w:commentRangeEnd w:id="5"/>
+      <w:r>
+        <w:commentReference w:id="5"/>
+      </w:r>
+      <w:r>
+        <w:rPr>
+          <w:rFonts w:eastAsia="Century Schoolbook" w:cs="Century Schoolbook" w:ascii="Arial" w:hAnsi="Arial"/>
+          <w:i w:val="false"/>
+          <w:iCs w:val="false"/>
+          <w:color w:val="000000"/>
+          <w:sz w:val="24"/>
+          <w:szCs w:val="24"/>
+        </w:rPr>
+        <w:t xml:space="preserve">, modelling </w:t>
+      </w:r>
+      <w:r>
+        <w:rPr>
+          <w:rFonts w:eastAsia="Century Schoolbook" w:cs="Century Schoolbook" w:ascii="Arial" w:hAnsi="Arial"/>
+          <w:i w:val="false"/>
+          <w:iCs w:val="false"/>
+          <w:color w:val="000000"/>
+          <w:sz w:val="24"/>
+          <w:szCs w:val="24"/>
+        </w:rPr>
+        <w:t>relative weight loss</w:t>
+      </w:r>
+      <w:r>
+        <w:rPr>
+          <w:rFonts w:eastAsia="Century Schoolbook" w:cs="Century Schoolbook" w:ascii="Arial" w:hAnsi="Arial"/>
+          <w:i w:val="false"/>
+          <w:iCs w:val="false"/>
+          <w:color w:val="000000"/>
+          <w:sz w:val="24"/>
+          <w:szCs w:val="24"/>
+        </w:rPr>
+        <w:t xml:space="preserve"> as a response of </w:t>
+      </w:r>
+      <w:r>
+        <w:rPr>
+          <w:rFonts w:eastAsia="Century Schoolbook" w:cs="Century Schoolbook" w:ascii="Arial" w:hAnsi="Arial"/>
+          <w:i w:val="false"/>
+          <w:iCs w:val="false"/>
+          <w:color w:val="000000"/>
+          <w:sz w:val="24"/>
+          <w:szCs w:val="24"/>
+        </w:rPr>
+        <w:t>maximum oocysts per gram</w:t>
+      </w:r>
+      <w:r>
+        <w:rPr>
+          <w:rFonts w:eastAsia="Century Schoolbook" w:cs="Century Schoolbook" w:ascii="Arial" w:hAnsi="Arial"/>
+          <w:i w:val="false"/>
+          <w:iCs w:val="false"/>
+          <w:color w:val="000000"/>
+          <w:sz w:val="24"/>
+          <w:szCs w:val="24"/>
+        </w:rPr>
+        <w:t xml:space="preserve"> interacting with </w:t>
+      </w:r>
+      <w:r>
+        <w:rPr>
+          <w:rFonts w:eastAsia="Century Schoolbook" w:cs="Century Schoolbook" w:ascii="Arial" w:hAnsi="Arial"/>
+          <w:i w:val="false"/>
+          <w:iCs w:val="false"/>
+          <w:color w:val="000000"/>
+          <w:sz w:val="24"/>
+          <w:szCs w:val="24"/>
+        </w:rPr>
+        <w:t xml:space="preserve">mouse strain (N=4), parasite isolate (N=3) and their interaction. To test the significance of the marginal contribution to each parameter, each parameter was removed from the full model, and the difference between full model and sub-model was assessed using likelihood ratio tests (G). </w:t>
+      </w:r>
+      <w:r>
+        <w:rPr>
+          <w:rFonts w:ascii="Arial" w:hAnsi="Arial"/>
+          <w:color w:val="000000"/>
+          <w:sz w:val="24"/>
+          <w:szCs w:val="24"/>
+        </w:rPr>
+        <w:t xml:space="preserve">The slope for each </w:t>
+      </w:r>
+      <w:r>
+        <w:rPr>
+          <w:rFonts w:ascii="Arial" w:hAnsi="Arial"/>
+          <w:color w:val="000000"/>
+          <w:sz w:val="24"/>
+          <w:szCs w:val="24"/>
+        </w:rPr>
+        <w:t>of the 12</w:t>
+      </w:r>
+      <w:r>
+        <w:rPr>
+          <w:rFonts w:ascii="Arial" w:hAnsi="Arial"/>
+          <w:color w:val="000000"/>
+          <w:sz w:val="24"/>
+          <w:szCs w:val="24"/>
+        </w:rPr>
+        <w:t xml:space="preserve"> group</w:t>
+      </w:r>
+      <w:r>
+        <w:rPr>
+          <w:rFonts w:ascii="Arial" w:hAnsi="Arial"/>
+          <w:color w:val="000000"/>
+          <w:sz w:val="24"/>
+          <w:szCs w:val="24"/>
+        </w:rPr>
+        <w:t>s</w:t>
+      </w:r>
+      <w:r>
+        <w:rPr>
+          <w:rFonts w:eastAsia="Century Schoolbook" w:cs="Century Schoolbook" w:ascii="Arial" w:hAnsi="Arial"/>
+          <w:i/>
+          <w:color w:val="000000"/>
+          <w:sz w:val="24"/>
+          <w:szCs w:val="24"/>
+        </w:rPr>
+        <w:t xml:space="preserve"> </w:t>
+      </w:r>
+      <w:r>
+        <w:rPr>
+          <w:rFonts w:ascii="Arial" w:hAnsi="Arial"/>
+          <w:color w:val="000000"/>
+          <w:sz w:val="24"/>
+          <w:szCs w:val="24"/>
+        </w:rPr>
+        <w:t xml:space="preserve">was </w:t>
+      </w:r>
+      <w:r>
+        <w:rPr>
+          <w:rFonts w:ascii="Arial" w:hAnsi="Arial"/>
+          <w:color w:val="000000"/>
+          <w:sz w:val="24"/>
+          <w:szCs w:val="24"/>
+        </w:rPr>
+        <w:t xml:space="preserve">then extracted from the full model as a proxy of tolerance for the group. </w:t>
+      </w:r>
+      <w:r>
+        <w:rPr>
+          <w:rFonts w:ascii="Arial" w:hAnsi="Arial"/>
+          <w:color w:val="000000"/>
+          <w:sz w:val="24"/>
+          <w:szCs w:val="24"/>
+        </w:rPr>
+        <w:t>Within each group, w</w:t>
+      </w:r>
+      <w:r>
+        <w:rPr>
+          <w:rFonts w:ascii="Arial" w:hAnsi="Arial"/>
+          <w:color w:val="000000"/>
+          <w:sz w:val="24"/>
+          <w:szCs w:val="24"/>
+        </w:rPr>
+        <w:t xml:space="preserve">e tested the </w:t>
+      </w:r>
+      <w:r>
+        <w:rPr>
+          <w:rFonts w:ascii="Arial" w:hAnsi="Arial"/>
+          <w:color w:val="000000"/>
+          <w:sz w:val="24"/>
+          <w:szCs w:val="24"/>
+        </w:rPr>
+        <w:t xml:space="preserve">correlation between weight loss and </w:t>
+      </w:r>
+      <w:r>
+        <w:rPr>
+          <w:rFonts w:eastAsia="Century Schoolbook" w:cs="Century Schoolbook" w:ascii="Arial" w:hAnsi="Arial"/>
+          <w:i w:val="false"/>
+          <w:iCs w:val="false"/>
+          <w:color w:val="000000"/>
+          <w:sz w:val="24"/>
+          <w:szCs w:val="24"/>
+        </w:rPr>
+        <w:t>maximum oocysts per gram</w:t>
+      </w:r>
+      <w:r>
+        <w:rPr>
+          <w:rFonts w:ascii="Arial" w:hAnsi="Arial"/>
+          <w:color w:val="000000"/>
+          <w:sz w:val="24"/>
+          <w:szCs w:val="24"/>
+        </w:rPr>
+        <w:t xml:space="preserve"> using the non parametric</w:t>
+      </w:r>
+      <w:r>
+        <w:rPr>
+          <w:rFonts w:ascii="Arial" w:hAnsi="Arial"/>
+          <w:color w:val="000000"/>
+          <w:sz w:val="24"/>
+          <w:szCs w:val="24"/>
+        </w:rPr>
+        <w:t xml:space="preserve"> Spearman correlation, </w:t>
+      </w:r>
+      <w:r>
+        <w:rPr>
+          <w:rFonts w:ascii="Arial" w:hAnsi="Arial"/>
+          <w:color w:val="000000"/>
+          <w:sz w:val="24"/>
+          <w:szCs w:val="24"/>
+        </w:rPr>
+        <w:t>after addition of one (0,0) point mimicking the null intercept.</w:t>
       </w:r>
     </w:p>
     <w:p>
       <w:pPr>
         <w:pStyle w:val="Normal"/>
         <w:rPr>
-          <w:rFonts w:ascii="Century Schoolbook" w:hAnsi="Century Schoolbook" w:eastAsia="Century Schoolbook" w:cs="Century Schoolbook"/>
-          <w:i/>
-          <w:i/>
-          <w:color w:val="000000"/>
-          <w:sz w:val="20"/>
-          <w:szCs w:val="20"/>
-        </w:rPr>
-      </w:pPr>
-      <w:r>
-        <w:rPr>
-          <w:rFonts w:eastAsia="Century Schoolbook" w:cs="Century Schoolbook" w:ascii="Century Schoolbook" w:hAnsi="Century Schoolbook"/>
-          <w:i/>
-          <w:color w:val="000000"/>
-          <w:sz w:val="20"/>
-          <w:szCs w:val="20"/>
-        </w:rPr>
-        <w:t>modfull &lt;- lm(relWL ~ 0 + max.OPG : (infection_isolate * Mouse_genotype), data = dataset)</w:t>
+          <w:rFonts w:ascii="Arial" w:hAnsi="Arial"/>
+          <w:color w:val="000000"/>
+          <w:sz w:val="24"/>
+          <w:szCs w:val="24"/>
+        </w:rPr>
+      </w:pPr>
+      <w:r>
+        <w:rPr>
+          <w:rFonts w:ascii="Arial" w:hAnsi="Arial"/>
+          <w:color w:val="000000"/>
+          <w:sz w:val="24"/>
+          <w:szCs w:val="24"/>
+        </w:rPr>
       </w:r>
     </w:p>
     <w:p>
@@ -1929,71 +2249,52 @@
         <w:pStyle w:val="Normal"/>
         <w:rPr/>
       </w:pPr>
-      <w:r>
-        <w:rPr>
-          <w:color w:val="000000"/>
-        </w:rPr>
-        <w:t>The slope for each group was assessed with Spearman correlation with intercept null + s stats + p value.</w:t>
+      <w:commentRangeStart w:id="6"/>
+      <w:r>
+        <w:rPr>
+          <w:color w:val="000000"/>
+        </w:rPr>
+        <w:t>Parler de local adaptation? Ou dans la discu?</w:t>
+      </w:r>
+      <w:commentRangeEnd w:id="6"/>
+      <w:r>
+        <w:commentReference w:id="6"/>
+      </w:r>
+      <w:r>
+        <w:rPr>
+          <w:color w:val="000000"/>
+        </w:rPr>
+      </w:r>
+    </w:p>
+    <w:p>
+      <w:pPr>
+        <w:pStyle w:val="Heading3"/>
+        <w:numPr>
+          <w:ilvl w:val="2"/>
+          <w:numId w:val="2"/>
+        </w:numPr>
+        <w:rPr/>
+      </w:pPr>
+      <w:commentRangeStart w:id="7"/>
+      <w:r>
+        <w:rPr>
+          <w:color w:val="000000"/>
+        </w:rPr>
+        <w:t>General sanity check etc.</w:t>
+      </w:r>
+      <w:commentRangeEnd w:id="7"/>
+      <w:r>
+        <w:commentReference w:id="7"/>
+      </w:r>
+      <w:r>
+        <w:rPr>
+          <w:color w:val="000000"/>
+        </w:rPr>
       </w:r>
     </w:p>
     <w:p>
       <w:pPr>
         <w:pStyle w:val="Normal"/>
-        <w:rPr>
-          <w:color w:val="000000"/>
-        </w:rPr>
-      </w:pPr>
-      <w:r>
-        <w:rPr/>
-      </w:r>
-    </w:p>
-    <w:p>
-      <w:pPr>
-        <w:pStyle w:val="Normal"/>
-        <w:rPr/>
-      </w:pPr>
-      <w:commentRangeStart w:id="5"/>
-      <w:r>
-        <w:rPr>
-          <w:color w:val="000000"/>
-        </w:rPr>
-        <w:t>Parler de local adaptation? Ou dans la discu?</w:t>
-      </w:r>
-      <w:commentRangeEnd w:id="5"/>
-      <w:r>
-        <w:commentReference w:id="5"/>
-      </w:r>
-      <w:r>
-        <w:rPr>
-          <w:color w:val="000000"/>
-        </w:rPr>
-      </w:r>
-    </w:p>
-    <w:p>
-      <w:pPr>
-        <w:pStyle w:val="Heading3"/>
-        <w:rPr/>
-      </w:pPr>
-      <w:commentRangeStart w:id="6"/>
-      <w:r>
-        <w:rPr>
-          <w:color w:val="000000"/>
-        </w:rPr>
-        <w:t>General sanity check etc.</w:t>
-      </w:r>
-      <w:commentRangeEnd w:id="6"/>
-      <w:r>
-        <w:commentReference w:id="6"/>
-      </w:r>
-      <w:r>
-        <w:rPr>
-          <w:color w:val="000000"/>
-        </w:rPr>
-      </w:r>
-    </w:p>
-    <w:p>
-      <w:pPr>
-        <w:pStyle w:val="Normal"/>
         <w:rPr/>
       </w:pPr>
       <w:r>
@@ -2017,7 +2318,7 @@
           <w:color w:val="000000"/>
           <w:lang w:val="en-GB"/>
         </w:rPr>
-        <w:t xml:space="preserve">and anthelminthic treatment on our results on a conservative dataset excluding the 22 mice treated by anthelminthics and the 9 mice showing contaminant infections. </w:t>
+        <w:t xml:space="preserve">and anthelminthic treatment on our results on a conservative data set excluding the 22 mice treated by anthelminthics and the 9 mice showing contaminant infections. </w:t>
       </w:r>
     </w:p>
     <w:p>
@@ -2073,6 +2374,10 @@
       <w:bookmarkEnd w:id="6"/>
       <w:r>
         <w:rPr/>
+        <w:t xml:space="preserve">1. </w:t>
+      </w:r>
+      <w:r>
+        <w:rPr/>
         <w:t>General parasitology</w:t>
       </w:r>
     </w:p>
@@ -2192,18 +2497,553 @@
       <w:pPr>
         <w:pStyle w:val="Heading2"/>
         <w:jc w:val="both"/>
+        <w:rPr/>
+      </w:pPr>
+      <w:r>
         <w:rPr>
           <w:b/>
-          <w:b/>
-          <w:bCs/>
-          <w:i w:val="false"/>
+          <w:bCs/>
           <w:i w:val="false"/>
           <w:iCs w:val="false"/>
+          <w:color w:val="auto"/>
           <w:sz w:val="28"/>
           <w:szCs w:val="28"/>
-          <w:highlight w:val="blue"/>
-        </w:rPr>
-      </w:pPr>
+        </w:rPr>
+        <w:t>2. Resistance to</w:t>
+      </w:r>
+      <w:r>
+        <w:rPr>
+          <w:b/>
+          <w:bCs/>
+          <w:i/>
+          <w:iCs w:val="false"/>
+          <w:color w:val="auto"/>
+          <w:sz w:val="28"/>
+          <w:szCs w:val="28"/>
+        </w:rPr>
+        <w:t xml:space="preserve"> Eimeria spp.</w:t>
+      </w:r>
+      <w:r>
+        <w:rPr>
+          <w:b/>
+          <w:bCs/>
+          <w:i w:val="false"/>
+          <w:iCs w:val="false"/>
+          <w:color w:val="auto"/>
+          <w:sz w:val="28"/>
+          <w:szCs w:val="28"/>
+        </w:rPr>
+        <w:t xml:space="preserve"> in different mouse strains</w:t>
+      </w:r>
+    </w:p>
+    <w:p>
+      <w:pPr>
+        <w:pStyle w:val="Normal"/>
+        <w:rPr/>
+      </w:pPr>
+      <w:r>
+        <w:rPr>
+          <w:b w:val="false"/>
+          <w:bCs w:val="false"/>
+          <w:color w:val="000000"/>
+          <w:sz w:val="24"/>
+          <w:szCs w:val="24"/>
+        </w:rPr>
+        <w:t>To establish differences of resistance between mouse strains infected by each parasite isolate, we modelled the maximum number of oocysts per gram of feces (OPG) as a measure of (inverse of) resistance (</w:t>
+      </w:r>
+      <w:r>
+        <w:rPr>
+          <w:b/>
+          <w:bCs w:val="false"/>
+          <w:color w:val="000000"/>
+          <w:sz w:val="24"/>
+          <w:szCs w:val="24"/>
+        </w:rPr>
+        <w:t>Figure 3A</w:t>
+      </w:r>
+      <w:r>
+        <w:rPr>
+          <w:b w:val="false"/>
+          <w:bCs w:val="false"/>
+          <w:color w:val="000000"/>
+          <w:sz w:val="24"/>
+          <w:szCs w:val="24"/>
+        </w:rPr>
+        <w:t>). Considering the 99 mice alive by the time of median peak shedding of each parasite isolate, w</w:t>
+      </w:r>
+      <w:r>
+        <w:rPr>
+          <w:color w:val="000000"/>
+          <w:sz w:val="24"/>
+          <w:szCs w:val="24"/>
+        </w:rPr>
+        <w:t>e found statistically significant effects of parasite isolate (LRT: G = 35.5, df = 8, P &lt; 0.001), mouse strain (LRT: G = 36.3, df = 9, P &lt; 0.001) as well as an interaction between parasite isolate and mouse strain (LRT: G = 21.8, df = 6, P &lt; 0.01). This means that</w:t>
+      </w:r>
+      <w:r>
+        <w:rPr>
+          <w:caps w:val="false"/>
+          <w:smallCaps w:val="false"/>
+          <w:color w:val="000000"/>
+          <w:spacing w:val="0"/>
+          <w:sz w:val="24"/>
+          <w:szCs w:val="24"/>
+        </w:rPr>
+        <w:t xml:space="preserve"> mouse strains present different resistance depending on parasite isolates</w:t>
+      </w:r>
+      <w:r>
+        <w:rPr>
+          <w:color w:val="000000"/>
+          <w:sz w:val="24"/>
+          <w:szCs w:val="24"/>
+        </w:rPr>
+        <w:t xml:space="preserve">. Post-hoc multiple comparison tests performed between each group (one mouse genotype infected by one parasite isolate) can be found in </w:t>
+      </w:r>
+      <w:r>
+        <w:rPr>
+          <w:b/>
+          <w:bCs/>
+          <w:color w:val="000000"/>
+          <w:sz w:val="24"/>
+          <w:szCs w:val="24"/>
+        </w:rPr>
+        <w:t>Supplementary</w:t>
+      </w:r>
+      <w:r>
+        <w:rPr>
+          <w:color w:val="000000"/>
+          <w:sz w:val="24"/>
+          <w:szCs w:val="24"/>
+        </w:rPr>
+        <w:t xml:space="preserve"> </w:t>
+      </w:r>
+      <w:r>
+        <w:rPr>
+          <w:b/>
+          <w:bCs/>
+          <w:color w:val="000000"/>
+          <w:sz w:val="24"/>
+          <w:szCs w:val="24"/>
+        </w:rPr>
+        <w:t>Table S1.A</w:t>
+      </w:r>
+      <w:r>
+        <w:rPr>
+          <w:color w:val="000000"/>
+          <w:sz w:val="24"/>
+          <w:szCs w:val="24"/>
+        </w:rPr>
+        <w:t>.</w:t>
+      </w:r>
+    </w:p>
+    <w:p>
+      <w:pPr>
+        <w:pStyle w:val="Normal"/>
+        <w:rPr/>
+      </w:pPr>
+      <w:r>
+        <w:rPr>
+          <w:color w:val="000000"/>
+          <w:sz w:val="24"/>
+          <w:szCs w:val="24"/>
+        </w:rPr>
+        <w:t>When the analys</w:t>
+      </w:r>
+      <w:r>
+        <w:rPr>
+          <w:color w:val="000000"/>
+          <w:sz w:val="24"/>
+          <w:szCs w:val="24"/>
+        </w:rPr>
+        <w:t>i</w:t>
+      </w:r>
+      <w:r>
+        <w:rPr>
+          <w:color w:val="000000"/>
+          <w:sz w:val="24"/>
+          <w:szCs w:val="24"/>
+        </w:rPr>
+        <w:t xml:space="preserve">s was performed on the conservative data set (excluding anthelminthic treated and contaminated mice), no difference in the direction of difference of resistance between </w:t>
+      </w:r>
+      <w:r>
+        <w:rPr>
+          <w:color w:val="000000"/>
+          <w:sz w:val="24"/>
+          <w:szCs w:val="24"/>
+        </w:rPr>
+        <w:t>two</w:t>
+      </w:r>
+      <w:r>
+        <w:rPr>
+          <w:color w:val="000000"/>
+          <w:sz w:val="24"/>
+          <w:szCs w:val="24"/>
+        </w:rPr>
+        <w:t xml:space="preserve"> tested groups were found compared to the full data set</w:t>
+      </w:r>
+      <w:r>
+        <w:rPr>
+          <w:color w:val="000000"/>
+          <w:sz w:val="24"/>
+          <w:szCs w:val="24"/>
+          <w:lang w:val="en-GB"/>
+        </w:rPr>
+        <w:t xml:space="preserve">, thus we considered the influence of both confounding factors negligible (see post-hoc multiple comparison tests in </w:t>
+      </w:r>
+      <w:r>
+        <w:rPr>
+          <w:b/>
+          <w:color w:val="000000"/>
+          <w:sz w:val="24"/>
+          <w:szCs w:val="24"/>
+          <w:lang w:val="en-GB"/>
+        </w:rPr>
+        <w:t xml:space="preserve">Supplementary </w:t>
+      </w:r>
+      <w:r>
+        <w:rPr>
+          <w:b/>
+          <w:bCs/>
+          <w:color w:val="000000"/>
+          <w:sz w:val="24"/>
+          <w:szCs w:val="24"/>
+          <w:lang w:val="en-GB"/>
+        </w:rPr>
+        <w:t>Table</w:t>
+      </w:r>
+      <w:r>
+        <w:rPr>
+          <w:b/>
+          <w:color w:val="000000"/>
+          <w:sz w:val="24"/>
+          <w:szCs w:val="24"/>
+          <w:lang w:val="en-GB"/>
+        </w:rPr>
+        <w:t xml:space="preserve"> S1.B </w:t>
+      </w:r>
+      <w:r>
+        <w:rPr>
+          <w:b w:val="false"/>
+          <w:bCs w:val="false"/>
+          <w:color w:val="000000"/>
+          <w:sz w:val="24"/>
+          <w:szCs w:val="24"/>
+          <w:lang w:val="en-GB"/>
+        </w:rPr>
+        <w:t>and</w:t>
+      </w:r>
+      <w:r>
+        <w:rPr>
+          <w:b/>
+          <w:color w:val="000000"/>
+          <w:sz w:val="24"/>
+          <w:szCs w:val="24"/>
+          <w:lang w:val="en-GB"/>
+        </w:rPr>
+        <w:t xml:space="preserve"> Supplementary Figure S1.A</w:t>
+      </w:r>
+      <w:r>
+        <w:rPr>
+          <w:color w:val="000000"/>
+          <w:sz w:val="24"/>
+          <w:szCs w:val="24"/>
+          <w:lang w:val="en-GB"/>
+        </w:rPr>
+        <w:t>).</w:t>
+      </w:r>
+      <w:r>
+        <w:rPr>
+          <w:color w:val="000000"/>
+          <w:sz w:val="24"/>
+          <w:szCs w:val="24"/>
+        </w:rPr>
+        <w:t xml:space="preserve"> </w:t>
+      </w:r>
+    </w:p>
+    <w:p>
+      <w:pPr>
+        <w:pStyle w:val="Heading3"/>
+        <w:rPr/>
+      </w:pPr>
+      <w:r>
+        <w:rPr>
+          <w:b/>
+          <w:bCs/>
+          <w:i w:val="false"/>
+          <w:iCs w:val="false"/>
+          <w:color w:val="auto"/>
+          <w:sz w:val="28"/>
+          <w:szCs w:val="28"/>
+        </w:rPr>
+        <w:t>2.1. Indication of lo</w:t>
+      </w:r>
+      <w:r>
+        <w:rPr>
+          <w:b/>
+          <w:bCs/>
+          <w:i w:val="false"/>
+          <w:iCs w:val="false"/>
+          <w:color w:val="auto"/>
+          <w:sz w:val="28"/>
+          <w:szCs w:val="28"/>
+        </w:rPr>
+        <w:t xml:space="preserve">cal adaptation </w:t>
+      </w:r>
+      <w:r>
+        <w:rPr>
+          <w:b/>
+          <w:bCs/>
+          <w:i w:val="false"/>
+          <w:iCs w:val="false"/>
+          <w:color w:val="auto"/>
+          <w:sz w:val="28"/>
+          <w:szCs w:val="28"/>
+        </w:rPr>
+        <w:t xml:space="preserve">of one </w:t>
+      </w:r>
+      <w:r>
+        <w:rPr>
+          <w:b/>
+          <w:bCs/>
+          <w:i/>
+          <w:iCs/>
+          <w:color w:val="auto"/>
+          <w:sz w:val="28"/>
+          <w:szCs w:val="28"/>
+        </w:rPr>
+        <w:t xml:space="preserve">E. ferrisi </w:t>
+      </w:r>
+      <w:r>
+        <w:rPr>
+          <w:b/>
+          <w:bCs/>
+          <w:i w:val="false"/>
+          <w:iCs w:val="false"/>
+          <w:color w:val="auto"/>
+          <w:sz w:val="28"/>
+          <w:szCs w:val="28"/>
+        </w:rPr>
+        <w:t>isolate on resistance</w:t>
+      </w:r>
+    </w:p>
+    <w:p>
+      <w:pPr>
+        <w:pStyle w:val="Normal"/>
+        <w:rPr/>
+      </w:pPr>
+      <w:r>
+        <w:rPr>
+          <w:b w:val="false"/>
+          <w:bCs w:val="false"/>
+          <w:color w:val="auto"/>
+          <w:sz w:val="24"/>
+          <w:szCs w:val="24"/>
+        </w:rPr>
+        <w:t xml:space="preserve">Upon infection with </w:t>
+      </w:r>
+      <w:r>
+        <w:rPr>
+          <w:b w:val="false"/>
+          <w:bCs w:val="false"/>
+          <w:i/>
+          <w:color w:val="auto"/>
+          <w:sz w:val="24"/>
+          <w:szCs w:val="24"/>
+        </w:rPr>
+        <w:t>E. ferrisi</w:t>
+      </w:r>
+      <w:r>
+        <w:rPr>
+          <w:b w:val="false"/>
+          <w:bCs w:val="false"/>
+          <w:color w:val="auto"/>
+          <w:sz w:val="24"/>
+          <w:szCs w:val="24"/>
+        </w:rPr>
+        <w:t xml:space="preserve"> isolate Brandenburg139, all mouse strains were found almost equally resistant (predicted average million OPG shed at peak and 95%CI: SCHUNT: 0.5 [0.3, 0.8]; STRA: 0.6 [0.4, 1.1]; BUSNA: 0.5 [0.3, 0.8]; PWD: 0.9 [0.5, 1.5]). Nevertheless, w</w:t>
+      </w:r>
+      <w:r>
+        <w:rPr>
+          <w:b w:val="false"/>
+          <w:bCs w:val="false"/>
+          <w:i w:val="false"/>
+          <w:iCs w:val="false"/>
+          <w:color w:val="auto"/>
+          <w:sz w:val="24"/>
+          <w:szCs w:val="24"/>
+        </w:rPr>
+        <w:t xml:space="preserve">hen infected with the second </w:t>
+      </w:r>
+      <w:r>
+        <w:rPr>
+          <w:b w:val="false"/>
+          <w:bCs w:val="false"/>
+          <w:i/>
+          <w:color w:val="auto"/>
+          <w:sz w:val="24"/>
+          <w:szCs w:val="24"/>
+        </w:rPr>
+        <w:t>E. ferrisi</w:t>
+      </w:r>
+      <w:r>
+        <w:rPr>
+          <w:b w:val="false"/>
+          <w:bCs w:val="false"/>
+          <w:color w:val="auto"/>
+          <w:sz w:val="24"/>
+          <w:szCs w:val="24"/>
+        </w:rPr>
+        <w:t xml:space="preserve"> isolate (Brandenburg64), both Western mouse (Mmd) strains were on average more resistant than both </w:t>
+      </w:r>
+      <w:r>
+        <w:rPr>
+          <w:b w:val="false"/>
+          <w:bCs w:val="false"/>
+          <w:color w:val="auto"/>
+          <w:sz w:val="24"/>
+          <w:szCs w:val="24"/>
+        </w:rPr>
+        <w:t>Eastern</w:t>
+      </w:r>
+      <w:r>
+        <w:rPr>
+          <w:b w:val="false"/>
+          <w:bCs w:val="false"/>
+          <w:color w:val="auto"/>
+          <w:sz w:val="24"/>
+          <w:szCs w:val="24"/>
+        </w:rPr>
+        <w:t xml:space="preserve"> mouse (Mm</w:t>
+      </w:r>
+      <w:r>
+        <w:rPr>
+          <w:b w:val="false"/>
+          <w:bCs w:val="false"/>
+          <w:color w:val="auto"/>
+          <w:sz w:val="24"/>
+          <w:szCs w:val="24"/>
+        </w:rPr>
+        <w:t>m</w:t>
+      </w:r>
+      <w:r>
+        <w:rPr>
+          <w:b w:val="false"/>
+          <w:bCs w:val="false"/>
+          <w:color w:val="auto"/>
+          <w:sz w:val="24"/>
+          <w:szCs w:val="24"/>
+        </w:rPr>
+        <w:t xml:space="preserve">) strains (predicted average million OPG shed at peak and 95%CI: SCHUNT (Mmd): 0.5 [0.3, 0.6]; STRA  (Mmd): 0.8 [0.6, 1.2]; BUSNA (Mmm): 1.1 [0.8, 1.6]; PWD (Mmm): 1.6 [1.1, 2.4]). </w:t>
+      </w:r>
+      <w:bookmarkStart w:id="7" w:name="__DdeLink__1997_1905363662"/>
+      <w:r>
+        <w:rPr>
+          <w:b w:val="false"/>
+          <w:bCs w:val="false"/>
+          <w:color w:val="auto"/>
+          <w:sz w:val="24"/>
+          <w:szCs w:val="24"/>
+        </w:rPr>
+        <w:t>As this parasite was isolated from</w:t>
+      </w:r>
+      <w:r>
+        <w:rPr>
+          <w:rFonts w:ascii="Arial" w:hAnsi="Arial"/>
+          <w:b w:val="false"/>
+          <w:bCs w:val="false"/>
+          <w:color w:val="auto"/>
+          <w:sz w:val="24"/>
+          <w:szCs w:val="24"/>
+        </w:rPr>
+        <w:t xml:space="preserve"> a mouse with </w:t>
+      </w:r>
+      <w:r>
+        <w:rPr>
+          <w:rFonts w:ascii="Arial" w:hAnsi="Arial"/>
+          <w:b w:val="false"/>
+          <w:bCs w:val="false"/>
+          <w:i w:val="false"/>
+          <w:iCs w:val="false"/>
+          <w:caps w:val="false"/>
+          <w:smallCaps w:val="false"/>
+          <w:color w:val="auto"/>
+          <w:spacing w:val="0"/>
+          <w:sz w:val="24"/>
+          <w:szCs w:val="24"/>
+        </w:rPr>
+        <w:t>92%</w:t>
+      </w:r>
+      <w:r>
+        <w:rPr>
+          <w:rFonts w:ascii="Arial" w:hAnsi="Arial"/>
+          <w:b w:val="false"/>
+          <w:bCs w:val="false"/>
+          <w:color w:val="auto"/>
+          <w:sz w:val="24"/>
+          <w:szCs w:val="24"/>
+        </w:rPr>
+        <w:t xml:space="preserve"> </w:t>
+      </w:r>
+      <w:r>
+        <w:rPr>
+          <w:b w:val="false"/>
+          <w:bCs w:val="false"/>
+          <w:color w:val="auto"/>
+          <w:sz w:val="24"/>
+          <w:szCs w:val="24"/>
+        </w:rPr>
+        <w:t xml:space="preserve">Western mouse genotype, </w:t>
+      </w:r>
+      <w:r>
+        <w:rPr>
+          <w:b w:val="false"/>
+          <w:bCs w:val="false"/>
+          <w:color w:val="auto"/>
+          <w:sz w:val="24"/>
+          <w:szCs w:val="24"/>
+        </w:rPr>
+        <w:t xml:space="preserve">this is an indication that Western </w:t>
+      </w:r>
+      <w:r>
+        <w:rPr>
+          <w:b w:val="false"/>
+          <w:bCs w:val="false"/>
+          <w:i/>
+          <w:iCs/>
+          <w:color w:val="auto"/>
+          <w:sz w:val="24"/>
+          <w:szCs w:val="24"/>
+        </w:rPr>
+        <w:t>E. ferrisi</w:t>
+      </w:r>
+      <w:r>
+        <w:rPr>
+          <w:b w:val="false"/>
+          <w:bCs w:val="false"/>
+          <w:color w:val="auto"/>
+          <w:sz w:val="24"/>
+          <w:szCs w:val="24"/>
+        </w:rPr>
+        <w:t xml:space="preserve"> could be locally adapted to Western mice in terms of resistance.</w:t>
+      </w:r>
+      <w:bookmarkEnd w:id="7"/>
+    </w:p>
+    <w:p>
+      <w:pPr>
+        <w:pStyle w:val="Heading3"/>
+        <w:rPr/>
+      </w:pPr>
+      <w:r>
+        <w:rPr>
+          <w:b/>
+          <w:bCs/>
+          <w:i w:val="false"/>
+          <w:iCs w:val="false"/>
+          <w:color w:val="auto"/>
+          <w:sz w:val="28"/>
+          <w:szCs w:val="28"/>
+        </w:rPr>
+        <w:t xml:space="preserve">2.2. </w:t>
+      </w:r>
       <w:r>
         <w:rPr>
           <w:b/>
@@ -2276,133 +3116,54 @@
         <w:rPr>
           <w:b w:val="false"/>
           <w:bCs w:val="false"/>
-          <w:color w:val="000000"/>
-          <w:sz w:val="24"/>
-          <w:szCs w:val="24"/>
-        </w:rPr>
-        <w:t>To establish differences of resistance between mouse strains infected by each parasite isolate, we modelled the maximum number of oocysts per gram of feces (OPG) as a measure of (inverse of) resistance (</w:t>
-      </w:r>
-      <w:r>
-        <w:rPr>
-          <w:b/>
-          <w:bCs w:val="false"/>
-          <w:color w:val="000000"/>
-          <w:sz w:val="24"/>
-          <w:szCs w:val="24"/>
-        </w:rPr>
-        <w:t>Figure 3A</w:t>
-      </w:r>
-      <w:r>
-        <w:rPr>
-          <w:b w:val="false"/>
-          <w:bCs w:val="false"/>
-          <w:color w:val="000000"/>
-          <w:sz w:val="24"/>
-          <w:szCs w:val="24"/>
-        </w:rPr>
-        <w:t>). Considering the 99 mice alive by the time of median peak shedding of each parasite isolate, w</w:t>
-      </w:r>
-      <w:r>
-        <w:rPr>
-          <w:color w:val="000000"/>
-          <w:sz w:val="24"/>
-          <w:szCs w:val="24"/>
-        </w:rPr>
-        <w:t>e found statistically significant effects of parasite isolate (LRT: G = 35.5, df = 8, P &lt; 0.001), mouse strain (LRT: G = 36.3, df = 9, P &lt; 0.001) as well as an interaction between parasite isolate and mouse strain (LRT: G = 21.8, df = 6, P &lt; 0.01). This means that</w:t>
-      </w:r>
-      <w:r>
-        <w:rPr>
-          <w:caps w:val="false"/>
-          <w:smallCaps w:val="false"/>
-          <w:color w:val="000000"/>
-          <w:spacing w:val="0"/>
-          <w:sz w:val="24"/>
-          <w:szCs w:val="24"/>
-        </w:rPr>
-        <w:t xml:space="preserve"> mouse strains present different resistance depending on parasite isolates</w:t>
-      </w:r>
-      <w:r>
-        <w:rPr>
-          <w:color w:val="000000"/>
-          <w:sz w:val="24"/>
-          <w:szCs w:val="24"/>
-        </w:rPr>
-        <w:t xml:space="preserve">. Post-hoc multiple comparison tests performed between each group (one mouse genotype infected by one parasite isolate) can be found in </w:t>
-      </w:r>
-      <w:r>
-        <w:rPr>
-          <w:b/>
-          <w:bCs/>
-          <w:color w:val="000000"/>
-          <w:sz w:val="24"/>
-          <w:szCs w:val="24"/>
-        </w:rPr>
-        <w:t>Supplementary</w:t>
-      </w:r>
-      <w:r>
-        <w:rPr>
-          <w:color w:val="000000"/>
-          <w:sz w:val="24"/>
-          <w:szCs w:val="24"/>
-        </w:rPr>
-        <w:t xml:space="preserve"> </w:t>
-      </w:r>
-      <w:r>
-        <w:rPr>
-          <w:b/>
-          <w:bCs/>
-          <w:color w:val="000000"/>
-          <w:sz w:val="24"/>
-          <w:szCs w:val="24"/>
-        </w:rPr>
-        <w:t>Table S1.A</w:t>
-      </w:r>
-      <w:r>
-        <w:rPr>
-          <w:color w:val="000000"/>
-          <w:sz w:val="24"/>
-          <w:szCs w:val="24"/>
-        </w:rPr>
-        <w:t>.</w:t>
-      </w:r>
-    </w:p>
-    <w:p>
-      <w:pPr>
-        <w:pStyle w:val="Normal"/>
-        <w:rPr>
-          <w:highlight w:val="blue"/>
-        </w:rPr>
-      </w:pPr>
-      <w:r>
-        <w:rPr>
-          <w:b w:val="false"/>
-          <w:bCs w:val="false"/>
-          <w:color w:val="auto"/>
-          <w:sz w:val="24"/>
-          <w:szCs w:val="24"/>
-        </w:rPr>
-        <w:t xml:space="preserve">Upon infection with </w:t>
-      </w:r>
-      <w:r>
-        <w:rPr>
-          <w:b w:val="false"/>
-          <w:bCs w:val="false"/>
-          <w:i/>
-          <w:color w:val="auto"/>
-          <w:sz w:val="24"/>
-          <w:szCs w:val="24"/>
-        </w:rPr>
-        <w:t>E. ferrisi</w:t>
-      </w:r>
-      <w:r>
-        <w:rPr>
-          <w:b w:val="false"/>
-          <w:bCs w:val="false"/>
-          <w:color w:val="auto"/>
-          <w:sz w:val="24"/>
-          <w:szCs w:val="24"/>
-        </w:rPr>
-        <w:t xml:space="preserve"> isolate Brandenburg139, all mouse strains were found almost equally resistant (predicted average million OPG shed at peak and 95%CI: SCHUNT: 0.5 [0.3, 0.8]; STRA: 0.6 [0.4, 1.1]; BUSNA: 0.5 [0.3, 0.8]; PWD: 0.9 [0.5, 1.5]). Nevertheless, w</w:t>
+          <w:color w:val="auto"/>
+          <w:sz w:val="24"/>
+          <w:szCs w:val="24"/>
+        </w:rPr>
+        <w:t xml:space="preserve">Upon infection with the other </w:t>
+      </w:r>
+      <w:r>
+        <w:rPr>
+          <w:b w:val="false"/>
+          <w:bCs w:val="false"/>
+          <w:i/>
+          <w:iCs/>
+          <w:color w:val="auto"/>
+          <w:sz w:val="24"/>
+          <w:szCs w:val="24"/>
+        </w:rPr>
+        <w:t>Eimeria</w:t>
+      </w:r>
+      <w:r>
+        <w:rPr>
+          <w:b w:val="false"/>
+          <w:bCs w:val="false"/>
+          <w:color w:val="auto"/>
+          <w:sz w:val="24"/>
+          <w:szCs w:val="24"/>
+        </w:rPr>
+        <w:t xml:space="preserve"> species, </w:t>
+      </w:r>
+      <w:r>
+        <w:rPr>
+          <w:b w:val="false"/>
+          <w:bCs w:val="false"/>
+          <w:i/>
+          <w:color w:val="auto"/>
+          <w:sz w:val="24"/>
+          <w:szCs w:val="24"/>
+        </w:rPr>
+        <w:t>E. falciformis</w:t>
+      </w:r>
+      <w:r>
+        <w:rPr>
+          <w:b w:val="false"/>
+          <w:bCs w:val="false"/>
+          <w:color w:val="auto"/>
+          <w:sz w:val="24"/>
+          <w:szCs w:val="24"/>
+        </w:rPr>
+        <w:t xml:space="preserve"> (isolate Brandenburg88), </w:t>
       </w:r>
       <w:r>
         <w:rPr>
@@ -2414,89 +3175,17 @@
           <w:sz w:val="24"/>
           <w:szCs w:val="24"/>
         </w:rPr>
-        <w:t xml:space="preserve">hen infected with the second </w:t>
-      </w:r>
-      <w:r>
-        <w:rPr>
-          <w:b w:val="false"/>
-          <w:bCs w:val="false"/>
-          <w:i/>
-          <w:color w:val="auto"/>
-          <w:sz w:val="24"/>
-          <w:szCs w:val="24"/>
-        </w:rPr>
-        <w:t>E. ferrisi</w:t>
-      </w:r>
-      <w:r>
-        <w:rPr>
-          <w:b w:val="false"/>
-          <w:bCs w:val="false"/>
-          <w:color w:val="auto"/>
-          <w:sz w:val="24"/>
-          <w:szCs w:val="24"/>
-        </w:rPr>
-        <w:t xml:space="preserve"> isolate (Brandenburg64), both Western mouse (Mmd) strains were on average more resistant than both Western mouse (Mmd) strains (predicted average million OPG shed at peak and 95%CI: SCHUNT (Mmd): 0.5 [0.3, 0.6]; STRA  (Mmd): 0.8 [0.6, 1.2]; BUSNA (Mmm): 1.1 [0.8, 1.6]; PWD (Mmm): 1.6 [1.1, 2.4]).</w:t>
-      </w:r>
-    </w:p>
-    <w:p>
-      <w:pPr>
-        <w:pStyle w:val="Normal"/>
-        <w:rPr>
-          <w:highlight w:val="blue"/>
-        </w:rPr>
-      </w:pPr>
-      <w:r>
-        <w:rPr>
-          <w:b w:val="false"/>
-          <w:bCs w:val="false"/>
-          <w:color w:val="auto"/>
-          <w:sz w:val="24"/>
-          <w:szCs w:val="24"/>
-        </w:rPr>
-        <w:t xml:space="preserve">Upon infection with the other </w:t>
-      </w:r>
-      <w:r>
-        <w:rPr>
-          <w:b w:val="false"/>
-          <w:bCs w:val="false"/>
-          <w:i/>
-          <w:iCs/>
-          <w:color w:val="auto"/>
-          <w:sz w:val="24"/>
-          <w:szCs w:val="24"/>
-        </w:rPr>
-        <w:t>Eimeria</w:t>
-      </w:r>
-      <w:r>
-        <w:rPr>
-          <w:b w:val="false"/>
-          <w:bCs w:val="false"/>
-          <w:color w:val="auto"/>
-          <w:sz w:val="24"/>
-          <w:szCs w:val="24"/>
-        </w:rPr>
-        <w:t xml:space="preserve"> species, </w:t>
-      </w:r>
-      <w:r>
-        <w:rPr>
-          <w:b w:val="false"/>
-          <w:bCs w:val="false"/>
-          <w:i/>
-          <w:color w:val="auto"/>
-          <w:sz w:val="24"/>
-          <w:szCs w:val="24"/>
-        </w:rPr>
-        <w:t>E. falciformis</w:t>
-      </w:r>
-      <w:r>
-        <w:rPr>
-          <w:b w:val="false"/>
-          <w:bCs w:val="false"/>
-          <w:color w:val="auto"/>
-          <w:sz w:val="24"/>
-          <w:szCs w:val="24"/>
-        </w:rPr>
-        <w:t xml:space="preserve"> (isolate Brandenburg88), </w:t>
+        <w:t>one strain (PWD) of Eastern mouse (</w:t>
+      </w:r>
+      <w:r>
+        <w:rPr>
+          <w:b w:val="false"/>
+          <w:bCs w:val="false"/>
+          <w:color w:val="auto"/>
+          <w:sz w:val="24"/>
+          <w:szCs w:val="24"/>
+        </w:rPr>
+        <w:t xml:space="preserve">Mmm) was found more resistant than both Western mouse (Mmd) strains (predicted average million OPG shed at peak and 95%CI: SCHUNT (Mmd): 1.1 [0.7, 1.9]; STRA (Mmd): 2.1 [1.3, 3.4]; BUSNA (Mmm): 1.4 [0.5, 3.5]; PWD (Mmm): 0.4 [0.2, 0.8]). Of note, the second </w:t>
       </w:r>
       <w:r>
         <w:rPr>
@@ -2508,28 +3197,6 @@
           <w:sz w:val="24"/>
           <w:szCs w:val="24"/>
         </w:rPr>
-        <w:t>one strain (PWD) of Eastern mouse (</w:t>
-      </w:r>
-      <w:r>
-        <w:rPr>
-          <w:b w:val="false"/>
-          <w:bCs w:val="false"/>
-          <w:color w:val="auto"/>
-          <w:sz w:val="24"/>
-          <w:szCs w:val="24"/>
-        </w:rPr>
-        <w:t xml:space="preserve">Mmm) was found more resistant than both Western mouse (Mmd) strains (predicted average million OPG shed at peak and 95%CI: SCHUNT (Mmd): 1.1 [0.7, 1.9]; STRA (Mmd): 2.1 [1.3, 3.4]; BUSNA (Mmm): 1.4 [0.5, 3.5]; PWD (Mmm): 0.4 [0.2, 0.8]). Of note, the second </w:t>
-      </w:r>
-      <w:r>
-        <w:rPr>
-          <w:b w:val="false"/>
-          <w:bCs w:val="false"/>
-          <w:i w:val="false"/>
-          <w:iCs w:val="false"/>
-          <w:color w:val="auto"/>
-          <w:sz w:val="24"/>
-          <w:szCs w:val="24"/>
-        </w:rPr>
         <w:t>strain of Eastern mouse (BUSNA strain</w:t>
       </w:r>
       <w:r>
@@ -2546,9 +3213,7 @@
     <w:p>
       <w:pPr>
         <w:pStyle w:val="Normal"/>
-        <w:rPr>
-          <w:highlight w:val="blue"/>
-        </w:rPr>
+        <w:rPr/>
       </w:pPr>
       <w:r>
         <w:rPr>
@@ -2560,7 +3225,7 @@
           <w:sz w:val="24"/>
           <w:szCs w:val="24"/>
         </w:rPr>
-        <w:t xml:space="preserve">Eventually, when comparing the above proxies of resistance of each mouse strain across infection isolates, both Western mouse (Mmd) strain (STRA and SCHUNT) were more resistant to </w:t>
+        <w:t xml:space="preserve">Eventually, when comparing the proxies of resistance of each mouse strain across infection isolates, both Western mouse (Mmd) strain (STRA and SCHUNT) were more resistant to </w:t>
       </w:r>
       <w:r>
         <w:rPr>
@@ -2725,105 +3390,9 @@
     </w:p>
     <w:p>
       <w:pPr>
-        <w:pStyle w:val="Normal"/>
-        <w:rPr>
-          <w:highlight w:val="blue"/>
-        </w:rPr>
-      </w:pPr>
-      <w:r>
-        <w:rPr>
-          <w:color w:val="000000"/>
-          <w:sz w:val="24"/>
-          <w:szCs w:val="24"/>
-        </w:rPr>
-        <w:t>When the analysis was performed on the conservative dataset (excluding anthelminthic treated and contaminated mice), no difference in the direction of difference of resistance between 2 tested groups were found compared to the full dataset</w:t>
-      </w:r>
-      <w:r>
-        <w:rPr>
-          <w:color w:val="000000"/>
-          <w:sz w:val="24"/>
-          <w:szCs w:val="24"/>
-          <w:lang w:val="en-GB"/>
-        </w:rPr>
-        <w:t xml:space="preserve">, thus we considered the influence of both confounding factors negligible (see post-hoc multiple comparison tests in </w:t>
-      </w:r>
-      <w:r>
-        <w:rPr>
-          <w:b/>
-          <w:color w:val="000000"/>
-          <w:sz w:val="24"/>
-          <w:szCs w:val="24"/>
-          <w:lang w:val="en-GB"/>
-        </w:rPr>
-        <w:t xml:space="preserve">Supplementary </w:t>
-      </w:r>
-      <w:r>
-        <w:rPr>
-          <w:b/>
-          <w:bCs/>
-          <w:color w:val="000000"/>
-          <w:sz w:val="24"/>
-          <w:szCs w:val="24"/>
-          <w:lang w:val="en-GB"/>
-        </w:rPr>
-        <w:t>Table</w:t>
-      </w:r>
-      <w:r>
-        <w:rPr>
-          <w:b/>
-          <w:color w:val="000000"/>
-          <w:sz w:val="24"/>
-          <w:szCs w:val="24"/>
-          <w:lang w:val="en-GB"/>
-        </w:rPr>
-        <w:t xml:space="preserve"> S1.B </w:t>
-      </w:r>
-      <w:r>
-        <w:rPr>
-          <w:b w:val="false"/>
-          <w:bCs w:val="false"/>
-          <w:color w:val="000000"/>
-          <w:sz w:val="24"/>
-          <w:szCs w:val="24"/>
-          <w:lang w:val="en-GB"/>
-        </w:rPr>
-        <w:t>and</w:t>
-      </w:r>
-      <w:r>
-        <w:rPr>
-          <w:b/>
-          <w:color w:val="000000"/>
-          <w:sz w:val="24"/>
-          <w:szCs w:val="24"/>
-          <w:lang w:val="en-GB"/>
-        </w:rPr>
-        <w:t xml:space="preserve"> Supplementary Figure S1.A</w:t>
-      </w:r>
-      <w:r>
-        <w:rPr>
-          <w:color w:val="000000"/>
-          <w:sz w:val="24"/>
-          <w:szCs w:val="24"/>
-          <w:lang w:val="en-GB"/>
-        </w:rPr>
-        <w:t>).</w:t>
-      </w:r>
-      <w:r>
-        <w:rPr>
-          <w:color w:val="000000"/>
-          <w:sz w:val="24"/>
-          <w:szCs w:val="24"/>
-        </w:rPr>
-        <w:t xml:space="preserve">  </w:t>
-      </w:r>
-    </w:p>
-    <w:p>
-      <w:pPr>
         <w:pStyle w:val="Heading2"/>
         <w:jc w:val="both"/>
-        <w:rPr>
-          <w:highlight w:val="blue"/>
-        </w:rPr>
+        <w:rPr/>
       </w:pPr>
       <w:r>
         <w:rPr>
@@ -2835,7 +3404,7 @@
           <w:sz w:val="28"/>
           <w:szCs w:val="28"/>
         </w:rPr>
-        <w:t xml:space="preserve">Eastern mice (Mmm) are more affected by </w:t>
+        <w:t>3. Impact on weight of</w:t>
       </w:r>
       <w:r>
         <w:rPr>
@@ -2847,7 +3416,7 @@
           <w:sz w:val="28"/>
           <w:szCs w:val="28"/>
         </w:rPr>
-        <w:t xml:space="preserve">E. falciformis </w:t>
+        <w:t xml:space="preserve"> Eimeria spp.</w:t>
       </w:r>
       <w:r>
         <w:rPr>
@@ -2859,51 +3428,273 @@
           <w:sz w:val="28"/>
           <w:szCs w:val="28"/>
         </w:rPr>
-        <w:t>than by</w:t>
+        <w:t xml:space="preserve"> in different mouse strains</w:t>
+      </w:r>
+    </w:p>
+    <w:p>
+      <w:pPr>
+        <w:pStyle w:val="Normal"/>
+        <w:rPr/>
+      </w:pPr>
+      <w:r>
+        <w:rPr>
+          <w:color w:val="000000"/>
+        </w:rPr>
+        <w:t xml:space="preserve">We then modelled the weight loss upon infection relative to day 0 as a proxy for impact on host health of the full </w:t>
+      </w:r>
+      <w:r>
+        <w:rPr>
+          <w:color w:val="000000"/>
+        </w:rPr>
+        <w:t>data set</w:t>
+      </w:r>
+      <w:r>
+        <w:rPr>
+          <w:color w:val="000000"/>
+        </w:rPr>
+        <w:t xml:space="preserve"> (N = 108) in response to mouse strain, parasite isolate, and their interaction </w:t>
+      </w:r>
+      <w:r>
+        <w:rPr>
+          <w:b w:val="false"/>
+          <w:bCs w:val="false"/>
+          <w:color w:val="000000"/>
+          <w:sz w:val="24"/>
+          <w:szCs w:val="24"/>
+        </w:rPr>
+        <w:t>(</w:t>
       </w:r>
       <w:r>
         <w:rPr>
           <w:b/>
-          <w:bCs/>
-          <w:i/>
+          <w:bCs w:val="false"/>
+          <w:color w:val="000000"/>
+          <w:sz w:val="24"/>
+          <w:szCs w:val="24"/>
+        </w:rPr>
+        <w:t>Figure 3</w:t>
+      </w:r>
+      <w:r>
+        <w:rPr>
+          <w:b/>
+          <w:bCs w:val="false"/>
+          <w:color w:val="000000"/>
+          <w:sz w:val="24"/>
+          <w:szCs w:val="24"/>
+        </w:rPr>
+        <w:t>B</w:t>
+      </w:r>
+      <w:r>
+        <w:rPr>
+          <w:b w:val="false"/>
+          <w:bCs w:val="false"/>
+          <w:color w:val="000000"/>
+          <w:sz w:val="24"/>
+          <w:szCs w:val="24"/>
+        </w:rPr>
+        <w:t>)</w:t>
+      </w:r>
+      <w:r>
+        <w:rPr>
+          <w:color w:val="000000"/>
+        </w:rPr>
+        <w:t xml:space="preserve">. </w:t>
+      </w:r>
+      <w:r>
+        <w:rPr>
+          <w:color w:val="000000"/>
+          <w:sz w:val="24"/>
+          <w:szCs w:val="24"/>
+        </w:rPr>
+        <w:t xml:space="preserve">We found statistically significant differences between parasite isolates (LRT: G = 30.7, df = 8, P &lt; 0.001) and mouse strains (LRT: G = 23, df = 9, P &lt; 0.01). </w:t>
+      </w:r>
+      <w:r>
+        <w:rPr>
+          <w:b w:val="false"/>
+          <w:bCs w:val="false"/>
+          <w:i w:val="false"/>
+          <w:iCs w:val="false"/>
+          <w:color w:val="000000"/>
+          <w:sz w:val="24"/>
+          <w:szCs w:val="24"/>
+        </w:rPr>
+        <w:t xml:space="preserve">Post-hoc multiple comparison tests performed between each group (one mouse genotype infected by one parasite isolate) can be found in </w:t>
+      </w:r>
+      <w:r>
+        <w:rPr>
+          <w:b/>
+          <w:bCs/>
+          <w:i w:val="false"/>
+          <w:iCs w:val="false"/>
+          <w:color w:val="000000"/>
+          <w:sz w:val="24"/>
+          <w:szCs w:val="24"/>
+        </w:rPr>
+        <w:t>Supplementary Table S2.A</w:t>
+      </w:r>
+      <w:r>
+        <w:rPr>
+          <w:b w:val="false"/>
+          <w:bCs w:val="false"/>
+          <w:i w:val="false"/>
+          <w:iCs w:val="false"/>
+          <w:color w:val="000000"/>
+          <w:sz w:val="24"/>
+          <w:szCs w:val="24"/>
+        </w:rPr>
+        <w:t>.</w:t>
+      </w:r>
+    </w:p>
+    <w:p>
+      <w:pPr>
+        <w:pStyle w:val="Normal"/>
+        <w:rPr/>
+      </w:pPr>
+      <w:r>
+        <w:rPr>
+          <w:b w:val="false"/>
+          <w:bCs w:val="false"/>
+          <w:i w:val="false"/>
+          <w:iCs w:val="false"/>
+          <w:color w:val="000000"/>
+          <w:sz w:val="24"/>
+          <w:szCs w:val="24"/>
+        </w:rPr>
+        <w:t>When the analysis was performed on the conservative data set (excluding anthelminthic treated and contaminated mice), no difference in the direction of difference of relative weight loss between 2 tested groups were found compared to the full data set</w:t>
+      </w:r>
+      <w:r>
+        <w:rPr>
+          <w:b w:val="false"/>
+          <w:bCs w:val="false"/>
+          <w:i w:val="false"/>
+          <w:iCs w:val="false"/>
+          <w:color w:val="000000"/>
+          <w:sz w:val="24"/>
+          <w:szCs w:val="24"/>
+          <w:lang w:val="en-GB"/>
+        </w:rPr>
+        <w:t xml:space="preserve">, thus we considered the influence of both confounding factors negligible (see post-hoc multiple comparison tests in </w:t>
+      </w:r>
+      <w:r>
+        <w:rPr>
+          <w:b/>
+          <w:bCs w:val="false"/>
+          <w:i w:val="false"/>
+          <w:iCs w:val="false"/>
+          <w:color w:val="000000"/>
+          <w:sz w:val="24"/>
+          <w:szCs w:val="24"/>
+          <w:lang w:val="en-GB"/>
+        </w:rPr>
+        <w:t xml:space="preserve">Supplementary </w:t>
+      </w:r>
+      <w:r>
+        <w:rPr>
+          <w:b/>
+          <w:bCs/>
+          <w:i w:val="false"/>
+          <w:iCs w:val="false"/>
+          <w:color w:val="000000"/>
+          <w:sz w:val="24"/>
+          <w:szCs w:val="24"/>
+          <w:lang w:val="en-GB"/>
+        </w:rPr>
+        <w:t>Table</w:t>
+      </w:r>
+      <w:r>
+        <w:rPr>
+          <w:b/>
+          <w:bCs w:val="false"/>
+          <w:i w:val="false"/>
+          <w:iCs w:val="false"/>
+          <w:color w:val="000000"/>
+          <w:sz w:val="24"/>
+          <w:szCs w:val="24"/>
+          <w:lang w:val="en-GB"/>
+        </w:rPr>
+        <w:t xml:space="preserve"> S2.B </w:t>
+      </w:r>
+      <w:r>
+        <w:rPr>
+          <w:b w:val="false"/>
+          <w:bCs w:val="false"/>
+          <w:i w:val="false"/>
+          <w:iCs w:val="false"/>
+          <w:color w:val="000000"/>
+          <w:sz w:val="24"/>
+          <w:szCs w:val="24"/>
+          <w:lang w:val="en-GB"/>
+        </w:rPr>
+        <w:t>and</w:t>
+      </w:r>
+      <w:r>
+        <w:rPr>
+          <w:b/>
+          <w:bCs w:val="false"/>
+          <w:i w:val="false"/>
+          <w:iCs w:val="false"/>
+          <w:color w:val="000000"/>
+          <w:sz w:val="24"/>
+          <w:szCs w:val="24"/>
+          <w:lang w:val="en-GB"/>
+        </w:rPr>
+        <w:t xml:space="preserve"> Supplementary Figure S1.B</w:t>
+      </w:r>
+      <w:r>
+        <w:rPr>
+          <w:b w:val="false"/>
+          <w:bCs w:val="false"/>
+          <w:i w:val="false"/>
+          <w:iCs w:val="false"/>
+          <w:color w:val="000000"/>
+          <w:sz w:val="24"/>
+          <w:szCs w:val="24"/>
+          <w:lang w:val="en-GB"/>
+        </w:rPr>
+        <w:t>).</w:t>
+      </w:r>
+      <w:r>
+        <w:rPr>
+          <w:b w:val="false"/>
+          <w:bCs w:val="false"/>
+          <w:i w:val="false"/>
+          <w:iCs w:val="false"/>
+          <w:color w:val="000000"/>
+          <w:sz w:val="24"/>
+          <w:szCs w:val="24"/>
+        </w:rPr>
+        <w:t xml:space="preserve">  </w:t>
+      </w:r>
+    </w:p>
+    <w:p>
+      <w:pPr>
+        <w:pStyle w:val="Heading3"/>
+        <w:jc w:val="both"/>
+        <w:rPr/>
+      </w:pPr>
+      <w:r>
+        <w:rPr>
+          <w:b/>
+          <w:bCs/>
+          <w:i w:val="false"/>
           <w:iCs w:val="false"/>
           <w:color w:val="auto"/>
           <w:sz w:val="28"/>
           <w:szCs w:val="28"/>
         </w:rPr>
-        <w:t xml:space="preserve"> E. ferrisi</w:t>
-      </w:r>
-    </w:p>
-    <w:p>
-      <w:pPr>
-        <w:pStyle w:val="Normal"/>
-        <w:rPr/>
-      </w:pPr>
-      <w:r>
-        <w:rPr>
-          <w:color w:val="000000"/>
-        </w:rPr>
-        <w:t xml:space="preserve">We then modelled the weight loss upon infection relative to day 0 as a proxy for impact on host health of the full dataset (N = 108) in response to mouse strain, parasite isolate, and their interaction. </w:t>
-      </w:r>
-      <w:r>
-        <w:rPr>
-          <w:color w:val="000000"/>
-          <w:sz w:val="24"/>
-          <w:szCs w:val="24"/>
-        </w:rPr>
-        <w:t xml:space="preserve">We found statistically significant differences between parasite isolates (LRT: G = 30.7, df = 8, P &lt; 0.001) and mouse strains (LRT: G = 23, df = 9, P &lt; 0.01). </w:t>
-      </w:r>
-      <w:r>
-        <w:rPr>
-          <w:b w:val="false"/>
-          <w:bCs w:val="false"/>
+        <w:t>3.1. Indication of lo</w:t>
+      </w:r>
+      <w:r>
+        <w:rPr>
+          <w:b/>
+          <w:bCs/>
           <w:i w:val="false"/>
           <w:iCs w:val="false"/>
-          <w:color w:val="000000"/>
-          <w:sz w:val="24"/>
-          <w:szCs w:val="24"/>
-        </w:rPr>
-        <w:t xml:space="preserve">Post-hoc multiple comparison tests performed between each group (one mouse genotype infected by one parasite isolate) can be found in </w:t>
+          <w:color w:val="auto"/>
+          <w:sz w:val="28"/>
+          <w:szCs w:val="28"/>
+        </w:rPr>
+        <w:t xml:space="preserve">cal adaptation </w:t>
       </w:r>
       <w:r>
         <w:rPr>
@@ -2911,31 +3702,41 @@
           <w:bCs/>
           <w:i w:val="false"/>
           <w:iCs w:val="false"/>
-          <w:color w:val="000000"/>
-          <w:sz w:val="24"/>
-          <w:szCs w:val="24"/>
-        </w:rPr>
-        <w:t>Supplementary Table S2.A</w:t>
-      </w:r>
-      <w:r>
-        <w:rPr>
-          <w:b w:val="false"/>
-          <w:bCs w:val="false"/>
+          <w:color w:val="auto"/>
+          <w:sz w:val="28"/>
+          <w:szCs w:val="28"/>
+        </w:rPr>
+        <w:t xml:space="preserve">of one </w:t>
+      </w:r>
+      <w:r>
+        <w:rPr>
+          <w:b/>
+          <w:bCs/>
+          <w:i/>
+          <w:iCs/>
+          <w:color w:val="auto"/>
+          <w:sz w:val="28"/>
+          <w:szCs w:val="28"/>
+        </w:rPr>
+        <w:t xml:space="preserve">E. ferrisi </w:t>
+      </w:r>
+      <w:r>
+        <w:rPr>
+          <w:b/>
+          <w:bCs/>
           <w:i w:val="false"/>
           <w:iCs w:val="false"/>
-          <w:color w:val="000000"/>
-          <w:sz w:val="24"/>
-          <w:szCs w:val="24"/>
-        </w:rPr>
-        <w:t>.</w:t>
+          <w:color w:val="auto"/>
+          <w:sz w:val="28"/>
+          <w:szCs w:val="28"/>
+        </w:rPr>
+        <w:t>isolate on weight loss</w:t>
       </w:r>
     </w:p>
     <w:p>
       <w:pPr>
         <w:pStyle w:val="Normal"/>
-        <w:rPr>
-          <w:highlight w:val="blue"/>
-        </w:rPr>
+        <w:rPr/>
       </w:pPr>
       <w:r>
         <w:rPr>
@@ -3113,144 +3914,251 @@
           <w:sz w:val="24"/>
           <w:szCs w:val="24"/>
         </w:rPr>
-        <w:t>).</w:t>
-      </w:r>
-    </w:p>
-    <w:p>
-      <w:pPr>
-        <w:pStyle w:val="Normal"/>
-        <w:rPr>
-          <w:highlight w:val="blue"/>
-        </w:rPr>
-      </w:pPr>
-      <w:r>
-        <w:rPr>
-          <w:color w:val="000000"/>
-          <w:sz w:val="24"/>
-          <w:szCs w:val="24"/>
-        </w:rPr>
-        <w:t xml:space="preserve">The differences in relative weight loss were found more pronounced upon infection with </w:t>
-      </w:r>
-      <w:r>
-        <w:rPr>
-          <w:b w:val="false"/>
-          <w:bCs w:val="false"/>
-          <w:i/>
-          <w:color w:val="auto"/>
-          <w:sz w:val="24"/>
-          <w:szCs w:val="24"/>
-        </w:rPr>
-        <w:t>E. falciformis</w:t>
-      </w:r>
-      <w:r>
-        <w:rPr>
-          <w:b w:val="false"/>
-          <w:bCs w:val="false"/>
-          <w:color w:val="auto"/>
-          <w:sz w:val="24"/>
-          <w:szCs w:val="24"/>
-        </w:rPr>
-        <w:t xml:space="preserve"> isolate (Brandenburg88), with both Western mouse strains less affected by the infection (predicted average relative weight loss and 95%CI: </w:t>
-      </w:r>
-      <w:r>
-        <w:rPr>
-          <w:b w:val="false"/>
-          <w:bCs w:val="false"/>
-          <w:color w:val="000000"/>
-          <w:sz w:val="24"/>
-          <w:szCs w:val="24"/>
-        </w:rPr>
-        <w:t>SCHUNT 12% [7% - 20%]; STRA 7% [4% - 11%]) than</w:t>
-      </w:r>
-      <w:r>
-        <w:rPr>
-          <w:b w:val="false"/>
-          <w:bCs w:val="false"/>
-          <w:color w:val="auto"/>
-          <w:sz w:val="24"/>
-          <w:szCs w:val="24"/>
-        </w:rPr>
-        <w:t xml:space="preserve"> both Eastern mouse strains (predicted average relative weight loss and 95%CI: </w:t>
-      </w:r>
-      <w:r>
-        <w:rPr>
-          <w:b w:val="false"/>
-          <w:bCs w:val="false"/>
-          <w:color w:val="000000"/>
-          <w:sz w:val="24"/>
-          <w:szCs w:val="24"/>
-        </w:rPr>
-        <w:t>BUSNA 18% [11% - 28%]; PWD 20% [12% - 31%]</w:t>
-      </w:r>
-      <w:r>
-        <w:rPr>
-          <w:b w:val="false"/>
-          <w:bCs w:val="false"/>
-          <w:color w:val="auto"/>
-          <w:sz w:val="24"/>
-          <w:szCs w:val="24"/>
-        </w:rPr>
-        <w:t xml:space="preserve">). Of note, after losing a lot of weight Of note, the second </w:t>
-      </w:r>
-      <w:r>
-        <w:rPr>
-          <w:b w:val="false"/>
-          <w:bCs w:val="false"/>
+        <w:t xml:space="preserve">). </w:t>
+      </w:r>
+      <w:r>
+        <w:rPr>
+          <w:b w:val="false"/>
+          <w:bCs w:val="false"/>
+          <w:color w:val="auto"/>
+          <w:sz w:val="24"/>
+          <w:szCs w:val="24"/>
+        </w:rPr>
+        <w:t xml:space="preserve">As </w:t>
+      </w:r>
+      <w:r>
+        <w:rPr>
+          <w:b w:val="false"/>
+          <w:bCs w:val="false"/>
+          <w:color w:val="auto"/>
+          <w:sz w:val="24"/>
+          <w:szCs w:val="24"/>
+        </w:rPr>
+        <w:t xml:space="preserve">for resistance, this is an indication that Western </w:t>
+      </w:r>
+      <w:r>
+        <w:rPr>
+          <w:b w:val="false"/>
+          <w:bCs w:val="false"/>
+          <w:i/>
+          <w:iCs/>
+          <w:color w:val="auto"/>
+          <w:sz w:val="24"/>
+          <w:szCs w:val="24"/>
+        </w:rPr>
+        <w:t>E. ferrisi</w:t>
+      </w:r>
+      <w:r>
+        <w:rPr>
+          <w:b w:val="false"/>
+          <w:bCs w:val="false"/>
+          <w:color w:val="auto"/>
+          <w:sz w:val="24"/>
+          <w:szCs w:val="24"/>
+        </w:rPr>
+        <w:t xml:space="preserve"> could be locally adapted to Western mice.</w:t>
+      </w:r>
+    </w:p>
+    <w:p>
+      <w:pPr>
+        <w:pStyle w:val="Heading2"/>
+        <w:jc w:val="both"/>
+        <w:rPr/>
+      </w:pPr>
+      <w:r>
+        <w:rPr>
+          <w:b/>
+          <w:bCs/>
           <w:i w:val="false"/>
           <w:iCs w:val="false"/>
           <w:color w:val="auto"/>
-          <w:sz w:val="24"/>
-          <w:szCs w:val="24"/>
-        </w:rPr>
-        <w:t>strain of Eastern mouse (BUSNA strain</w:t>
-      </w:r>
-      <w:r>
-        <w:rPr>
-          <w:b w:val="false"/>
-          <w:bCs w:val="false"/>
-          <w:color w:val="auto"/>
-          <w:sz w:val="24"/>
-          <w:szCs w:val="24"/>
-        </w:rPr>
-        <w:t xml:space="preserve">) was represented by only 2 animals, as 5 died before the peak of shedding, an important number of Eastern mice (Mmm) died of infection by </w:t>
-      </w:r>
-      <w:r>
-        <w:rPr>
-          <w:b w:val="false"/>
-          <w:bCs w:val="false"/>
-          <w:i/>
-          <w:color w:val="auto"/>
-          <w:sz w:val="24"/>
-          <w:szCs w:val="24"/>
-        </w:rPr>
-        <w:t xml:space="preserve">E. falciformis </w:t>
-      </w:r>
-      <w:r>
-        <w:rPr>
-          <w:color w:val="000000"/>
-          <w:sz w:val="24"/>
-          <w:szCs w:val="24"/>
-        </w:rPr>
-        <w:t xml:space="preserve">(3 out of 7 PWD and 5 out of 7 BUSNA). Such mortality was not found in </w:t>
-      </w:r>
-      <w:r>
-        <w:rPr>
-          <w:b w:val="false"/>
-          <w:bCs w:val="false"/>
-          <w:i/>
-          <w:color w:val="auto"/>
-          <w:sz w:val="24"/>
-          <w:szCs w:val="24"/>
-        </w:rPr>
-        <w:t>E. ferrisi</w:t>
-      </w:r>
-      <w:r>
-        <w:rPr>
-          <w:b w:val="false"/>
-          <w:bCs w:val="false"/>
+          <w:sz w:val="28"/>
+          <w:szCs w:val="28"/>
+        </w:rPr>
+        <w:t xml:space="preserve">3.2. </w:t>
+      </w:r>
+      <w:r>
+        <w:rPr>
+          <w:b/>
+          <w:bCs/>
           <w:i w:val="false"/>
           <w:iCs w:val="false"/>
           <w:color w:val="auto"/>
+          <w:sz w:val="28"/>
+          <w:szCs w:val="28"/>
+        </w:rPr>
+        <w:t xml:space="preserve">Eastern mice (Mmm) are more affected by </w:t>
+      </w:r>
+      <w:r>
+        <w:rPr>
+          <w:b/>
+          <w:bCs/>
+          <w:i/>
+          <w:iCs w:val="false"/>
+          <w:color w:val="auto"/>
+          <w:sz w:val="28"/>
+          <w:szCs w:val="28"/>
+        </w:rPr>
+        <w:t xml:space="preserve">E. falciformis </w:t>
+      </w:r>
+      <w:r>
+        <w:rPr>
+          <w:b/>
+          <w:bCs/>
+          <w:i w:val="false"/>
+          <w:iCs w:val="false"/>
+          <w:color w:val="auto"/>
+          <w:sz w:val="28"/>
+          <w:szCs w:val="28"/>
+        </w:rPr>
+        <w:t>than by</w:t>
+      </w:r>
+      <w:r>
+        <w:rPr>
+          <w:b/>
+          <w:bCs/>
+          <w:i/>
+          <w:iCs w:val="false"/>
+          <w:color w:val="auto"/>
+          <w:sz w:val="28"/>
+          <w:szCs w:val="28"/>
+        </w:rPr>
+        <w:t xml:space="preserve"> E. ferrisi</w:t>
+      </w:r>
+    </w:p>
+    <w:p>
+      <w:pPr>
+        <w:pStyle w:val="Normal"/>
+        <w:rPr/>
+      </w:pPr>
+      <w:r>
+        <w:rPr>
+          <w:color w:val="000000"/>
+          <w:sz w:val="24"/>
+          <w:szCs w:val="24"/>
+        </w:rPr>
+        <w:t xml:space="preserve">The differences in relative weight loss were found more pronounced upon infection with </w:t>
+      </w:r>
+      <w:r>
+        <w:rPr>
+          <w:b w:val="false"/>
+          <w:bCs w:val="false"/>
+          <w:i/>
+          <w:color w:val="auto"/>
+          <w:sz w:val="24"/>
+          <w:szCs w:val="24"/>
+        </w:rPr>
+        <w:t>E. falciformis</w:t>
+      </w:r>
+      <w:r>
+        <w:rPr>
+          <w:b w:val="false"/>
+          <w:bCs w:val="false"/>
+          <w:color w:val="auto"/>
+          <w:sz w:val="24"/>
+          <w:szCs w:val="24"/>
+        </w:rPr>
+        <w:t xml:space="preserve"> isolate (Brandenburg88), with both Western mouse strains less affected by the infection (predicted average relative weight loss and 95%CI: </w:t>
+      </w:r>
+      <w:r>
+        <w:rPr>
+          <w:b w:val="false"/>
+          <w:bCs w:val="false"/>
+          <w:color w:val="000000"/>
+          <w:sz w:val="24"/>
+          <w:szCs w:val="24"/>
+        </w:rPr>
+        <w:t>SCHUNT 12% [7% - 20%]; STRA 7% [4% - 11%]) than</w:t>
+      </w:r>
+      <w:r>
+        <w:rPr>
+          <w:b w:val="false"/>
+          <w:bCs w:val="false"/>
+          <w:color w:val="auto"/>
+          <w:sz w:val="24"/>
+          <w:szCs w:val="24"/>
+        </w:rPr>
+        <w:t xml:space="preserve"> both Eastern mouse strains (predicted average relative weight loss and 95%CI: </w:t>
+      </w:r>
+      <w:r>
+        <w:rPr>
+          <w:b w:val="false"/>
+          <w:bCs w:val="false"/>
+          <w:color w:val="000000"/>
+          <w:sz w:val="24"/>
+          <w:szCs w:val="24"/>
+        </w:rPr>
+        <w:t>BUSNA 18% [11% - 28%]; PWD 20% [12% - 31%]</w:t>
+      </w:r>
+      <w:r>
+        <w:rPr>
+          <w:b w:val="false"/>
+          <w:bCs w:val="false"/>
+          <w:color w:val="auto"/>
+          <w:sz w:val="24"/>
+          <w:szCs w:val="24"/>
+        </w:rPr>
+        <w:t xml:space="preserve">). Of note, the second </w:t>
+      </w:r>
+      <w:r>
+        <w:rPr>
+          <w:b w:val="false"/>
+          <w:bCs w:val="false"/>
+          <w:i w:val="false"/>
+          <w:iCs w:val="false"/>
+          <w:color w:val="auto"/>
+          <w:sz w:val="24"/>
+          <w:szCs w:val="24"/>
+        </w:rPr>
+        <w:t>strain of Eastern mouse (BUSNA strain</w:t>
+      </w:r>
+      <w:r>
+        <w:rPr>
+          <w:b w:val="false"/>
+          <w:bCs w:val="false"/>
+          <w:color w:val="auto"/>
+          <w:sz w:val="24"/>
+          <w:szCs w:val="24"/>
+        </w:rPr>
+        <w:t xml:space="preserve">) was represented by only 2 animals, as 5 died before the peak of shedding, an important number of Eastern mice (Mmm) died of infection by </w:t>
+      </w:r>
+      <w:r>
+        <w:rPr>
+          <w:b w:val="false"/>
+          <w:bCs w:val="false"/>
+          <w:i/>
+          <w:color w:val="auto"/>
+          <w:sz w:val="24"/>
+          <w:szCs w:val="24"/>
+        </w:rPr>
+        <w:t xml:space="preserve">E. falciformis </w:t>
+      </w:r>
+      <w:r>
+        <w:rPr>
+          <w:color w:val="000000"/>
+          <w:sz w:val="24"/>
+          <w:szCs w:val="24"/>
+        </w:rPr>
+        <w:t xml:space="preserve">(3 out of 7 PWD and 5 out of 7 BUSNA). Such mortality was not found in </w:t>
+      </w:r>
+      <w:r>
+        <w:rPr>
+          <w:b w:val="false"/>
+          <w:bCs w:val="false"/>
+          <w:i/>
+          <w:color w:val="auto"/>
+          <w:sz w:val="24"/>
+          <w:szCs w:val="24"/>
+        </w:rPr>
+        <w:t>E. ferrisi</w:t>
+      </w:r>
+      <w:r>
+        <w:rPr>
+          <w:b w:val="false"/>
+          <w:bCs w:val="false"/>
+          <w:i w:val="false"/>
+          <w:iCs w:val="false"/>
+          <w:color w:val="auto"/>
           <w:sz w:val="24"/>
           <w:szCs w:val="24"/>
         </w:rPr>
@@ -3260,9 +4168,7 @@
     <w:p>
       <w:pPr>
         <w:pStyle w:val="Normal"/>
-        <w:rPr>
-          <w:highlight w:val="blue"/>
-        </w:rPr>
+        <w:rPr/>
       </w:pPr>
       <w:r>
         <w:rPr>
@@ -3276,7 +4182,7 @@
         </w:rPr>
         <w:t>Eventually, when comparing the above values of relative weight loss of each mouse strain across infection isolates, both Western mouse (Mmd) strain</w:t>
       </w:r>
-      <w:commentRangeStart w:id="7"/>
+      <w:commentRangeStart w:id="8"/>
       <w:r>
         <w:rPr>
           <w:b w:val="false"/>
@@ -3300,9 +4206,9 @@
           <w:szCs w:val="24"/>
         </w:rPr>
       </w:r>
-      <w:commentRangeEnd w:id="7"/>
-      <w:r>
-        <w:commentReference w:id="7"/>
+      <w:commentRangeEnd w:id="8"/>
+      <w:r>
+        <w:commentReference w:id="8"/>
       </w:r>
       <w:r>
         <w:rPr>
@@ -3371,243 +4277,524 @@
     </w:p>
     <w:p>
       <w:pPr>
-        <w:pStyle w:val="Normal"/>
-        <w:rPr/>
-      </w:pPr>
-      <w:r>
-        <w:rPr>
-          <w:color w:val="000000"/>
-          <w:sz w:val="24"/>
-          <w:szCs w:val="24"/>
-        </w:rPr>
-        <w:t>When the analysis was performed on the conservative dataset (excluding anthelminthic treated and contaminated mice), no difference in the direction of difference of relative weight loss between 2 tested groups were found compared to the full dataset</w:t>
-      </w:r>
-      <w:r>
-        <w:rPr>
-          <w:color w:val="000000"/>
-          <w:sz w:val="24"/>
-          <w:szCs w:val="24"/>
-          <w:lang w:val="en-GB"/>
-        </w:rPr>
-        <w:t xml:space="preserve">, thus we considered the influence of both confounding factors negligible (see post-hoc multiple comparison tests in </w:t>
-      </w:r>
-      <w:r>
-        <w:rPr>
-          <w:b/>
-          <w:color w:val="000000"/>
-          <w:sz w:val="24"/>
-          <w:szCs w:val="24"/>
-          <w:lang w:val="en-GB"/>
-        </w:rPr>
-        <w:t xml:space="preserve">Supplementary </w:t>
-      </w:r>
-      <w:r>
-        <w:rPr>
-          <w:b/>
-          <w:bCs/>
-          <w:color w:val="000000"/>
-          <w:sz w:val="24"/>
-          <w:szCs w:val="24"/>
-          <w:lang w:val="en-GB"/>
-        </w:rPr>
-        <w:t>Table</w:t>
-      </w:r>
-      <w:r>
-        <w:rPr>
-          <w:b/>
-          <w:color w:val="000000"/>
-          <w:sz w:val="24"/>
-          <w:szCs w:val="24"/>
-          <w:lang w:val="en-GB"/>
-        </w:rPr>
-        <w:t xml:space="preserve"> S2.B </w:t>
-      </w:r>
-      <w:r>
-        <w:rPr>
-          <w:b w:val="false"/>
-          <w:bCs w:val="false"/>
-          <w:color w:val="000000"/>
-          <w:sz w:val="24"/>
-          <w:szCs w:val="24"/>
-          <w:lang w:val="en-GB"/>
-        </w:rPr>
-        <w:t>and</w:t>
-      </w:r>
-      <w:r>
-        <w:rPr>
-          <w:b/>
-          <w:color w:val="000000"/>
-          <w:sz w:val="24"/>
-          <w:szCs w:val="24"/>
-          <w:lang w:val="en-GB"/>
-        </w:rPr>
-        <w:t xml:space="preserve"> Supplementary Figure S1.B</w:t>
-      </w:r>
-      <w:r>
-        <w:rPr>
-          <w:color w:val="000000"/>
-          <w:sz w:val="24"/>
-          <w:szCs w:val="24"/>
-          <w:lang w:val="en-GB"/>
-        </w:rPr>
-        <w:t>).</w:t>
-      </w:r>
-      <w:r>
-        <w:rPr>
-          <w:color w:val="000000"/>
-          <w:sz w:val="24"/>
-          <w:szCs w:val="24"/>
-        </w:rPr>
-        <w:t xml:space="preserve">  </w:t>
-      </w:r>
-    </w:p>
-    <w:p>
-      <w:pPr>
-        <w:pStyle w:val="Heading2"/>
-        <w:rPr/>
-      </w:pPr>
-      <w:r>
-        <w:rPr>
-          <w:b/>
-          <w:bCs/>
-          <w:highlight w:val="yellow"/>
-        </w:rPr>
-        <w:t>TOLERANCE BLABLABLA</w:t>
-      </w:r>
-    </w:p>
-    <w:p>
-      <w:pPr>
-        <w:pStyle w:val="Normal"/>
-        <w:rPr>
-          <w:highlight w:val="yellow"/>
-        </w:rPr>
-      </w:pPr>
-      <w:r>
-        <w:rPr>
-          <w:highlight w:val="yellow"/>
-        </w:rPr>
-        <w:t>TABLEAU</w:t>
-      </w:r>
-    </w:p>
-    <w:p>
-      <w:pPr>
-        <w:pStyle w:val="Normal"/>
-        <w:rPr/>
-      </w:pPr>
-      <w:r>
-        <w:rPr>
-          <w:highlight w:val="yellow"/>
-        </w:rPr>
-        <w:t>Groupe Isolate N R2 value</w:t>
-      </w:r>
-    </w:p>
-    <w:p>
-      <w:pPr>
-        <w:pStyle w:val="Normal"/>
-        <w:rPr/>
-      </w:pPr>
-      <w:r>
-        <w:rPr>
-          <w:highlight w:val="yellow"/>
-        </w:rPr>
-        <w:t>from line 463 code</w:t>
-      </w:r>
-    </w:p>
-    <w:p>
-      <w:pPr>
-        <w:pStyle w:val="Normal"/>
-        <w:rPr>
-          <w:highlight w:val="yellow"/>
-        </w:rPr>
-      </w:pPr>
-      <w:r>
-        <w:rPr>
-          <w:highlight w:val="yellow"/>
-        </w:rPr>
-        <w:t>Spearman correlation</w:t>
-      </w:r>
-    </w:p>
-    <w:p>
-      <w:pPr>
-        <w:pStyle w:val="Normal"/>
-        <w:rPr>
-          <w:highlight w:val="yellow"/>
-        </w:rPr>
-      </w:pPr>
-      <w:r>
-        <w:rPr>
-          <w:highlight w:val="yellow"/>
-        </w:rPr>
-      </w:r>
-    </w:p>
-    <w:p>
-      <w:pPr>
-        <w:pStyle w:val="Normal"/>
-        <w:rPr/>
-      </w:pPr>
-      <w:r>
-        <w:rPr>
-          <w:highlight w:val="yellow"/>
-        </w:rPr>
-        <w:t xml:space="preserve">→ </w:t>
-      </w:r>
-      <w:r>
-        <w:rPr>
-          <w:highlight w:val="yellow"/>
-        </w:rPr>
-        <w:t>ccl: tolerance homogene entre les strains pour les 2 Efer. Pour Efal, grosse diff, surtout que ya des points manquants.</w:t>
-      </w:r>
-    </w:p>
-    <w:p>
-      <w:pPr>
-        <w:pStyle w:val="Normal"/>
-        <w:rPr/>
-      </w:pPr>
-      <w:r>
-        <w:rPr>
-          <w:highlight w:val="yellow"/>
-        </w:rPr>
-        <w:t>Final: coupling. Discuter +++</w:t>
-      </w:r>
-    </w:p>
-    <w:p>
-      <w:pPr>
         <w:pStyle w:val="Heading2"/>
         <w:jc w:val="both"/>
         <w:rPr/>
       </w:pPr>
       <w:r>
-        <w:rPr/>
-        <w:t xml:space="preserve">eNdiscussion _&gt; Coupling of resistance and tolerance differs between </w:t>
-      </w:r>
-      <w:r>
-        <w:rPr>
-          <w:i/>
-        </w:rPr>
-        <w:t xml:space="preserve">Eimeria </w:t>
-      </w:r>
-      <w:r>
-        <w:rPr/>
-        <w:t>species</w:t>
+        <w:rPr>
+          <w:b/>
+          <w:bCs/>
+          <w:i w:val="false"/>
+          <w:iCs w:val="false"/>
+          <w:strike w:val="false"/>
+          <w:dstrike w:val="false"/>
+          <w:color w:val="auto"/>
+          <w:sz w:val="28"/>
+          <w:szCs w:val="28"/>
+        </w:rPr>
+        <w:t>4. Tolerance to</w:t>
+      </w:r>
+      <w:r>
+        <w:rPr>
+          <w:b/>
+          <w:bCs/>
+          <w:i/>
+          <w:iCs w:val="false"/>
+          <w:strike w:val="false"/>
+          <w:dstrike w:val="false"/>
+          <w:color w:val="auto"/>
+          <w:sz w:val="28"/>
+          <w:szCs w:val="28"/>
+        </w:rPr>
+        <w:t xml:space="preserve"> Eimeria spp.</w:t>
+      </w:r>
+      <w:r>
+        <w:rPr>
+          <w:b/>
+          <w:bCs/>
+          <w:i w:val="false"/>
+          <w:iCs w:val="false"/>
+          <w:strike w:val="false"/>
+          <w:dstrike w:val="false"/>
+          <w:color w:val="auto"/>
+          <w:sz w:val="28"/>
+          <w:szCs w:val="28"/>
+        </w:rPr>
+        <w:t xml:space="preserve"> in different mouse strains</w:t>
       </w:r>
     </w:p>
     <w:p>
       <w:pPr>
         <w:pStyle w:val="Normal"/>
-        <w:rPr/>
-      </w:pPr>
-      <w:r>
-        <w:rPr/>
-        <w:t xml:space="preserve">To test coupling between resistance and tolerance of the mouse subspecies within each of the parasite species, we plotted the mean maximum relative weight loss on maximum oocysts per gram of feces </w:t>
+        <w:rPr>
+          <w:b w:val="false"/>
+          <w:b w:val="false"/>
+          <w:bCs w:val="false"/>
+        </w:rPr>
+      </w:pPr>
+      <w:r>
+        <w:rPr>
+          <w:b w:val="false"/>
+          <w:bCs w:val="false"/>
+          <w:color w:val="000000"/>
+          <w:sz w:val="24"/>
+          <w:szCs w:val="24"/>
+        </w:rPr>
+        <w:t>Using jointly the two measurements analysed previously separately, w</w:t>
+      </w:r>
+      <w:r>
+        <w:rPr>
+          <w:b w:val="false"/>
+          <w:bCs w:val="false"/>
+          <w:color w:val="000000"/>
+          <w:sz w:val="24"/>
+          <w:szCs w:val="24"/>
+        </w:rPr>
+        <w:t xml:space="preserve">e modelled the weight loss upon infection relative to day 0 as a </w:t>
+      </w:r>
+      <w:r>
+        <w:rPr>
+          <w:b w:val="false"/>
+          <w:bCs w:val="false"/>
+          <w:color w:val="000000"/>
+          <w:sz w:val="24"/>
+          <w:szCs w:val="24"/>
+        </w:rPr>
+        <w:t xml:space="preserve">linear regression of maximum oocysts per gram in interaction with </w:t>
+      </w:r>
+      <w:r>
+        <w:rPr>
+          <w:b w:val="false"/>
+          <w:bCs w:val="false"/>
+          <w:i/>
+          <w:iCs/>
+          <w:color w:val="000000"/>
+          <w:sz w:val="24"/>
+          <w:szCs w:val="24"/>
+        </w:rPr>
+        <w:t>Eimeria</w:t>
+      </w:r>
+      <w:r>
+        <w:rPr>
+          <w:b w:val="false"/>
+          <w:bCs w:val="false"/>
+          <w:color w:val="000000"/>
+          <w:sz w:val="24"/>
+          <w:szCs w:val="24"/>
+        </w:rPr>
+        <w:t xml:space="preserve"> isolate, mouse strain and interactions between the two latter, </w:t>
+      </w:r>
+      <w:r>
+        <w:rPr>
+          <w:b w:val="false"/>
+          <w:bCs w:val="false"/>
+          <w:color w:val="000000"/>
+          <w:sz w:val="24"/>
+          <w:szCs w:val="24"/>
+        </w:rPr>
+        <w:t>on the full</w:t>
+      </w:r>
+      <w:r>
+        <w:rPr>
+          <w:b w:val="false"/>
+          <w:bCs w:val="false"/>
+          <w:color w:val="000000"/>
+          <w:sz w:val="24"/>
+          <w:szCs w:val="24"/>
+        </w:rPr>
+        <w:t xml:space="preserve"> </w:t>
+      </w:r>
+      <w:r>
+        <w:rPr>
+          <w:b w:val="false"/>
+          <w:bCs w:val="false"/>
+          <w:color w:val="000000"/>
+          <w:sz w:val="24"/>
+          <w:szCs w:val="24"/>
+        </w:rPr>
+        <w:t xml:space="preserve">data set (N = </w:t>
+      </w:r>
+      <w:r>
+        <w:rPr>
+          <w:b w:val="false"/>
+          <w:bCs w:val="false"/>
+          <w:color w:val="000000"/>
+          <w:sz w:val="24"/>
+          <w:szCs w:val="24"/>
+        </w:rPr>
+        <w:t>99</w:t>
+      </w:r>
+      <w:r>
+        <w:rPr>
+          <w:b w:val="false"/>
+          <w:bCs w:val="false"/>
+          <w:color w:val="000000"/>
+          <w:sz w:val="24"/>
+          <w:szCs w:val="24"/>
+        </w:rPr>
+        <w:t>). We found statistically significant differences between parasite isolates (LRT: G = 30.</w:t>
+      </w:r>
+      <w:r>
+        <w:rPr>
+          <w:b w:val="false"/>
+          <w:bCs w:val="false"/>
+          <w:color w:val="000000"/>
+          <w:sz w:val="24"/>
+          <w:szCs w:val="24"/>
+        </w:rPr>
+        <w:t>6</w:t>
+      </w:r>
+      <w:r>
+        <w:rPr>
+          <w:b w:val="false"/>
+          <w:bCs w:val="false"/>
+          <w:color w:val="000000"/>
+          <w:sz w:val="24"/>
+          <w:szCs w:val="24"/>
+        </w:rPr>
+        <w:t xml:space="preserve">, df = </w:t>
+      </w:r>
+      <w:r>
+        <w:rPr>
+          <w:b w:val="false"/>
+          <w:bCs w:val="false"/>
+          <w:color w:val="000000"/>
+          <w:sz w:val="24"/>
+          <w:szCs w:val="24"/>
+        </w:rPr>
+        <w:t>9</w:t>
+      </w:r>
+      <w:r>
+        <w:rPr>
+          <w:b w:val="false"/>
+          <w:bCs w:val="false"/>
+          <w:color w:val="000000"/>
+          <w:sz w:val="24"/>
+          <w:szCs w:val="24"/>
+        </w:rPr>
+        <w:t>, P &lt; 0.001), mouse strains (LRT: G = 30.</w:t>
+      </w:r>
+      <w:r>
+        <w:rPr>
+          <w:b w:val="false"/>
+          <w:bCs w:val="false"/>
+          <w:color w:val="000000"/>
+          <w:sz w:val="24"/>
+          <w:szCs w:val="24"/>
+        </w:rPr>
+        <w:t>2</w:t>
+      </w:r>
+      <w:r>
+        <w:rPr>
+          <w:b w:val="false"/>
+          <w:bCs w:val="false"/>
+          <w:color w:val="000000"/>
+          <w:sz w:val="24"/>
+          <w:szCs w:val="24"/>
+        </w:rPr>
+        <w:t xml:space="preserve">, df = 8, P &lt; 0.001) </w:t>
+      </w:r>
+      <w:r>
+        <w:rPr>
+          <w:b w:val="false"/>
+          <w:bCs w:val="false"/>
+          <w:color w:val="000000"/>
+          <w:sz w:val="24"/>
+          <w:szCs w:val="24"/>
+        </w:rPr>
+        <w:t xml:space="preserve">and their interaction </w:t>
+      </w:r>
+      <w:r>
+        <w:rPr>
+          <w:b w:val="false"/>
+          <w:bCs w:val="false"/>
+          <w:color w:val="000000"/>
+          <w:sz w:val="24"/>
+          <w:szCs w:val="24"/>
+        </w:rPr>
+        <w:t>(LRT: G = 2</w:t>
+      </w:r>
+      <w:r>
+        <w:rPr>
+          <w:b w:val="false"/>
+          <w:bCs w:val="false"/>
+          <w:color w:val="000000"/>
+          <w:sz w:val="24"/>
+          <w:szCs w:val="24"/>
+        </w:rPr>
+        <w:t>4</w:t>
+      </w:r>
+      <w:r>
+        <w:rPr>
+          <w:b w:val="false"/>
+          <w:bCs w:val="false"/>
+          <w:color w:val="000000"/>
+          <w:sz w:val="24"/>
+          <w:szCs w:val="24"/>
+        </w:rPr>
+        <w:t xml:space="preserve">, df = </w:t>
+      </w:r>
+      <w:r>
+        <w:rPr>
+          <w:b w:val="false"/>
+          <w:bCs w:val="false"/>
+          <w:color w:val="000000"/>
+          <w:sz w:val="24"/>
+          <w:szCs w:val="24"/>
+        </w:rPr>
+        <w:t>6</w:t>
+      </w:r>
+      <w:r>
+        <w:rPr>
+          <w:b w:val="false"/>
+          <w:bCs w:val="false"/>
+          <w:color w:val="000000"/>
+          <w:sz w:val="24"/>
+          <w:szCs w:val="24"/>
+        </w:rPr>
+        <w:t>, P &lt; 0.0</w:t>
+      </w:r>
+      <w:r>
+        <w:rPr>
+          <w:b w:val="false"/>
+          <w:bCs w:val="false"/>
+          <w:color w:val="000000"/>
+          <w:sz w:val="24"/>
+          <w:szCs w:val="24"/>
+        </w:rPr>
+        <w:t>0</w:t>
+      </w:r>
+      <w:r>
+        <w:rPr>
+          <w:b w:val="false"/>
+          <w:bCs w:val="false"/>
+          <w:color w:val="000000"/>
+          <w:sz w:val="24"/>
+          <w:szCs w:val="24"/>
+        </w:rPr>
+        <w:t>1)</w:t>
+      </w:r>
+      <w:r>
+        <w:rPr>
+          <w:b w:val="false"/>
+          <w:bCs w:val="false"/>
+          <w:color w:val="000000"/>
+          <w:sz w:val="24"/>
+          <w:szCs w:val="24"/>
+        </w:rPr>
+        <w:t>(</w:t>
+      </w:r>
+      <w:r>
+        <w:rPr>
+          <w:b/>
+          <w:bCs/>
+          <w:color w:val="000000"/>
+          <w:sz w:val="24"/>
+          <w:szCs w:val="24"/>
+        </w:rPr>
+        <w:t>Figure 4</w:t>
+      </w:r>
+      <w:r>
+        <w:rPr>
+          <w:b w:val="false"/>
+          <w:bCs w:val="false"/>
+          <w:color w:val="000000"/>
+          <w:sz w:val="24"/>
+          <w:szCs w:val="24"/>
+        </w:rPr>
+        <w:t>)</w:t>
+      </w:r>
+      <w:r>
+        <w:rPr>
+          <w:b w:val="false"/>
+          <w:bCs w:val="false"/>
+          <w:color w:val="000000"/>
+          <w:sz w:val="24"/>
+          <w:szCs w:val="24"/>
+        </w:rPr>
+        <w:t>.</w:t>
+      </w:r>
+    </w:p>
+    <w:p>
+      <w:pPr>
+        <w:pStyle w:val="Heading3"/>
+        <w:rPr/>
+      </w:pPr>
+      <w:r>
+        <w:rPr>
+          <w:b/>
+          <w:bCs/>
+          <w:i w:val="false"/>
+          <w:iCs w:val="false"/>
+          <w:color w:val="auto"/>
+          <w:sz w:val="28"/>
+          <w:szCs w:val="28"/>
+        </w:rPr>
+        <w:t>4.1. No evidence of l</w:t>
+      </w:r>
+      <w:r>
+        <w:rPr>
+          <w:b/>
+          <w:bCs/>
+          <w:i w:val="false"/>
+          <w:iCs w:val="false"/>
+          <w:color w:val="auto"/>
+          <w:sz w:val="28"/>
+          <w:szCs w:val="28"/>
+        </w:rPr>
+        <w:t xml:space="preserve">ocal adaptation </w:t>
+      </w:r>
+      <w:r>
+        <w:rPr>
+          <w:b/>
+          <w:bCs/>
+          <w:i w:val="false"/>
+          <w:iCs w:val="false"/>
+          <w:color w:val="auto"/>
+          <w:sz w:val="28"/>
+          <w:szCs w:val="28"/>
+        </w:rPr>
+        <w:t xml:space="preserve">of  </w:t>
+      </w:r>
+      <w:r>
+        <w:rPr>
+          <w:b/>
+          <w:bCs/>
+          <w:i/>
+          <w:iCs/>
+          <w:color w:val="auto"/>
+          <w:sz w:val="28"/>
+          <w:szCs w:val="28"/>
+        </w:rPr>
+        <w:t xml:space="preserve">E. ferrisi </w:t>
+      </w:r>
+      <w:r>
+        <w:rPr>
+          <w:b/>
+          <w:bCs/>
+          <w:i w:val="false"/>
+          <w:iCs w:val="false"/>
+          <w:color w:val="auto"/>
+          <w:sz w:val="28"/>
+          <w:szCs w:val="28"/>
+        </w:rPr>
+        <w:t>on tolerance</w:t>
       </w:r>
     </w:p>
     <w:p>
       <w:pPr>
         <w:pStyle w:val="Normal"/>
-        <w:rPr/>
-      </w:pPr>
-      <w:r>
-        <w:rPr/>
+        <w:rPr>
+          <w:b w:val="false"/>
+          <w:b w:val="false"/>
+          <w:bCs w:val="false"/>
+        </w:rPr>
+      </w:pPr>
+      <w:r>
+        <w:rPr>
+          <w:b w:val="false"/>
+          <w:bCs w:val="false"/>
+        </w:rPr>
+        <w:t xml:space="preserve">Calculating </w:t>
+      </w:r>
+      <w:r>
+        <w:rPr>
+          <w:b w:val="false"/>
+          <w:bCs w:val="false"/>
+        </w:rPr>
+        <w:t xml:space="preserve">slopes for each group </w:t>
+      </w:r>
+      <w:r>
+        <w:rPr>
+          <w:b w:val="false"/>
+          <w:bCs w:val="false"/>
+        </w:rPr>
+        <w:t>(</w:t>
+      </w:r>
+      <w:r>
+        <w:rPr>
+          <w:b/>
+          <w:bCs/>
+        </w:rPr>
+        <w:t>Table 2</w:t>
+      </w:r>
+      <w:r>
+        <w:rPr>
+          <w:b w:val="false"/>
+          <w:bCs w:val="false"/>
+        </w:rPr>
+        <w:t>), w</w:t>
+      </w:r>
+      <w:r>
+        <w:rPr>
+          <w:b w:val="false"/>
+          <w:bCs w:val="false"/>
+        </w:rPr>
+        <w:t xml:space="preserve">e observe that all mouse strains infected with </w:t>
+      </w:r>
+      <w:r>
+        <w:rPr>
+          <w:b w:val="false"/>
+          <w:bCs w:val="false"/>
+          <w:i/>
+          <w:iCs/>
+        </w:rPr>
+        <w:t>E. ferrisi</w:t>
+      </w:r>
+      <w:r>
+        <w:rPr>
+          <w:b w:val="false"/>
+          <w:bCs w:val="false"/>
+        </w:rPr>
+        <w:t xml:space="preserve"> isolate Brandenburg139 lose between 7 and 12% </w:t>
+      </w:r>
+      <w:r>
+        <w:rPr>
+          <w:b w:val="false"/>
+          <w:bCs w:val="false"/>
+        </w:rPr>
+        <w:t>of their starting weight per million oocysts per gram</w:t>
+      </w:r>
+      <w:r>
+        <w:rPr>
+          <w:b w:val="false"/>
+          <w:bCs w:val="false"/>
+        </w:rPr>
+        <w:t xml:space="preserve">. This homogeneity is found also in the other </w:t>
+      </w:r>
+      <w:r>
+        <w:rPr>
+          <w:b w:val="false"/>
+          <w:bCs w:val="false"/>
+          <w:i/>
+          <w:iCs/>
+        </w:rPr>
+        <w:t>E. ferrisi</w:t>
+      </w:r>
+      <w:r>
+        <w:rPr>
+          <w:b w:val="false"/>
+          <w:bCs w:val="false"/>
+        </w:rPr>
+        <w:t xml:space="preserve"> isolate, Brandenburg64, but all mouse strains seem more tolerant to this parasite, and lose only between 3 and 6% of their starting weight per millions of OPG.</w:t>
+      </w:r>
+    </w:p>
+    <w:p>
+      <w:pPr>
+        <w:pStyle w:val="Heading2"/>
+        <w:rPr>
+          <w:b w:val="false"/>
+          <w:b w:val="false"/>
+          <w:bCs w:val="false"/>
+        </w:rPr>
+      </w:pPr>
+      <w:r>
+        <w:rPr>
+          <w:b/>
+          <w:bCs/>
+        </w:rPr>
+        <w:t>4.2. ancien titre à retrouver</w:t>
       </w:r>
     </w:p>
     <w:p>
@@ -3616,30 +4803,172 @@
         <w:rPr/>
       </w:pPr>
       <w:r>
-        <w:rPr/>
-        <w:t>Make lm(maxWL ~OPG *isolate) and do LRT tests to test slopes by infection isolate. The concept of this paper. Balanced in every group (ish).</w:t>
+        <w:rPr>
+          <w:b w:val="false"/>
+          <w:bCs w:val="false"/>
+        </w:rPr>
+        <w:t xml:space="preserve">In the second parasite species infection, </w:t>
+      </w:r>
+      <w:r>
+        <w:rPr>
+          <w:b w:val="false"/>
+          <w:bCs w:val="false"/>
+          <w:i/>
+          <w:iCs/>
+        </w:rPr>
+        <w:t>E. falciformis</w:t>
+      </w:r>
+      <w:r>
+        <w:rPr>
+          <w:b w:val="false"/>
+          <w:bCs w:val="false"/>
+        </w:rPr>
+        <w:t xml:space="preserve"> (isolate Brandenburg88), tolerance appears quite variable between mouse strains. While both Western mouse strain do not seem more or less tolerant to this parasite than to </w:t>
+      </w:r>
+      <w:r>
+        <w:rPr>
+          <w:b w:val="false"/>
+          <w:bCs w:val="false"/>
+          <w:i/>
+          <w:iCs/>
+        </w:rPr>
+        <w:t>E. ferrisi</w:t>
+      </w:r>
+      <w:r>
+        <w:rPr>
+          <w:b w:val="false"/>
+          <w:bCs w:val="false"/>
+        </w:rPr>
+        <w:t xml:space="preserve"> isolate Brandenburg139, </w:t>
+      </w:r>
+      <w:r>
+        <w:rPr>
+          <w:b w:val="false"/>
+          <w:bCs w:val="false"/>
+        </w:rPr>
+        <w:t xml:space="preserve">Eastern mouse strains appear lowly tolerant to this parasite isolate: PWD strain loses 35% of its starting weight per million oocysts per gram, and BUSNA strain 9%. This value is likely underestimated, as </w:t>
+      </w:r>
+      <w:r>
+        <w:rPr>
+          <w:b w:val="false"/>
+          <w:bCs w:val="false"/>
+          <w:color w:val="000000"/>
+          <w:sz w:val="24"/>
+          <w:szCs w:val="24"/>
+        </w:rPr>
+        <w:t xml:space="preserve">5 out of 7 BUSNA died before their peak day of oocysts, and can therefore be considered qualitatively low tolerant. </w:t>
+      </w:r>
+      <w:r>
+        <w:rPr>
+          <w:b w:val="false"/>
+          <w:bCs w:val="false"/>
+        </w:rPr>
+        <w:t>As a n</w:t>
+      </w:r>
+      <w:r>
+        <w:rPr>
+          <w:b w:val="false"/>
+          <w:bCs w:val="false"/>
+        </w:rPr>
+        <w:t xml:space="preserve">ote of caution, </w:t>
+      </w:r>
+      <w:r>
+        <w:rPr>
+          <w:b w:val="false"/>
+          <w:bCs w:val="false"/>
+        </w:rPr>
+        <w:t xml:space="preserve">especially in this last group, the low number of alive mice does not allow a precise estimation of the slope, as noted by the high p-values in </w:t>
+      </w:r>
+      <w:r>
+        <w:rPr>
+          <w:b/>
+          <w:bCs/>
+        </w:rPr>
+        <w:t>Table 2</w:t>
+      </w:r>
+      <w:r>
+        <w:rPr>
+          <w:b w:val="false"/>
+          <w:bCs w:val="false"/>
+        </w:rPr>
+        <w:t>.</w:t>
+      </w:r>
+    </w:p>
+    <w:p>
+      <w:pPr>
+        <w:pStyle w:val="Heading1"/>
+        <w:widowControl/>
+        <w:jc w:val="both"/>
+        <w:rPr/>
+      </w:pPr>
+      <w:bookmarkStart w:id="8" w:name="_mlftpgaod54o"/>
+      <w:bookmarkEnd w:id="8"/>
+      <w:r>
+        <w:rPr>
+          <w:sz w:val="24"/>
+        </w:rPr>
+        <w:t>Discussion</w:t>
       </w:r>
     </w:p>
     <w:p>
       <w:pPr>
         <w:pStyle w:val="Normal"/>
-        <w:rPr>
-          <w:highlight w:val="yellow"/>
-        </w:rPr>
-      </w:pPr>
-      <w:r>
-        <w:rPr>
-          <w:highlight w:val="yellow"/>
-        </w:rPr>
+        <w:jc w:val="both"/>
+        <w:rPr/>
+      </w:pPr>
+      <w:r>
+        <w:rPr/>
+        <w:t xml:space="preserve">Plotting for each </w:t>
+      </w:r>
+      <w:r>
+        <w:rPr/>
+        <w:t>isolate:</w:t>
       </w:r>
     </w:p>
     <w:p>
       <w:pPr>
         <w:pStyle w:val="Normal"/>
-        <w:rPr/>
-      </w:pPr>
-      <w:r>
-        <w:rPr/>
+        <w:jc w:val="both"/>
+        <w:rPr/>
+      </w:pPr>
+      <w:r>
+        <w:rPr/>
+        <w:t xml:space="preserve">E139: resistance, impact, tolerance, homogeneous between all strains. </w:t>
+      </w:r>
+    </w:p>
+    <w:p>
+      <w:pPr>
+        <w:pStyle w:val="Normal"/>
+        <w:jc w:val="both"/>
+        <w:rPr/>
+      </w:pPr>
+      <w:r>
+        <w:rPr/>
+        <w:t xml:space="preserve">E64: resistance + (slightly) for western mice, tolerance identical. Comparison both things. </w:t>
+      </w:r>
+    </w:p>
+    <w:p>
+      <w:pPr>
+        <w:pStyle w:val="Normal"/>
+        <w:jc w:val="both"/>
+        <w:rPr/>
+      </w:pPr>
+      <w:r>
+        <w:rPr/>
+        <w:t>E88: indications than Mmm more resistant than Mmd BUT less tolerant.</w:t>
+      </w:r>
+    </w:p>
+    <w:p>
+      <w:pPr>
+        <w:pStyle w:val="Normal"/>
+        <w:widowControl/>
+        <w:jc w:val="both"/>
+        <w:rPr/>
+      </w:pPr>
+      <w:r>
+        <w:rPr>
+          <w:sz w:val="24"/>
+        </w:rPr>
         <w:t>High tolerance to a given parasite species means that the weight is lowly affected even in case of high</w:t>
       </w:r>
       <w:r>
@@ -3648,6 +4977,7 @@
           <w:i w:val="false"/>
           <w:iCs w:val="false"/>
           <w:color w:val="auto"/>
+          <w:sz w:val="24"/>
         </w:rPr>
         <w:t xml:space="preserve"> parasite load, which corresponds to the lower right corner of the plot, and inversely the upper left corner represents low tolerance. We see that for </w:t>
       </w:r>
@@ -3657,6 +4987,7 @@
           <w:i/>
           <w:iCs w:val="false"/>
           <w:color w:val="auto"/>
+          <w:sz w:val="24"/>
         </w:rPr>
         <w:t>E.</w:t>
       </w:r>
@@ -3667,6 +4998,7 @@
           <w:i/>
           <w:iCs/>
           <w:color w:val="000000"/>
+          <w:sz w:val="24"/>
         </w:rPr>
         <w:t> falciformis</w:t>
       </w:r>
@@ -3676,6 +5008,7 @@
           <w:i w:val="false"/>
           <w:iCs w:val="false"/>
           <w:color w:val="auto"/>
+          <w:sz w:val="24"/>
         </w:rPr>
         <w:t xml:space="preserve">, there is a trade-off between resistance and tolerance, with high tolerance-low resistance for Mmd, and high resistance-low tolerance for Mmm. In the case of </w:t>
       </w:r>
@@ -3684,6 +5017,7 @@
           <w:rFonts w:eastAsia="Century Schoolbook" w:cs="Century Schoolbook"/>
           <w:i/>
           <w:color w:val="auto"/>
+          <w:sz w:val="24"/>
         </w:rPr>
         <w:t>E.</w:t>
       </w:r>
@@ -3694,6 +5028,7 @@
           <w:i/>
           <w:iCs/>
           <w:color w:val="000000"/>
+          <w:sz w:val="24"/>
         </w:rPr>
         <w:t> </w:t>
       </w:r>
@@ -3702,6 +5037,7 @@
           <w:rFonts w:eastAsia="Century Schoolbook" w:cs="Century Schoolbook"/>
           <w:i/>
           <w:color w:val="auto"/>
+          <w:sz w:val="24"/>
         </w:rPr>
         <w:t>ferrisi</w:t>
       </w:r>
@@ -3711,24 +5047,40 @@
           <w:i w:val="false"/>
           <w:iCs w:val="false"/>
           <w:color w:val="auto"/>
+          <w:sz w:val="24"/>
         </w:rPr>
         <w:t xml:space="preserve">, resistance varies between both mouse subspecies, but tolerance does not vary consequently, showing a lack of coupling between resistance and tolerance for this parasite. </w:t>
       </w:r>
     </w:p>
     <w:p>
       <w:pPr>
-        <w:pStyle w:val="Heading1"/>
+        <w:pStyle w:val="Normal"/>
         <w:widowControl/>
         <w:jc w:val="both"/>
-        <w:rPr/>
-      </w:pPr>
-      <w:bookmarkStart w:id="7" w:name="_mlftpgaod54o"/>
-      <w:bookmarkEnd w:id="7"/>
-      <w:r>
-        <w:rPr>
-          <w:sz w:val="24"/>
-        </w:rPr>
-        <w:t>Discussion</w:t>
+        <w:rPr>
+          <w:rFonts w:eastAsia="Century Schoolbook" w:cs="Century Schoolbook"/>
+          <w:i w:val="false"/>
+          <w:i w:val="false"/>
+          <w:iCs w:val="false"/>
+          <w:color w:val="auto"/>
+          <w:sz w:val="24"/>
+        </w:rPr>
+      </w:pPr>
+      <w:r>
+        <w:rPr/>
+      </w:r>
+    </w:p>
+    <w:p>
+      <w:pPr>
+        <w:pStyle w:val="Normal"/>
+        <w:widowControl/>
+        <w:jc w:val="both"/>
+        <w:rPr>
+          <w:sz w:val="24"/>
+        </w:rPr>
+      </w:pPr>
+      <w:r>
+        <w:rPr/>
       </w:r>
     </w:p>
     <w:p>
@@ -4417,8 +5769,8 @@
         <w:pStyle w:val="Heading1"/>
         <w:rPr/>
       </w:pPr>
-      <w:bookmarkStart w:id="8" w:name="_3j2qqm3"/>
-      <w:bookmarkEnd w:id="8"/>
+      <w:bookmarkStart w:id="9" w:name="_3j2qqm3"/>
+      <w:bookmarkEnd w:id="9"/>
       <w:r>
         <w:rPr/>
         <w:t>Tables</w:t>
@@ -6175,8 +7527,8 @@
         <w:pStyle w:val="Heading1"/>
         <w:rPr/>
       </w:pPr>
-      <w:bookmarkStart w:id="9" w:name="_zdv4ak4r58ez"/>
-      <w:bookmarkEnd w:id="9"/>
+      <w:bookmarkStart w:id="10" w:name="_zdv4ak4r58ez"/>
+      <w:bookmarkEnd w:id="10"/>
       <w:r>
         <w:rPr/>
         <w:t xml:space="preserve">Funding </w:t>
@@ -7479,7 +8831,7 @@
         </w:rPr>
         <w:t xml:space="preserve"> Y chromosome in Central Europe. </w:t>
       </w:r>
-      <w:bookmarkStart w:id="10" w:name="_GoBack"/>
+      <w:bookmarkStart w:id="11" w:name="_GoBack"/>
       <w:r>
         <w:rPr>
           <w:i/>
@@ -7488,7 +8840,7 @@
         </w:rPr>
         <w:t>BioRxiv</w:t>
       </w:r>
-      <w:bookmarkEnd w:id="10"/>
+      <w:bookmarkEnd w:id="11"/>
       <w:r>
         <w:rPr>
           <w:color w:val="auto"/>
@@ -8255,7 +9607,7 @@
     <w:p>
       <w:r>
         <w:rPr>
-          <w:rFonts w:eastAsia="SimSun" w:cs="Mangal" w:ascii="Liberation Serif" w:hAnsi="Liberation Serif"/>
+          <w:rFonts w:cs="Mangal" w:ascii="Liberation Serif" w:hAnsi="Liberation Serif" w:eastAsia="SimSun"/>
           <w:b w:val="false"/>
           <w:bCs w:val="false"/>
           <w:i w:val="false"/>
@@ -8274,11 +9626,12 @@
           <w:kern w:val="2"/>
           <w:position w:val="0"/>
           <w:sz w:val="20"/>
+          <w:sz w:val="20"/>
           <w:szCs w:val="24"/>
           <w:u w:val="none"/>
           <w:vertAlign w:val="baseline"/>
           <w:em w:val="none"/>
-          <w:lang w:bidi="hi-IN" w:eastAsia="zh-CN" w:val="en-US"/>
+          <w:lang w:val="en-US" w:bidi="hi-IN" w:eastAsia="zh-CN"/>
         </w:rPr>
         <w:t>Cf paper  1</w:t>
       </w:r>
@@ -8288,7 +9641,7 @@
     <w:p>
       <w:r>
         <w:rPr>
-          <w:rFonts w:eastAsia="SimSun" w:cs="Mangal" w:ascii="Liberation Serif" w:hAnsi="Liberation Serif"/>
+          <w:rFonts w:cs="Mangal" w:ascii="Liberation Serif" w:hAnsi="Liberation Serif" w:eastAsia="SimSun"/>
           <w:b w:val="false"/>
           <w:bCs w:val="false"/>
           <w:i w:val="false"/>
@@ -8307,11 +9660,12 @@
           <w:kern w:val="2"/>
           <w:position w:val="0"/>
           <w:sz w:val="20"/>
+          <w:sz w:val="20"/>
           <w:szCs w:val="24"/>
           <w:u w:val="none"/>
           <w:vertAlign w:val="baseline"/>
           <w:em w:val="none"/>
-          <w:lang w:bidi="hi-IN" w:eastAsia="zh-CN" w:val="en-US"/>
+          <w:lang w:val="en-US" w:bidi="hi-IN" w:eastAsia="zh-CN"/>
         </w:rPr>
         <w:t>Dvp + source</w:t>
       </w:r>
@@ -8321,7 +9675,7 @@
     <w:p>
       <w:r>
         <w:rPr>
-          <w:rFonts w:eastAsia="SimSun" w:cs="Mangal" w:ascii="Liberation Serif" w:hAnsi="Liberation Serif"/>
+          <w:rFonts w:cs="Mangal" w:ascii="Liberation Serif" w:hAnsi="Liberation Serif" w:eastAsia="SimSun"/>
           <w:b w:val="false"/>
           <w:bCs w:val="false"/>
           <w:i w:val="false"/>
@@ -8340,11 +9694,12 @@
           <w:kern w:val="2"/>
           <w:position w:val="0"/>
           <w:sz w:val="20"/>
+          <w:sz w:val="20"/>
           <w:szCs w:val="24"/>
           <w:u w:val="none"/>
           <w:vertAlign w:val="baseline"/>
           <w:em w:val="none"/>
-          <w:lang w:bidi="hi-IN" w:eastAsia="zh-CN" w:val="en-US"/>
+          <w:lang w:val="en-US" w:bidi="hi-IN" w:eastAsia="zh-CN"/>
         </w:rPr>
         <w:t>dvp</w:t>
       </w:r>
@@ -8354,7 +9709,7 @@
     <w:p>
       <w:r>
         <w:rPr>
-          <w:rFonts w:eastAsia="SimSun" w:cs="Mangal" w:ascii="Liberation Serif" w:hAnsi="Liberation Serif"/>
+          <w:rFonts w:cs="Mangal" w:ascii="Liberation Serif" w:hAnsi="Liberation Serif" w:eastAsia="SimSun"/>
           <w:b w:val="false"/>
           <w:bCs w:val="false"/>
           <w:i w:val="false"/>
@@ -8373,17 +9728,18 @@
           <w:kern w:val="2"/>
           <w:position w:val="0"/>
           <w:sz w:val="20"/>
+          <w:sz w:val="20"/>
           <w:szCs w:val="24"/>
           <w:u w:val="none"/>
           <w:vertAlign w:val="baseline"/>
           <w:em w:val="none"/>
-          <w:lang w:bidi="hi-IN" w:eastAsia="zh-CN" w:val="en-US"/>
+          <w:lang w:val="en-US" w:bidi="hi-IN" w:eastAsia="zh-CN"/>
         </w:rPr>
         <w:t>dvp</w:t>
       </w:r>
     </w:p>
   </w:comment>
-  <w:comment w:id="5" w:author="Unknown Author" w:date="2020-03-03T07:06:56Z" w:initials="">
+  <w:comment w:id="5" w:author="Unknown Author" w:date="2020-03-03T14:49:26Z" w:initials="">
     <w:p>
       <w:r>
         <w:rPr>
@@ -8412,15 +9768,15 @@
           <w:em w:val="none"/>
           <w:lang w:bidi="hi-IN" w:eastAsia="zh-CN" w:val="en-US"/>
         </w:rPr>
-        <w:t>?</w:t>
+        <w:t>Explain more? I did 0 + … to start all regressions from the origin (0,0)</w:t>
       </w:r>
     </w:p>
   </w:comment>
-  <w:comment w:id="6" w:author="Unknown Author" w:date="2020-03-03T07:15:33Z" w:initials="">
-    <w:p>
-      <w:r>
-        <w:rPr>
-          <w:rFonts w:eastAsia="SimSun" w:cs="Mangal" w:ascii="Liberation Serif" w:hAnsi="Liberation Serif"/>
+  <w:comment w:id="6" w:author="Unknown Author" w:date="2020-03-03T07:06:56Z" w:initials="">
+    <w:p>
+      <w:r>
+        <w:rPr>
+          <w:rFonts w:cs="Mangal" w:ascii="Liberation Serif" w:hAnsi="Liberation Serif" w:eastAsia="SimSun"/>
           <w:b w:val="false"/>
           <w:bCs w:val="false"/>
           <w:i w:val="false"/>
@@ -8439,17 +9795,52 @@
           <w:kern w:val="2"/>
           <w:position w:val="0"/>
           <w:sz w:val="20"/>
+          <w:sz w:val="20"/>
           <w:szCs w:val="24"/>
           <w:u w:val="none"/>
           <w:vertAlign w:val="baseline"/>
           <w:em w:val="none"/>
-          <w:lang w:bidi="hi-IN" w:eastAsia="zh-CN" w:val="en-US"/>
+          <w:lang w:val="en-US" w:bidi="hi-IN" w:eastAsia="zh-CN"/>
+        </w:rPr>
+        <w:t>?</w:t>
+      </w:r>
+    </w:p>
+  </w:comment>
+  <w:comment w:id="7" w:author="Unknown Author" w:date="2020-03-03T07:15:33Z" w:initials="">
+    <w:p>
+      <w:r>
+        <w:rPr>
+          <w:rFonts w:cs="Mangal" w:ascii="Liberation Serif" w:hAnsi="Liberation Serif" w:eastAsia="SimSun"/>
+          <w:b w:val="false"/>
+          <w:bCs w:val="false"/>
+          <w:i w:val="false"/>
+          <w:iCs w:val="false"/>
+          <w:caps w:val="false"/>
+          <w:smallCaps w:val="false"/>
+          <w:strike w:val="false"/>
+          <w:dstrike w:val="false"/>
+          <w:outline w:val="false"/>
+          <w:shadow w:val="false"/>
+          <w:emboss w:val="false"/>
+          <w:imprint w:val="false"/>
+          <w:color w:val="auto"/>
+          <w:spacing w:val="0"/>
+          <w:w w:val="100"/>
+          <w:kern w:val="2"/>
+          <w:position w:val="0"/>
+          <w:sz w:val="20"/>
+          <w:sz w:val="20"/>
+          <w:szCs w:val="24"/>
+          <w:u w:val="none"/>
+          <w:vertAlign w:val="baseline"/>
+          <w:em w:val="none"/>
+          <w:lang w:val="en-US" w:bidi="hi-IN" w:eastAsia="zh-CN"/>
         </w:rPr>
         <w:t>Comment ca s’appelle?</w:t>
       </w:r>
     </w:p>
   </w:comment>
-  <w:comment w:id="7" w:author="Unknown Author" w:date="2020-03-02T11:54:21Z" w:initials="">
+  <w:comment w:id="8" w:author="Unknown Author" w:date="2020-03-02T11:54:21Z" w:initials="">
     <w:p>
       <w:r>
         <w:rPr>
@@ -8613,8 +10004,103 @@
       </w:pPr>
     </w:lvl>
   </w:abstractNum>
+  <w:abstractNum w:abstractNumId="2">
+    <w:lvl w:ilvl="0">
+      <w:start w:val="1"/>
+      <w:numFmt w:val="none"/>
+      <w:suff w:val="nothing"/>
+      <w:lvlText w:val=""/>
+      <w:lvlJc w:val="left"/>
+      <w:pPr>
+        <w:ind w:left="0" w:hanging="0"/>
+      </w:pPr>
+    </w:lvl>
+    <w:lvl w:ilvl="1">
+      <w:start w:val="1"/>
+      <w:numFmt w:val="none"/>
+      <w:suff w:val="nothing"/>
+      <w:lvlText w:val=""/>
+      <w:lvlJc w:val="left"/>
+      <w:pPr>
+        <w:ind w:left="0" w:hanging="0"/>
+      </w:pPr>
+    </w:lvl>
+    <w:lvl w:ilvl="2">
+      <w:start w:val="1"/>
+      <w:numFmt w:val="none"/>
+      <w:suff w:val="nothing"/>
+      <w:lvlText w:val=""/>
+      <w:lvlJc w:val="left"/>
+      <w:pPr>
+        <w:ind w:left="0" w:hanging="0"/>
+      </w:pPr>
+    </w:lvl>
+    <w:lvl w:ilvl="3">
+      <w:start w:val="1"/>
+      <w:numFmt w:val="none"/>
+      <w:suff w:val="nothing"/>
+      <w:lvlText w:val=""/>
+      <w:lvlJc w:val="left"/>
+      <w:pPr>
+        <w:ind w:left="0" w:hanging="0"/>
+      </w:pPr>
+    </w:lvl>
+    <w:lvl w:ilvl="4">
+      <w:start w:val="1"/>
+      <w:numFmt w:val="none"/>
+      <w:suff w:val="nothing"/>
+      <w:lvlText w:val=""/>
+      <w:lvlJc w:val="left"/>
+      <w:pPr>
+        <w:ind w:left="0" w:hanging="0"/>
+      </w:pPr>
+    </w:lvl>
+    <w:lvl w:ilvl="5">
+      <w:start w:val="1"/>
+      <w:numFmt w:val="none"/>
+      <w:suff w:val="nothing"/>
+      <w:lvlText w:val=""/>
+      <w:lvlJc w:val="left"/>
+      <w:pPr>
+        <w:ind w:left="0" w:hanging="0"/>
+      </w:pPr>
+    </w:lvl>
+    <w:lvl w:ilvl="6">
+      <w:start w:val="1"/>
+      <w:numFmt w:val="none"/>
+      <w:suff w:val="nothing"/>
+      <w:lvlText w:val=""/>
+      <w:lvlJc w:val="left"/>
+      <w:pPr>
+        <w:ind w:left="0" w:hanging="0"/>
+      </w:pPr>
+    </w:lvl>
+    <w:lvl w:ilvl="7">
+      <w:start w:val="1"/>
+      <w:numFmt w:val="none"/>
+      <w:suff w:val="nothing"/>
+      <w:lvlText w:val=""/>
+      <w:lvlJc w:val="left"/>
+      <w:pPr>
+        <w:ind w:left="0" w:hanging="0"/>
+      </w:pPr>
+    </w:lvl>
+    <w:lvl w:ilvl="8">
+      <w:start w:val="1"/>
+      <w:numFmt w:val="none"/>
+      <w:suff w:val="nothing"/>
+      <w:lvlText w:val=""/>
+      <w:lvlJc w:val="left"/>
+      <w:pPr>
+        <w:ind w:left="0" w:hanging="0"/>
+      </w:pPr>
+    </w:lvl>
+  </w:abstractNum>
   <w:num w:numId="1">
     <w:abstractNumId w:val="1"/>
+  </w:num>
+  <w:num w:numId="2">
+    <w:abstractNumId w:val="2"/>
   </w:num>
 </w:numbering>
 </file>
@@ -8640,7 +10126,7 @@
     <w:qFormat/>
     <w:pPr>
       <w:widowControl/>
-      <w:overflowPunct w:val="false"/>
+      <w:overflowPunct w:val="true"/>
       <w:bidi w:val="0"/>
       <w:spacing w:lineRule="auto" w:line="480"/>
       <w:jc w:val="both"/>
@@ -9125,6 +10611,32 @@
       <w:effect w:val="none"/>
     </w:rPr>
   </w:style>
+  <w:style w:type="character" w:styleId="ListLabel35">
+    <w:name w:val="ListLabel 35"/>
+    <w:qFormat/>
+    <w:rPr>
+      <w:color w:val="auto"/>
+      <w:u w:val="none"/>
+    </w:rPr>
+  </w:style>
+  <w:style w:type="character" w:styleId="ListLabel36">
+    <w:name w:val="ListLabel 36"/>
+    <w:qFormat/>
+    <w:rPr>
+      <w:b w:val="false"/>
+      <w:i w:val="false"/>
+      <w:caps w:val="false"/>
+      <w:smallCaps w:val="false"/>
+      <w:strike w:val="false"/>
+      <w:dstrike w:val="false"/>
+      <w:color w:val="auto"/>
+      <w:spacing w:val="0"/>
+      <w:sz w:val="24"/>
+      <w:szCs w:val="24"/>
+      <w:u w:val="none"/>
+      <w:effect w:val="none"/>
+    </w:rPr>
+  </w:style>
   <w:style w:type="paragraph" w:styleId="Heading">
     <w:name w:val="Heading"/>
     <w:basedOn w:val="Normal"/>

</xml_diff>